<commit_message>
added passport check and choosing the seat
</commit_message>
<xml_diff>
--- a/Coursework.docx
+++ b/Coursework.docx
@@ -43,10 +43,7 @@
         <w:t xml:space="preserve">, </w:t>
       </w:r>
       <w:r>
-        <w:t>занимающейся обслуживанием авиаперевозок.</w:t>
-      </w:r>
-      <w:r>
-        <w:t xml:space="preserve"> </w:t>
+        <w:t xml:space="preserve">занимающейся обслуживанием авиаперевозок. </w:t>
       </w:r>
       <w:r>
         <w:rPr>
@@ -55,10 +52,7 @@
         <w:t>Пассажир, купивший авиабилет использует пришедший ему номер бронирования для самостоятельной онлайн-регистрации.</w:t>
       </w:r>
       <w:r>
-        <w:t xml:space="preserve"> </w:t>
-      </w:r>
-      <w:r>
-        <w:t>Для совершения авиаперелета</w:t>
+        <w:t xml:space="preserve"> Для совершения авиаперелета</w:t>
       </w:r>
       <w:r>
         <w:t xml:space="preserve">, </w:t>
@@ -70,10 +64,7 @@
         <w:t xml:space="preserve">, </w:t>
       </w:r>
       <w:r>
-        <w:t>зарегистрироваться и получить посадочный талон.</w:t>
-      </w:r>
-      <w:r>
-        <w:t xml:space="preserve"> </w:t>
+        <w:t xml:space="preserve">зарегистрироваться и получить посадочный талон. </w:t>
       </w:r>
       <w:r>
         <w:rPr>
@@ -3953,6 +3944,28 @@
                 <w:szCs w:val="28"/>
               </w:rPr>
             </w:pPr>
+            <w:r>
+              <w:rPr>
+                <w:sz w:val="28"/>
+                <w:szCs w:val="28"/>
+                <w:lang w:val="ru-RU"/>
+              </w:rPr>
+              <w:t>Город отправления и город прибытия</w:t>
+            </w:r>
+          </w:p>
+          <w:p>
+            <w:pPr>
+              <w:pStyle w:val="a4"/>
+              <w:numPr>
+                <w:ilvl w:val="0"/>
+                <w:numId w:val="3"/>
+              </w:numPr>
+              <w:jc w:val="both"/>
+              <w:rPr>
+                <w:sz w:val="28"/>
+                <w:szCs w:val="28"/>
+              </w:rPr>
+            </w:pPr>
             <w:proofErr w:type="spellStart"/>
             <w:r>
               <w:rPr>
@@ -4240,6 +4253,7 @@
               </w:rPr>
               <w:t>:</w:t>
             </w:r>
+            <w:bookmarkStart w:id="10" w:name="_GoBack"/>
             <w:r>
               <w:rPr>
                 <w:b/>
@@ -4247,6 +4261,7 @@
               </w:rPr>
               <w:t>123e4567-e89b-12d3-a456-426655440000</w:t>
             </w:r>
+            <w:bookmarkEnd w:id="10"/>
           </w:p>
         </w:tc>
         <w:tc>
@@ -4480,7 +4495,7 @@
       <w:pPr>
         <w:pStyle w:val="2"/>
       </w:pPr>
-      <w:bookmarkStart w:id="10" w:name="_Toc130370514"/>
+      <w:bookmarkStart w:id="11" w:name="_Toc130370514"/>
       <w:r>
         <w:t>5</w:t>
       </w:r>
@@ -4488,7 +4503,7 @@
         <w:t xml:space="preserve"> Постановка задачи</w:t>
       </w:r>
       <w:bookmarkEnd w:id="9"/>
-      <w:bookmarkEnd w:id="10"/>
+      <w:bookmarkEnd w:id="11"/>
     </w:p>
     <w:p>
       <w:pPr>
@@ -4844,16 +4859,16 @@
       <w:pPr>
         <w:pStyle w:val="2"/>
       </w:pPr>
-      <w:bookmarkStart w:id="11" w:name="_Toc101972744"/>
-      <w:bookmarkStart w:id="12" w:name="_Toc130370515"/>
+      <w:bookmarkStart w:id="12" w:name="_Toc101972744"/>
+      <w:bookmarkStart w:id="13" w:name="_Toc130370515"/>
       <w:r>
         <w:t>6</w:t>
       </w:r>
       <w:r>
         <w:t xml:space="preserve"> Функциональность ПО</w:t>
       </w:r>
-      <w:bookmarkEnd w:id="11"/>
       <w:bookmarkEnd w:id="12"/>
+      <w:bookmarkEnd w:id="13"/>
     </w:p>
     <w:p>
       <w:pPr>
@@ -5143,8 +5158,6 @@
         </w:rPr>
         <w:t>которые могут возникнуть в процесса онлайн-регистрации.</w:t>
       </w:r>
-      <w:bookmarkStart w:id="13" w:name="_GoBack"/>
-      <w:bookmarkEnd w:id="13"/>
     </w:p>
     <w:p>
       <w:pPr>
@@ -5152,7 +5165,7 @@
       </w:pPr>
     </w:p>
     <w:sectPr>
-      <w:footerReference w:type="default" r:id="rId5"/>
+      <w:footerReference w:type="default" r:id="rId7"/>
       <w:pgSz w:w="11906" w:h="16838"/>
       <w:pgMar w:top="1134" w:right="850" w:bottom="1134" w:left="1701" w:header="708" w:footer="708" w:gutter="0"/>
       <w:cols w:space="708"/>
@@ -5161,6 +5174,25 @@
     </w:sectPr>
   </w:body>
 </w:document>
+</file>
+
+<file path=word/endnotes.xml><?xml version="1.0" encoding="utf-8"?>
+<w:endnotes xmlns:wpc="http://schemas.microsoft.com/office/word/2010/wordprocessingCanvas" xmlns:mc="http://schemas.openxmlformats.org/markup-compatibility/2006" xmlns:o="urn:schemas-microsoft-com:office:office" xmlns:r="http://schemas.openxmlformats.org/officeDocument/2006/relationships" xmlns:m="http://schemas.openxmlformats.org/officeDocument/2006/math" xmlns:v="urn:schemas-microsoft-com:vml" xmlns:wp14="http://schemas.microsoft.com/office/word/2010/wordprocessingDrawing" xmlns:wp="http://schemas.openxmlformats.org/drawingml/2006/wordprocessingDrawing" xmlns:w10="urn:schemas-microsoft-com:office:word" xmlns:w="http://schemas.openxmlformats.org/wordprocessingml/2006/main" xmlns:w14="http://schemas.microsoft.com/office/word/2010/wordml" xmlns:w15="http://schemas.microsoft.com/office/word/2012/wordml" xmlns:wpg="http://schemas.microsoft.com/office/word/2010/wordprocessingGroup" xmlns:wpi="http://schemas.microsoft.com/office/word/2010/wordprocessingInk" xmlns:wne="http://schemas.microsoft.com/office/word/2006/wordml" xmlns:wps="http://schemas.microsoft.com/office/word/2010/wordprocessingShape" mc:Ignorable="w14 w15 wp14">
+  <w:endnote w:type="separator" w:id="-1">
+    <w:p>
+      <w:r>
+        <w:separator/>
+      </w:r>
+    </w:p>
+  </w:endnote>
+  <w:endnote w:type="continuationSeparator" w:id="0">
+    <w:p>
+      <w:r>
+        <w:continuationSeparator/>
+      </w:r>
+    </w:p>
+  </w:endnote>
+</w:endnotes>
 </file>
 
 <file path=word/footer1.xml><?xml version="1.0" encoding="utf-8"?>
@@ -5207,6 +5239,25 @@
     </w:pPr>
   </w:p>
 </w:ftr>
+</file>
+
+<file path=word/footnotes.xml><?xml version="1.0" encoding="utf-8"?>
+<w:footnotes xmlns:wpc="http://schemas.microsoft.com/office/word/2010/wordprocessingCanvas" xmlns:mc="http://schemas.openxmlformats.org/markup-compatibility/2006" xmlns:o="urn:schemas-microsoft-com:office:office" xmlns:r="http://schemas.openxmlformats.org/officeDocument/2006/relationships" xmlns:m="http://schemas.openxmlformats.org/officeDocument/2006/math" xmlns:v="urn:schemas-microsoft-com:vml" xmlns:wp14="http://schemas.microsoft.com/office/word/2010/wordprocessingDrawing" xmlns:wp="http://schemas.openxmlformats.org/drawingml/2006/wordprocessingDrawing" xmlns:w10="urn:schemas-microsoft-com:office:word" xmlns:w="http://schemas.openxmlformats.org/wordprocessingml/2006/main" xmlns:w14="http://schemas.microsoft.com/office/word/2010/wordml" xmlns:w15="http://schemas.microsoft.com/office/word/2012/wordml" xmlns:wpg="http://schemas.microsoft.com/office/word/2010/wordprocessingGroup" xmlns:wpi="http://schemas.microsoft.com/office/word/2010/wordprocessingInk" xmlns:wne="http://schemas.microsoft.com/office/word/2006/wordml" xmlns:wps="http://schemas.microsoft.com/office/word/2010/wordprocessingShape" mc:Ignorable="w14 w15 wp14">
+  <w:footnote w:type="separator" w:id="-1">
+    <w:p>
+      <w:r>
+        <w:separator/>
+      </w:r>
+    </w:p>
+  </w:footnote>
+  <w:footnote w:type="continuationSeparator" w:id="0">
+    <w:p>
+      <w:r>
+        <w:continuationSeparator/>
+      </w:r>
+    </w:p>
+  </w:footnote>
+</w:footnotes>
 </file>
 
 <file path=word/numbering.xml><?xml version="1.0" encoding="utf-8"?>

</xml_diff>

<commit_message>
Added unit tests, added documentation, db arch, UI design  in the coursework.
</commit_message>
<xml_diff>
--- a/Coursework.docx
+++ b/Coursework.docx
@@ -4253,7 +4253,6 @@
               </w:rPr>
               <w:t>:</w:t>
             </w:r>
-            <w:bookmarkStart w:id="10" w:name="_GoBack"/>
             <w:r>
               <w:rPr>
                 <w:b/>
@@ -4261,7 +4260,6 @@
               </w:rPr>
               <w:t>123e4567-e89b-12d3-a456-426655440000</w:t>
             </w:r>
-            <w:bookmarkEnd w:id="10"/>
           </w:p>
         </w:tc>
         <w:tc>
@@ -4495,7 +4493,7 @@
       <w:pPr>
         <w:pStyle w:val="2"/>
       </w:pPr>
-      <w:bookmarkStart w:id="11" w:name="_Toc130370514"/>
+      <w:bookmarkStart w:id="10" w:name="_Toc130370514"/>
       <w:r>
         <w:t>5</w:t>
       </w:r>
@@ -4503,372 +4501,363 @@
         <w:t xml:space="preserve"> Постановка задачи</w:t>
       </w:r>
       <w:bookmarkEnd w:id="9"/>
+      <w:bookmarkEnd w:id="10"/>
+    </w:p>
+    <w:p>
+      <w:pPr>
+        <w:ind w:firstLine="708"/>
+        <w:rPr>
+          <w:szCs w:val="28"/>
+        </w:rPr>
+      </w:pPr>
+      <w:r>
+        <w:rPr>
+          <w:szCs w:val="28"/>
+        </w:rPr>
+        <w:t>Создать механизм онлайн регистрации</w:t>
+      </w:r>
+      <w:r>
+        <w:rPr>
+          <w:b/>
+          <w:szCs w:val="28"/>
+        </w:rPr>
+        <w:t xml:space="preserve"> </w:t>
+      </w:r>
+      <w:r>
+        <w:rPr>
+          <w:szCs w:val="28"/>
+        </w:rPr>
+        <w:t>для аэропорта.</w:t>
+      </w:r>
+    </w:p>
+    <w:p>
+      <w:pPr>
+        <w:ind w:firstLine="709"/>
+        <w:rPr>
+          <w:szCs w:val="28"/>
+        </w:rPr>
+      </w:pPr>
+      <w:r>
+        <w:rPr>
+          <w:szCs w:val="28"/>
+        </w:rPr>
+        <w:t xml:space="preserve">Реализовать возможность пассажиру зарегистрироваться на рейс по его номеру бронирования, используя паспортные данные. Предусмотреть возможность выбора </w:t>
+      </w:r>
+      <w:r>
+        <w:rPr>
+          <w:szCs w:val="28"/>
+        </w:rPr>
+        <w:t>места в зависимости от типа авиабилета (эконом</w:t>
+      </w:r>
+      <w:r>
+        <w:rPr>
+          <w:szCs w:val="28"/>
+        </w:rPr>
+        <w:t xml:space="preserve">, </w:t>
+      </w:r>
+      <w:r>
+        <w:rPr>
+          <w:szCs w:val="28"/>
+        </w:rPr>
+        <w:t>бизнес). Некоторые авиабилеты могут не предоставлять возможность выбора места или предоставлять</w:t>
+      </w:r>
+      <w:r>
+        <w:rPr>
+          <w:szCs w:val="28"/>
+        </w:rPr>
+        <w:t xml:space="preserve">, </w:t>
+      </w:r>
+      <w:r>
+        <w:rPr>
+          <w:szCs w:val="28"/>
+        </w:rPr>
+        <w:t>но за дополнительную плату.</w:t>
+      </w:r>
+    </w:p>
+    <w:p>
+      <w:pPr>
+        <w:ind w:firstLine="709"/>
+        <w:rPr>
+          <w:szCs w:val="28"/>
+        </w:rPr>
+      </w:pPr>
+      <w:r>
+        <w:rPr>
+          <w:szCs w:val="28"/>
+        </w:rPr>
+        <w:t>Реализовать возможность зарегистрированному пассажиру самостоятельно получить маршрутный лист после прохождения онлайн регистрации.</w:t>
+      </w:r>
+    </w:p>
+    <w:p>
+      <w:pPr>
+        <w:ind w:firstLine="708"/>
+        <w:rPr>
+          <w:color w:val="000000" w:themeColor="text1"/>
+          <w:szCs w:val="28"/>
+        </w:rPr>
+      </w:pPr>
+      <w:r>
+        <w:rPr>
+          <w:color w:val="000000" w:themeColor="text1"/>
+          <w:szCs w:val="28"/>
+        </w:rPr>
+        <w:t xml:space="preserve">Пассажир находит по номеру бронирования свой рейс, указывает свои паспортные данные, выбирает место в самолете и подтверждает регистрацию. </w:t>
+      </w:r>
+      <w:r>
+        <w:rPr>
+          <w:color w:val="000000" w:themeColor="text1"/>
+          <w:szCs w:val="28"/>
+        </w:rPr>
+        <w:t>Если пассажир ввел неверный номер бронирования</w:t>
+      </w:r>
+      <w:r>
+        <w:rPr>
+          <w:color w:val="000000" w:themeColor="text1"/>
+          <w:szCs w:val="28"/>
+        </w:rPr>
+        <w:t xml:space="preserve">, </w:t>
+      </w:r>
+      <w:r>
+        <w:rPr>
+          <w:color w:val="000000" w:themeColor="text1"/>
+          <w:szCs w:val="28"/>
+        </w:rPr>
+        <w:t>то он не сможет найти свой рейс и продолжить регистрацию. Если пассажир на этапе ввода паспортных данных</w:t>
+      </w:r>
+      <w:r>
+        <w:rPr>
+          <w:color w:val="000000" w:themeColor="text1"/>
+          <w:szCs w:val="28"/>
+        </w:rPr>
+        <w:t xml:space="preserve">, </w:t>
+      </w:r>
+      <w:r>
+        <w:rPr>
+          <w:color w:val="000000" w:themeColor="text1"/>
+          <w:szCs w:val="28"/>
+        </w:rPr>
+        <w:t>указал неверные данные</w:t>
+      </w:r>
+      <w:r>
+        <w:rPr>
+          <w:color w:val="000000" w:themeColor="text1"/>
+          <w:szCs w:val="28"/>
+        </w:rPr>
+        <w:t xml:space="preserve">, </w:t>
+      </w:r>
+      <w:r>
+        <w:rPr>
+          <w:color w:val="000000" w:themeColor="text1"/>
+          <w:szCs w:val="28"/>
+        </w:rPr>
+        <w:t>то на 3-ем этапе паспортного контроля</w:t>
+      </w:r>
+      <w:r>
+        <w:rPr>
+          <w:color w:val="000000" w:themeColor="text1"/>
+          <w:szCs w:val="28"/>
+        </w:rPr>
+        <w:t xml:space="preserve"> </w:t>
+      </w:r>
+      <w:r>
+        <w:rPr>
+          <w:color w:val="000000" w:themeColor="text1"/>
+          <w:szCs w:val="28"/>
+        </w:rPr>
+        <w:t>сотрудник безопасности не пропустит его</w:t>
+      </w:r>
+      <w:r>
+        <w:rPr>
+          <w:color w:val="000000" w:themeColor="text1"/>
+          <w:szCs w:val="28"/>
+        </w:rPr>
+        <w:t xml:space="preserve">, </w:t>
+      </w:r>
+      <w:r>
+        <w:rPr>
+          <w:color w:val="000000" w:themeColor="text1"/>
+          <w:szCs w:val="28"/>
+        </w:rPr>
+        <w:t>так как он не будет совпадать паспортные данные. После ввода паспортных данных</w:t>
+      </w:r>
+      <w:r>
+        <w:rPr>
+          <w:color w:val="000000" w:themeColor="text1"/>
+          <w:szCs w:val="28"/>
+        </w:rPr>
+        <w:t xml:space="preserve">, </w:t>
+      </w:r>
+      <w:r>
+        <w:rPr>
+          <w:color w:val="000000" w:themeColor="text1"/>
+          <w:szCs w:val="28"/>
+        </w:rPr>
+        <w:t>пассажиру будет предоставлена возможность выбора места (Если авиабилет предусматривает выбор места). Если пассажир не выбрал место</w:t>
+      </w:r>
+      <w:r>
+        <w:rPr>
+          <w:color w:val="000000" w:themeColor="text1"/>
+          <w:szCs w:val="28"/>
+        </w:rPr>
+        <w:t xml:space="preserve">, </w:t>
+      </w:r>
+      <w:r>
+        <w:rPr>
+          <w:color w:val="000000" w:themeColor="text1"/>
+          <w:szCs w:val="28"/>
+        </w:rPr>
+        <w:t>то место после подтверждения регистрации назначается автоматически. Последний этап регистрации – это</w:t>
+      </w:r>
+      <w:r>
+        <w:rPr>
+          <w:color w:val="000000" w:themeColor="text1"/>
+          <w:szCs w:val="28"/>
+        </w:rPr>
+        <w:t xml:space="preserve"> </w:t>
+      </w:r>
+      <w:r>
+        <w:rPr>
+          <w:color w:val="000000" w:themeColor="text1"/>
+          <w:szCs w:val="28"/>
+        </w:rPr>
+        <w:t>её подтверждение. После ввода номера бронирования</w:t>
+      </w:r>
+      <w:r>
+        <w:rPr>
+          <w:color w:val="000000" w:themeColor="text1"/>
+          <w:szCs w:val="28"/>
+        </w:rPr>
+        <w:t xml:space="preserve">, </w:t>
+      </w:r>
+      <w:r>
+        <w:rPr>
+          <w:color w:val="000000" w:themeColor="text1"/>
+          <w:szCs w:val="28"/>
+        </w:rPr>
+        <w:t>паспортные данных</w:t>
+      </w:r>
+      <w:r>
+        <w:rPr>
+          <w:color w:val="000000" w:themeColor="text1"/>
+          <w:szCs w:val="28"/>
+        </w:rPr>
+        <w:t>,</w:t>
+      </w:r>
+      <w:r>
+        <w:rPr>
+          <w:color w:val="000000" w:themeColor="text1"/>
+          <w:szCs w:val="28"/>
+        </w:rPr>
+        <w:t xml:space="preserve"> </w:t>
+      </w:r>
+      <w:r>
+        <w:rPr>
+          <w:color w:val="000000" w:themeColor="text1"/>
+          <w:szCs w:val="28"/>
+        </w:rPr>
+        <w:t>места (если возможно)</w:t>
+      </w:r>
+      <w:r>
+        <w:rPr>
+          <w:color w:val="000000" w:themeColor="text1"/>
+          <w:szCs w:val="28"/>
+        </w:rPr>
+        <w:t>,</w:t>
+      </w:r>
+      <w:r>
+        <w:rPr>
+          <w:color w:val="000000" w:themeColor="text1"/>
+          <w:szCs w:val="28"/>
+        </w:rPr>
+        <w:t xml:space="preserve"> </w:t>
+      </w:r>
+      <w:r>
+        <w:rPr>
+          <w:color w:val="000000" w:themeColor="text1"/>
+          <w:szCs w:val="28"/>
+        </w:rPr>
+        <w:t>пассажир обязан подтвердить регистрацию путем нажатия на соответствующий элемент интерфейса.</w:t>
+      </w:r>
+      <w:r>
+        <w:rPr>
+          <w:color w:val="000000" w:themeColor="text1"/>
+          <w:szCs w:val="28"/>
+        </w:rPr>
+        <w:t xml:space="preserve"> </w:t>
+      </w:r>
+      <w:r>
+        <w:rPr>
+          <w:color w:val="000000" w:themeColor="text1"/>
+          <w:szCs w:val="28"/>
+        </w:rPr>
+        <w:t>В противном случае регистрация не будет действительной и маршрутный лист будет недоступен.</w:t>
+      </w:r>
+    </w:p>
+    <w:p>
+      <w:pPr>
+        <w:ind w:firstLine="708"/>
+        <w:rPr>
+          <w:color w:val="000000" w:themeColor="text1"/>
+          <w:szCs w:val="28"/>
+        </w:rPr>
+      </w:pPr>
+      <w:r>
+        <w:rPr>
+          <w:color w:val="000000" w:themeColor="text1"/>
+          <w:szCs w:val="28"/>
+        </w:rPr>
+        <w:lastRenderedPageBreak/>
+        <w:t xml:space="preserve">После регистрации </w:t>
+      </w:r>
+      <w:r>
+        <w:rPr>
+          <w:color w:val="000000" w:themeColor="text1"/>
+          <w:szCs w:val="28"/>
+        </w:rPr>
+        <w:t>пассажир</w:t>
+      </w:r>
+      <w:r>
+        <w:rPr>
+          <w:color w:val="000000" w:themeColor="text1"/>
+          <w:szCs w:val="28"/>
+        </w:rPr>
+        <w:t xml:space="preserve"> </w:t>
+      </w:r>
+      <w:r>
+        <w:rPr>
+          <w:color w:val="000000" w:themeColor="text1"/>
+          <w:szCs w:val="28"/>
+        </w:rPr>
+        <w:t>скачивает</w:t>
+      </w:r>
+      <w:r>
+        <w:rPr>
+          <w:color w:val="000000" w:themeColor="text1"/>
+          <w:szCs w:val="28"/>
+        </w:rPr>
+        <w:t xml:space="preserve"> маршрутный лист, который пассажир подносит к специальному терминалу в аэропорту для получения посадочного талона. </w:t>
+      </w:r>
+    </w:p>
+    <w:p>
+      <w:pPr>
+        <w:pStyle w:val="2"/>
+      </w:pPr>
+      <w:bookmarkStart w:id="11" w:name="_Toc101972744"/>
+      <w:bookmarkStart w:id="12" w:name="_Toc130370515"/>
+      <w:r>
+        <w:t>6</w:t>
+      </w:r>
+      <w:r>
+        <w:t xml:space="preserve"> Функциональн</w:t>
+      </w:r>
+      <w:r>
+        <w:t>ые требования</w:t>
+      </w:r>
+      <w:r>
+        <w:t xml:space="preserve"> ПО</w:t>
+      </w:r>
       <w:bookmarkEnd w:id="11"/>
-    </w:p>
-    <w:p>
-      <w:pPr>
-        <w:ind w:firstLine="708"/>
-        <w:rPr>
-          <w:szCs w:val="28"/>
-        </w:rPr>
-      </w:pPr>
-      <w:r>
-        <w:rPr>
-          <w:szCs w:val="28"/>
-        </w:rPr>
-        <w:t>Создать механизм онлайн регистрации</w:t>
-      </w:r>
-      <w:r>
-        <w:rPr>
-          <w:b/>
-          <w:szCs w:val="28"/>
-        </w:rPr>
-        <w:t xml:space="preserve"> </w:t>
-      </w:r>
-      <w:r>
-        <w:rPr>
-          <w:szCs w:val="28"/>
-        </w:rPr>
-        <w:t>для аэропорта.</w:t>
-      </w:r>
-    </w:p>
-    <w:p>
-      <w:pPr>
-        <w:ind w:firstLine="709"/>
-        <w:rPr>
-          <w:szCs w:val="28"/>
-        </w:rPr>
-      </w:pPr>
-      <w:r>
-        <w:rPr>
-          <w:szCs w:val="28"/>
-        </w:rPr>
-        <w:t xml:space="preserve">Реализовать возможность пассажиру зарегистрироваться на рейс по его номеру бронирования, используя паспортные данные. Предусмотреть возможность выбора </w:t>
-      </w:r>
-      <w:r>
-        <w:rPr>
-          <w:szCs w:val="28"/>
-        </w:rPr>
-        <w:t>места в зависимости от типа авиабилета (эконом</w:t>
-      </w:r>
-      <w:r>
-        <w:rPr>
-          <w:szCs w:val="28"/>
-        </w:rPr>
-        <w:t xml:space="preserve">, </w:t>
-      </w:r>
-      <w:r>
-        <w:rPr>
-          <w:szCs w:val="28"/>
-        </w:rPr>
-        <w:t>бизнес). Некоторые авиабилеты могут не предоставлять возможность выбора места или предоставлять</w:t>
-      </w:r>
-      <w:r>
-        <w:rPr>
-          <w:szCs w:val="28"/>
-        </w:rPr>
-        <w:t xml:space="preserve">, </w:t>
-      </w:r>
-      <w:r>
-        <w:rPr>
-          <w:szCs w:val="28"/>
-        </w:rPr>
-        <w:t>но за дополнительную плату.</w:t>
-      </w:r>
-    </w:p>
-    <w:p>
-      <w:pPr>
-        <w:ind w:firstLine="709"/>
-        <w:rPr>
-          <w:szCs w:val="28"/>
-        </w:rPr>
-      </w:pPr>
-      <w:r>
-        <w:rPr>
-          <w:szCs w:val="28"/>
-        </w:rPr>
-        <w:t>Реализовать возможность зарегистрированному пассажиру самостоятельно получить маршрутный лист после прохождения онлайн регистрации.</w:t>
-      </w:r>
-    </w:p>
-    <w:p>
-      <w:pPr>
-        <w:ind w:firstLine="708"/>
-        <w:rPr>
-          <w:color w:val="000000" w:themeColor="text1"/>
-          <w:szCs w:val="28"/>
-        </w:rPr>
-      </w:pPr>
-      <w:r>
-        <w:rPr>
-          <w:color w:val="000000" w:themeColor="text1"/>
-          <w:szCs w:val="28"/>
-        </w:rPr>
-        <w:t xml:space="preserve">Пассажир находит по номеру бронирования свой рейс, указывает свои паспортные данные, выбирает место в самолете и подтверждает регистрацию. </w:t>
-      </w:r>
-    </w:p>
-    <w:p>
-      <w:pPr>
-        <w:rPr>
-          <w:color w:val="000000" w:themeColor="text1"/>
-          <w:szCs w:val="28"/>
-        </w:rPr>
-      </w:pPr>
-      <w:r>
-        <w:rPr>
-          <w:color w:val="000000" w:themeColor="text1"/>
-          <w:szCs w:val="28"/>
-        </w:rPr>
-        <w:t>Если пассажир ввел неверный номер бронирования</w:t>
-      </w:r>
-      <w:r>
-        <w:rPr>
-          <w:color w:val="000000" w:themeColor="text1"/>
-          <w:szCs w:val="28"/>
-        </w:rPr>
-        <w:t xml:space="preserve">, </w:t>
-      </w:r>
-      <w:r>
-        <w:rPr>
-          <w:color w:val="000000" w:themeColor="text1"/>
-          <w:szCs w:val="28"/>
-        </w:rPr>
-        <w:t>то он не сможет найти свой рейс и продолжить регистрацию. Если пассажир на этапе ввода паспортных данных</w:t>
-      </w:r>
-      <w:r>
-        <w:rPr>
-          <w:color w:val="000000" w:themeColor="text1"/>
-          <w:szCs w:val="28"/>
-        </w:rPr>
-        <w:t xml:space="preserve">, </w:t>
-      </w:r>
-      <w:r>
-        <w:rPr>
-          <w:color w:val="000000" w:themeColor="text1"/>
-          <w:szCs w:val="28"/>
-        </w:rPr>
-        <w:t>указал неверные данные</w:t>
-      </w:r>
-      <w:r>
-        <w:rPr>
-          <w:color w:val="000000" w:themeColor="text1"/>
-          <w:szCs w:val="28"/>
-        </w:rPr>
-        <w:t xml:space="preserve">, </w:t>
-      </w:r>
-      <w:r>
-        <w:rPr>
-          <w:color w:val="000000" w:themeColor="text1"/>
-          <w:szCs w:val="28"/>
-        </w:rPr>
-        <w:t>то на 3-ем этапе паспортного контроля</w:t>
-      </w:r>
-      <w:r>
-        <w:rPr>
-          <w:color w:val="000000" w:themeColor="text1"/>
-          <w:szCs w:val="28"/>
-        </w:rPr>
-        <w:t xml:space="preserve"> </w:t>
-      </w:r>
-      <w:r>
-        <w:rPr>
-          <w:color w:val="000000" w:themeColor="text1"/>
-          <w:szCs w:val="28"/>
-        </w:rPr>
-        <w:t>сотрудник безопасности не пропустит его</w:t>
-      </w:r>
-      <w:r>
-        <w:rPr>
-          <w:color w:val="000000" w:themeColor="text1"/>
-          <w:szCs w:val="28"/>
-        </w:rPr>
-        <w:t xml:space="preserve">, </w:t>
-      </w:r>
-      <w:r>
-        <w:rPr>
-          <w:color w:val="000000" w:themeColor="text1"/>
-          <w:szCs w:val="28"/>
-        </w:rPr>
-        <w:t>так как он не будет совпадать паспортные данные. После ввода паспортных данных</w:t>
-      </w:r>
-      <w:r>
-        <w:rPr>
-          <w:color w:val="000000" w:themeColor="text1"/>
-          <w:szCs w:val="28"/>
-        </w:rPr>
-        <w:t xml:space="preserve">, </w:t>
-      </w:r>
-      <w:r>
-        <w:rPr>
-          <w:color w:val="000000" w:themeColor="text1"/>
-          <w:szCs w:val="28"/>
-        </w:rPr>
-        <w:t>пассажиру будет предоставлена возможность выбора места (Если авиабилет предусматривает выбор места). Если пассажир не выбрал место</w:t>
-      </w:r>
-      <w:r>
-        <w:rPr>
-          <w:color w:val="000000" w:themeColor="text1"/>
-          <w:szCs w:val="28"/>
-        </w:rPr>
-        <w:t xml:space="preserve">, </w:t>
-      </w:r>
-      <w:r>
-        <w:rPr>
-          <w:color w:val="000000" w:themeColor="text1"/>
-          <w:szCs w:val="28"/>
-        </w:rPr>
-        <w:t>то место после подтверждения регистрации назначается автоматически. Последний этап регистрации – это</w:t>
-      </w:r>
-      <w:r>
-        <w:rPr>
-          <w:color w:val="000000" w:themeColor="text1"/>
-          <w:szCs w:val="28"/>
-        </w:rPr>
-        <w:t xml:space="preserve"> </w:t>
-      </w:r>
-      <w:r>
-        <w:rPr>
-          <w:color w:val="000000" w:themeColor="text1"/>
-          <w:szCs w:val="28"/>
-        </w:rPr>
-        <w:t>её подтверждение. После ввода номера бронирования</w:t>
-      </w:r>
-      <w:r>
-        <w:rPr>
-          <w:color w:val="000000" w:themeColor="text1"/>
-          <w:szCs w:val="28"/>
-        </w:rPr>
-        <w:t xml:space="preserve">, </w:t>
-      </w:r>
-      <w:r>
-        <w:rPr>
-          <w:color w:val="000000" w:themeColor="text1"/>
-          <w:szCs w:val="28"/>
-        </w:rPr>
-        <w:t>паспортные данных</w:t>
-      </w:r>
-      <w:r>
-        <w:rPr>
-          <w:color w:val="000000" w:themeColor="text1"/>
-          <w:szCs w:val="28"/>
-        </w:rPr>
-        <w:t>,</w:t>
-      </w:r>
-      <w:r>
-        <w:rPr>
-          <w:color w:val="000000" w:themeColor="text1"/>
-          <w:szCs w:val="28"/>
-        </w:rPr>
-        <w:t xml:space="preserve"> </w:t>
-      </w:r>
-      <w:r>
-        <w:rPr>
-          <w:color w:val="000000" w:themeColor="text1"/>
-          <w:szCs w:val="28"/>
-        </w:rPr>
-        <w:t>места (если возможно)</w:t>
-      </w:r>
-      <w:r>
-        <w:rPr>
-          <w:color w:val="000000" w:themeColor="text1"/>
-          <w:szCs w:val="28"/>
-        </w:rPr>
-        <w:t>,</w:t>
-      </w:r>
-      <w:r>
-        <w:rPr>
-          <w:color w:val="000000" w:themeColor="text1"/>
-          <w:szCs w:val="28"/>
-        </w:rPr>
-        <w:t xml:space="preserve"> </w:t>
-      </w:r>
-      <w:r>
-        <w:rPr>
-          <w:color w:val="000000" w:themeColor="text1"/>
-          <w:szCs w:val="28"/>
-        </w:rPr>
-        <w:t xml:space="preserve">пассажир обязан подтвердить регистрацию путем нажатия на соответствующий </w:t>
-      </w:r>
-      <w:r>
-        <w:rPr>
-          <w:color w:val="000000" w:themeColor="text1"/>
-          <w:szCs w:val="28"/>
-        </w:rPr>
-        <w:lastRenderedPageBreak/>
-        <w:t>элемент интерфейса.</w:t>
-      </w:r>
-      <w:r>
-        <w:rPr>
-          <w:color w:val="000000" w:themeColor="text1"/>
-          <w:szCs w:val="28"/>
-        </w:rPr>
-        <w:t xml:space="preserve"> </w:t>
-      </w:r>
-      <w:r>
-        <w:rPr>
-          <w:color w:val="000000" w:themeColor="text1"/>
-          <w:szCs w:val="28"/>
-        </w:rPr>
-        <w:t>В противном случае регистрация не будет действительной и маршрутный лист будет недоступен.</w:t>
-      </w:r>
-    </w:p>
-    <w:p>
-      <w:pPr>
-        <w:ind w:firstLine="708"/>
-        <w:rPr>
-          <w:color w:val="000000" w:themeColor="text1"/>
-          <w:szCs w:val="28"/>
-        </w:rPr>
-      </w:pPr>
-      <w:r>
-        <w:rPr>
-          <w:color w:val="000000" w:themeColor="text1"/>
-          <w:szCs w:val="28"/>
-        </w:rPr>
-        <w:t xml:space="preserve">После регистрации </w:t>
-      </w:r>
-      <w:r>
-        <w:rPr>
-          <w:color w:val="000000" w:themeColor="text1"/>
-          <w:szCs w:val="28"/>
-        </w:rPr>
-        <w:t>пассажир</w:t>
-      </w:r>
-      <w:r>
-        <w:rPr>
-          <w:color w:val="000000" w:themeColor="text1"/>
-          <w:szCs w:val="28"/>
-        </w:rPr>
-        <w:t xml:space="preserve"> </w:t>
-      </w:r>
-      <w:r>
-        <w:rPr>
-          <w:color w:val="000000" w:themeColor="text1"/>
-          <w:szCs w:val="28"/>
-        </w:rPr>
-        <w:t>скачивает</w:t>
-      </w:r>
-      <w:r>
-        <w:rPr>
-          <w:color w:val="000000" w:themeColor="text1"/>
-          <w:szCs w:val="28"/>
-        </w:rPr>
-        <w:t xml:space="preserve"> маршрутный лист, который пассажир подносит к специальному терминалу в аэропорту для получения посадочного талона. </w:t>
-      </w:r>
-    </w:p>
-    <w:p>
-      <w:pPr>
-        <w:pStyle w:val="2"/>
-      </w:pPr>
-      <w:bookmarkStart w:id="12" w:name="_Toc101972744"/>
-      <w:bookmarkStart w:id="13" w:name="_Toc130370515"/>
-      <w:r>
-        <w:t>6</w:t>
-      </w:r>
-      <w:r>
-        <w:t xml:space="preserve"> Функциональность ПО</w:t>
-      </w:r>
       <w:bookmarkEnd w:id="12"/>
-      <w:bookmarkEnd w:id="13"/>
     </w:p>
     <w:p>
       <w:pPr>
@@ -5052,15 +5041,7 @@
           <w:sz w:val="28"/>
           <w:szCs w:val="28"/>
         </w:rPr>
-        <w:t>Выбрать место (Зависит от типа авиабилета)</w:t>
-      </w:r>
-      <w:r>
-        <w:rPr>
-          <w:bCs/>
-          <w:sz w:val="28"/>
-          <w:szCs w:val="28"/>
-        </w:rPr>
-        <w:t>;</w:t>
+        <w:t>Выбрать место</w:t>
       </w:r>
     </w:p>
     <w:p>
@@ -5164,8 +5145,1780 @@
         <w:pStyle w:val="a7"/>
       </w:pPr>
     </w:p>
+    <w:p>
+      <w:pPr>
+        <w:pStyle w:val="a7"/>
+        <w:rPr>
+          <w:b/>
+        </w:rPr>
+      </w:pPr>
+      <w:r>
+        <w:rPr>
+          <w:b/>
+          <w:lang w:val="en-US"/>
+        </w:rPr>
+        <w:t>#</w:t>
+      </w:r>
+      <w:r>
+        <w:rPr>
+          <w:b/>
+        </w:rPr>
+        <w:t>ВСТАВКА 2 ЛАБЫ</w:t>
+      </w:r>
+    </w:p>
+    <w:p>
+      <w:pPr>
+        <w:pStyle w:val="a7"/>
+      </w:pPr>
+    </w:p>
+    <w:p>
+      <w:pPr>
+        <w:pStyle w:val="a7"/>
+        <w:rPr>
+          <w:b/>
+        </w:rPr>
+      </w:pPr>
+      <w:r>
+        <w:rPr>
+          <w:b/>
+        </w:rPr>
+        <w:t>Проектирование</w:t>
+      </w:r>
+    </w:p>
+    <w:p>
+      <w:pPr>
+        <w:pStyle w:val="a7"/>
+        <w:ind w:firstLine="708"/>
+      </w:pPr>
+      <w:r>
+        <w:t>ПО является веб приложением</w:t>
+      </w:r>
+      <w:r>
+        <w:t xml:space="preserve">, </w:t>
+      </w:r>
+      <w:r>
+        <w:t>которое можно будет открыть в браузере для прохождения онлайн регистрации.</w:t>
+      </w:r>
+      <w:r>
+        <w:t xml:space="preserve"> </w:t>
+      </w:r>
+      <w:r>
+        <w:t>Будет использован</w:t>
+      </w:r>
+      <w:r>
+        <w:t xml:space="preserve"> </w:t>
+      </w:r>
+      <w:r>
+        <w:t>и</w:t>
+      </w:r>
+      <w:r>
+        <w:t>нструментарий программных средств</w:t>
+      </w:r>
+      <w:r>
+        <w:t>:</w:t>
+      </w:r>
+    </w:p>
+    <w:p>
+      <w:pPr>
+        <w:pStyle w:val="a7"/>
+        <w:numPr>
+          <w:ilvl w:val="0"/>
+          <w:numId w:val="6"/>
+        </w:numPr>
+        <w:ind w:left="0" w:firstLine="709"/>
+      </w:pPr>
+      <w:r>
+        <w:rPr>
+          <w:b/>
+          <w:lang w:val="en-US"/>
+        </w:rPr>
+        <w:t>Visual</w:t>
+      </w:r>
+      <w:r>
+        <w:rPr>
+          <w:b/>
+        </w:rPr>
+        <w:t xml:space="preserve"> </w:t>
+      </w:r>
+      <w:r>
+        <w:rPr>
+          <w:b/>
+          <w:lang w:val="en-US"/>
+        </w:rPr>
+        <w:t>Studio</w:t>
+      </w:r>
+      <w:r>
+        <w:rPr>
+          <w:b/>
+        </w:rPr>
+        <w:t xml:space="preserve"> </w:t>
+      </w:r>
+      <w:r>
+        <w:rPr>
+          <w:b/>
+          <w:lang w:val="en-US"/>
+        </w:rPr>
+        <w:t>Code</w:t>
+      </w:r>
+      <w:r>
+        <w:t xml:space="preserve"> – </w:t>
+      </w:r>
+      <w:r>
+        <w:t>удобный легкий текстовый редактор кода</w:t>
+      </w:r>
+      <w:r>
+        <w:t xml:space="preserve">, </w:t>
+      </w:r>
+      <w:r>
+        <w:t>благодаря расширениям позволяет легко и просто настроить редактор под данный проект.</w:t>
+      </w:r>
+    </w:p>
+    <w:p>
+      <w:pPr>
+        <w:pStyle w:val="a7"/>
+        <w:numPr>
+          <w:ilvl w:val="0"/>
+          <w:numId w:val="6"/>
+        </w:numPr>
+        <w:ind w:left="0" w:firstLine="709"/>
+      </w:pPr>
+      <w:r>
+        <w:rPr>
+          <w:b/>
+          <w:lang w:val="en-US"/>
+        </w:rPr>
+        <w:t>Python</w:t>
+      </w:r>
+      <w:r>
+        <w:t xml:space="preserve"> – </w:t>
+      </w:r>
+      <w:r>
+        <w:t>язык программирования</w:t>
+      </w:r>
+      <w:r>
+        <w:t xml:space="preserve">. </w:t>
+      </w:r>
+      <w:r>
+        <w:t xml:space="preserve">Является самым быстрым языком при </w:t>
+      </w:r>
+      <w:proofErr w:type="spellStart"/>
+      <w:r>
+        <w:t>прототипировании</w:t>
+      </w:r>
+      <w:proofErr w:type="spellEnd"/>
+      <w:r>
+        <w:t xml:space="preserve"> ПО. Позволяет в кратчайшие сроки реализовать </w:t>
+      </w:r>
+      <w:r>
+        <w:rPr>
+          <w:lang w:val="en-US"/>
+        </w:rPr>
+        <w:t xml:space="preserve">MVP </w:t>
+      </w:r>
+      <w:r>
+        <w:t>для заказчика.</w:t>
+      </w:r>
+    </w:p>
+    <w:p>
+      <w:pPr>
+        <w:pStyle w:val="a7"/>
+        <w:numPr>
+          <w:ilvl w:val="0"/>
+          <w:numId w:val="6"/>
+        </w:numPr>
+        <w:ind w:left="0" w:firstLine="709"/>
+      </w:pPr>
+      <w:r>
+        <w:rPr>
+          <w:b/>
+          <w:lang w:val="en-US"/>
+        </w:rPr>
+        <w:t>Flask</w:t>
+      </w:r>
+      <w:r>
+        <w:t xml:space="preserve"> – </w:t>
+      </w:r>
+      <w:proofErr w:type="spellStart"/>
+      <w:r>
+        <w:t>фреймворк</w:t>
+      </w:r>
+      <w:proofErr w:type="spellEnd"/>
+      <w:r>
+        <w:t xml:space="preserve"> для написания </w:t>
+      </w:r>
+      <w:r>
+        <w:rPr>
+          <w:lang w:val="en-US"/>
+        </w:rPr>
+        <w:t>API</w:t>
+      </w:r>
+      <w:r>
+        <w:t xml:space="preserve"> </w:t>
+      </w:r>
+      <w:r>
+        <w:t xml:space="preserve">приложения. </w:t>
+      </w:r>
+      <w:r>
+        <w:t xml:space="preserve">Требует очень низкий порог вхождения </w:t>
+      </w:r>
+      <w:r>
+        <w:t>для быстрого написания</w:t>
+      </w:r>
+      <w:r>
+        <w:t xml:space="preserve"> и поддержки</w:t>
+      </w:r>
+      <w:r>
+        <w:t xml:space="preserve"> </w:t>
+      </w:r>
+      <w:r>
+        <w:rPr>
+          <w:lang w:val="en-US"/>
+        </w:rPr>
+        <w:t>API</w:t>
+      </w:r>
+      <w:r>
+        <w:t>.</w:t>
+      </w:r>
+    </w:p>
+    <w:p>
+      <w:pPr>
+        <w:pStyle w:val="a7"/>
+        <w:numPr>
+          <w:ilvl w:val="0"/>
+          <w:numId w:val="6"/>
+        </w:numPr>
+        <w:ind w:left="0" w:firstLine="709"/>
+      </w:pPr>
+      <w:proofErr w:type="spellStart"/>
+      <w:r>
+        <w:rPr>
+          <w:b/>
+          <w:lang w:val="en-US"/>
+        </w:rPr>
+        <w:t>PyTest</w:t>
+      </w:r>
+      <w:proofErr w:type="spellEnd"/>
+      <w:r>
+        <w:rPr>
+          <w:b/>
+        </w:rPr>
+        <w:t xml:space="preserve"> </w:t>
+      </w:r>
+      <w:r>
+        <w:t>–</w:t>
+      </w:r>
+      <w:r>
+        <w:t xml:space="preserve"> </w:t>
+      </w:r>
+      <w:proofErr w:type="spellStart"/>
+      <w:r>
+        <w:t>фреймвор</w:t>
+      </w:r>
+      <w:r>
+        <w:t>к</w:t>
+      </w:r>
+      <w:proofErr w:type="spellEnd"/>
+      <w:r>
+        <w:t xml:space="preserve"> для написания </w:t>
+      </w:r>
+      <w:r>
+        <w:t>авто тестов</w:t>
+      </w:r>
+      <w:r>
+        <w:t xml:space="preserve">. </w:t>
+      </w:r>
+      <w:r>
+        <w:t xml:space="preserve">Является одним из самых </w:t>
+      </w:r>
+      <w:r>
+        <w:t>популярных и часто используемых.</w:t>
+      </w:r>
+    </w:p>
+    <w:p>
+      <w:pPr>
+        <w:pStyle w:val="a7"/>
+        <w:numPr>
+          <w:ilvl w:val="0"/>
+          <w:numId w:val="6"/>
+        </w:numPr>
+        <w:ind w:left="0" w:firstLine="709"/>
+        <w:rPr>
+          <w:lang w:val="en-US"/>
+        </w:rPr>
+      </w:pPr>
+      <w:proofErr w:type="spellStart"/>
+      <w:r>
+        <w:rPr>
+          <w:b/>
+          <w:lang w:val="en-US"/>
+        </w:rPr>
+        <w:t>PostgreSQL</w:t>
+      </w:r>
+      <w:proofErr w:type="spellEnd"/>
+      <w:r>
+        <w:t xml:space="preserve"> – </w:t>
+      </w:r>
+      <w:r>
+        <w:t xml:space="preserve">реляционная СУБД. </w:t>
+      </w:r>
+      <w:r>
+        <w:t>Бесплатная с открытым исходным кодом. Необходима для хранения</w:t>
+      </w:r>
+      <w:r>
+        <w:t xml:space="preserve"> и управления данными</w:t>
+      </w:r>
+      <w:r>
+        <w:t>.</w:t>
+      </w:r>
+    </w:p>
+    <w:p>
+      <w:pPr>
+        <w:pStyle w:val="a7"/>
+      </w:pPr>
+      <w:r>
+        <w:br w:type="page"/>
+      </w:r>
+    </w:p>
+    <w:p>
+      <w:pPr>
+        <w:pStyle w:val="a7"/>
+        <w:rPr>
+          <w:b/>
+        </w:rPr>
+      </w:pPr>
+      <w:r>
+        <w:rPr>
+          <w:noProof/>
+          <w:lang w:eastAsia="ru-RU"/>
+        </w:rPr>
+        <w:lastRenderedPageBreak/>
+        <w:drawing>
+          <wp:inline distT="0" distB="0" distL="0" distR="0" wp14:anchorId="09CF653E" wp14:editId="41F13306">
+            <wp:extent cx="5940425" cy="1845310"/>
+            <wp:effectExtent l="19050" t="19050" r="22225" b="21590"/>
+            <wp:docPr id="1" name="Рисунок 1"/>
+            <wp:cNvGraphicFramePr>
+              <a:graphicFrameLocks xmlns:a="http://schemas.openxmlformats.org/drawingml/2006/main" noChangeAspect="1"/>
+            </wp:cNvGraphicFramePr>
+            <a:graphic xmlns:a="http://schemas.openxmlformats.org/drawingml/2006/main">
+              <a:graphicData uri="http://schemas.openxmlformats.org/drawingml/2006/picture">
+                <pic:pic xmlns:pic="http://schemas.openxmlformats.org/drawingml/2006/picture">
+                  <pic:nvPicPr>
+                    <pic:cNvPr id="1" name=""/>
+                    <pic:cNvPicPr/>
+                  </pic:nvPicPr>
+                  <pic:blipFill>
+                    <a:blip r:embed="rId7"/>
+                    <a:stretch>
+                      <a:fillRect/>
+                    </a:stretch>
+                  </pic:blipFill>
+                  <pic:spPr>
+                    <a:xfrm>
+                      <a:off x="0" y="0"/>
+                      <a:ext cx="5940425" cy="1845310"/>
+                    </a:xfrm>
+                    <a:prstGeom prst="rect">
+                      <a:avLst/>
+                    </a:prstGeom>
+                    <a:ln w="19050">
+                      <a:solidFill>
+                        <a:schemeClr val="tx1"/>
+                      </a:solidFill>
+                    </a:ln>
+                  </pic:spPr>
+                </pic:pic>
+              </a:graphicData>
+            </a:graphic>
+          </wp:inline>
+        </w:drawing>
+      </w:r>
+    </w:p>
+    <w:p>
+      <w:pPr>
+        <w:pStyle w:val="a7"/>
+        <w:jc w:val="center"/>
+      </w:pPr>
+      <w:r>
+        <w:t xml:space="preserve">Рисунок </w:t>
+      </w:r>
+      <w:r>
+        <w:rPr>
+          <w:lang w:val="en-US"/>
+        </w:rPr>
+        <w:t>X</w:t>
+      </w:r>
+      <w:r>
+        <w:t xml:space="preserve"> – </w:t>
+      </w:r>
+      <w:r>
+        <w:t>диаграмма развертывания приложения</w:t>
+      </w:r>
+    </w:p>
+    <w:p>
+      <w:pPr>
+        <w:pStyle w:val="a7"/>
+        <w:ind w:firstLine="708"/>
+      </w:pPr>
+      <w:r>
+        <w:t xml:space="preserve">На диаграмме развертывания представлена архитектура ПО. Клиент (браузер) используя протокол </w:t>
+      </w:r>
+      <w:r>
+        <w:rPr>
+          <w:lang w:val="en-US"/>
+        </w:rPr>
+        <w:t>http</w:t>
+      </w:r>
+      <w:r>
+        <w:t xml:space="preserve"> </w:t>
+      </w:r>
+      <w:r>
+        <w:t>получает доступ к приложению</w:t>
+      </w:r>
+      <w:r>
+        <w:t xml:space="preserve">, </w:t>
+      </w:r>
+      <w:r>
+        <w:t xml:space="preserve">загружая файлы для отображения интерфейса. Клиент также может посылать запросы к </w:t>
+      </w:r>
+      <w:r>
+        <w:rPr>
+          <w:lang w:val="en-US"/>
+        </w:rPr>
+        <w:t>API</w:t>
+      </w:r>
+      <w:r>
+        <w:t xml:space="preserve">, </w:t>
+      </w:r>
+      <w:r>
+        <w:t xml:space="preserve">с помощью которого происходит манипуляция с данными и работой с СУБД. </w:t>
+      </w:r>
+      <w:r>
+        <w:t xml:space="preserve"> </w:t>
+      </w:r>
+      <w:r>
+        <w:rPr>
+          <w:lang w:val="en-US"/>
+        </w:rPr>
+        <w:t>FLASK</w:t>
+      </w:r>
+      <w:r>
+        <w:t xml:space="preserve"> </w:t>
+      </w:r>
+      <w:r>
+        <w:rPr>
+          <w:lang w:val="en-US"/>
+        </w:rPr>
+        <w:t>API</w:t>
+      </w:r>
+      <w:r>
+        <w:t xml:space="preserve"> – </w:t>
+      </w:r>
+      <w:r>
+        <w:t>сервер принимающий запросы от клиента. Его основная задача выдача генерация файла и его выдача и манипуляция с данными БД.</w:t>
+      </w:r>
+    </w:p>
+    <w:p>
+      <w:pPr>
+        <w:pStyle w:val="a7"/>
+      </w:pPr>
+      <w:r>
+        <w:drawing>
+          <wp:inline distT="0" distB="0" distL="0" distR="0" wp14:anchorId="1E3B3853" wp14:editId="29B28149">
+            <wp:extent cx="5940425" cy="2303780"/>
+            <wp:effectExtent l="19050" t="19050" r="22225" b="20320"/>
+            <wp:docPr id="12" name="Рисунок 12"/>
+            <wp:cNvGraphicFramePr>
+              <a:graphicFrameLocks xmlns:a="http://schemas.openxmlformats.org/drawingml/2006/main" noChangeAspect="1"/>
+            </wp:cNvGraphicFramePr>
+            <a:graphic xmlns:a="http://schemas.openxmlformats.org/drawingml/2006/main">
+              <a:graphicData uri="http://schemas.openxmlformats.org/drawingml/2006/picture">
+                <pic:pic xmlns:pic="http://schemas.openxmlformats.org/drawingml/2006/picture">
+                  <pic:nvPicPr>
+                    <pic:cNvPr id="1" name=""/>
+                    <pic:cNvPicPr/>
+                  </pic:nvPicPr>
+                  <pic:blipFill>
+                    <a:blip r:embed="rId8"/>
+                    <a:stretch>
+                      <a:fillRect/>
+                    </a:stretch>
+                  </pic:blipFill>
+                  <pic:spPr>
+                    <a:xfrm>
+                      <a:off x="0" y="0"/>
+                      <a:ext cx="5940425" cy="2303780"/>
+                    </a:xfrm>
+                    <a:prstGeom prst="rect">
+                      <a:avLst/>
+                    </a:prstGeom>
+                    <a:ln w="19050">
+                      <a:solidFill>
+                        <a:schemeClr val="tx1"/>
+                      </a:solidFill>
+                    </a:ln>
+                  </pic:spPr>
+                </pic:pic>
+              </a:graphicData>
+            </a:graphic>
+          </wp:inline>
+        </w:drawing>
+      </w:r>
+    </w:p>
+    <w:p>
+      <w:pPr>
+        <w:pStyle w:val="a7"/>
+        <w:jc w:val="center"/>
+      </w:pPr>
+      <w:r>
+        <w:t xml:space="preserve">Рисунок </w:t>
+      </w:r>
+      <w:r>
+        <w:rPr>
+          <w:lang w:val="en-US"/>
+        </w:rPr>
+        <w:t>X</w:t>
+      </w:r>
+      <w:r>
+        <w:t xml:space="preserve"> – </w:t>
+      </w:r>
+      <w:r>
+        <w:t>логическая</w:t>
+      </w:r>
+      <w:r>
+        <w:t xml:space="preserve"> модель базы данных</w:t>
+      </w:r>
+    </w:p>
+    <w:p>
+      <w:pPr>
+        <w:pStyle w:val="a7"/>
+        <w:jc w:val="center"/>
+      </w:pPr>
+      <w:r>
+        <w:rPr>
+          <w:noProof/>
+          <w:lang w:eastAsia="ru-RU"/>
+        </w:rPr>
+        <w:drawing>
+          <wp:inline distT="0" distB="0" distL="0" distR="0" wp14:anchorId="6F32BA23" wp14:editId="661B3E59">
+            <wp:extent cx="5940425" cy="2399665"/>
+            <wp:effectExtent l="19050" t="19050" r="22225" b="19685"/>
+            <wp:docPr id="2" name="Рисунок 2"/>
+            <wp:cNvGraphicFramePr>
+              <a:graphicFrameLocks xmlns:a="http://schemas.openxmlformats.org/drawingml/2006/main" noChangeAspect="1"/>
+            </wp:cNvGraphicFramePr>
+            <a:graphic xmlns:a="http://schemas.openxmlformats.org/drawingml/2006/main">
+              <a:graphicData uri="http://schemas.openxmlformats.org/drawingml/2006/picture">
+                <pic:pic xmlns:pic="http://schemas.openxmlformats.org/drawingml/2006/picture">
+                  <pic:nvPicPr>
+                    <pic:cNvPr id="1" name=""/>
+                    <pic:cNvPicPr/>
+                  </pic:nvPicPr>
+                  <pic:blipFill>
+                    <a:blip r:embed="rId9"/>
+                    <a:stretch>
+                      <a:fillRect/>
+                    </a:stretch>
+                  </pic:blipFill>
+                  <pic:spPr>
+                    <a:xfrm>
+                      <a:off x="0" y="0"/>
+                      <a:ext cx="5940425" cy="2399665"/>
+                    </a:xfrm>
+                    <a:prstGeom prst="rect">
+                      <a:avLst/>
+                    </a:prstGeom>
+                    <a:ln w="19050">
+                      <a:solidFill>
+                        <a:schemeClr val="tx1"/>
+                      </a:solidFill>
+                    </a:ln>
+                  </pic:spPr>
+                </pic:pic>
+              </a:graphicData>
+            </a:graphic>
+          </wp:inline>
+        </w:drawing>
+      </w:r>
+    </w:p>
+    <w:p>
+      <w:pPr>
+        <w:pStyle w:val="a7"/>
+        <w:jc w:val="center"/>
+      </w:pPr>
+      <w:r>
+        <w:t xml:space="preserve">Рисунок </w:t>
+      </w:r>
+      <w:r>
+        <w:rPr>
+          <w:lang w:val="en-US"/>
+        </w:rPr>
+        <w:t>X</w:t>
+      </w:r>
+      <w:r>
+        <w:t xml:space="preserve"> – </w:t>
+      </w:r>
+      <w:r>
+        <w:t>физическая модель базы данных</w:t>
+      </w:r>
+      <w:bookmarkStart w:id="13" w:name="_GoBack"/>
+      <w:bookmarkEnd w:id="13"/>
+    </w:p>
+    <w:p>
+      <w:pPr>
+        <w:pStyle w:val="a7"/>
+        <w:jc w:val="center"/>
+        <w:rPr>
+          <w:b/>
+        </w:rPr>
+      </w:pPr>
+      <w:r>
+        <w:rPr>
+          <w:noProof/>
+          <w:lang w:eastAsia="ru-RU"/>
+        </w:rPr>
+        <w:lastRenderedPageBreak/>
+        <w:drawing>
+          <wp:inline distT="0" distB="0" distL="0" distR="0" wp14:anchorId="5B79A434" wp14:editId="76D9F431">
+            <wp:extent cx="5724525" cy="3144052"/>
+            <wp:effectExtent l="19050" t="19050" r="9525" b="18415"/>
+            <wp:docPr id="3" name="Рисунок 3"/>
+            <wp:cNvGraphicFramePr>
+              <a:graphicFrameLocks xmlns:a="http://schemas.openxmlformats.org/drawingml/2006/main" noChangeAspect="1"/>
+            </wp:cNvGraphicFramePr>
+            <a:graphic xmlns:a="http://schemas.openxmlformats.org/drawingml/2006/main">
+              <a:graphicData uri="http://schemas.openxmlformats.org/drawingml/2006/picture">
+                <pic:pic xmlns:pic="http://schemas.openxmlformats.org/drawingml/2006/picture">
+                  <pic:nvPicPr>
+                    <pic:cNvPr id="1" name=""/>
+                    <pic:cNvPicPr/>
+                  </pic:nvPicPr>
+                  <pic:blipFill>
+                    <a:blip r:embed="rId10"/>
+                    <a:stretch>
+                      <a:fillRect/>
+                    </a:stretch>
+                  </pic:blipFill>
+                  <pic:spPr>
+                    <a:xfrm>
+                      <a:off x="0" y="0"/>
+                      <a:ext cx="5730536" cy="3147353"/>
+                    </a:xfrm>
+                    <a:prstGeom prst="rect">
+                      <a:avLst/>
+                    </a:prstGeom>
+                    <a:ln w="19050">
+                      <a:solidFill>
+                        <a:schemeClr val="tx1"/>
+                      </a:solidFill>
+                    </a:ln>
+                  </pic:spPr>
+                </pic:pic>
+              </a:graphicData>
+            </a:graphic>
+          </wp:inline>
+        </w:drawing>
+      </w:r>
+    </w:p>
+    <w:p>
+      <w:pPr>
+        <w:pStyle w:val="a7"/>
+        <w:rPr>
+          <w:b/>
+        </w:rPr>
+      </w:pPr>
+    </w:p>
+    <w:p>
+      <w:pPr>
+        <w:pStyle w:val="a7"/>
+        <w:rPr>
+          <w:b/>
+        </w:rPr>
+      </w:pPr>
+      <w:r>
+        <w:rPr>
+          <w:b/>
+        </w:rPr>
+        <w:t>Описание алгоритма работы приложения</w:t>
+      </w:r>
+    </w:p>
+    <w:p>
+      <w:pPr>
+        <w:pStyle w:val="a7"/>
+        <w:ind w:firstLine="708"/>
+      </w:pPr>
+      <w:r>
+        <w:t xml:space="preserve">Приложение состоит 2 двух частей </w:t>
+      </w:r>
+      <w:r>
+        <w:rPr>
+          <w:lang w:val="en-US"/>
+        </w:rPr>
+        <w:t>frontend</w:t>
+      </w:r>
+      <w:r>
+        <w:t xml:space="preserve"> и </w:t>
+      </w:r>
+      <w:r>
+        <w:rPr>
+          <w:lang w:val="en-US"/>
+        </w:rPr>
+        <w:t>backend</w:t>
+      </w:r>
+      <w:r>
+        <w:t xml:space="preserve">. </w:t>
+      </w:r>
+      <w:r>
+        <w:rPr>
+          <w:lang w:val="en-US"/>
+        </w:rPr>
+        <w:t>Frontend</w:t>
+      </w:r>
+      <w:r>
+        <w:t xml:space="preserve"> это </w:t>
+      </w:r>
+      <w:r>
+        <w:rPr>
+          <w:lang w:val="en-US"/>
+        </w:rPr>
+        <w:t>html</w:t>
+      </w:r>
+      <w:r>
+        <w:t xml:space="preserve"> </w:t>
+      </w:r>
+      <w:r>
+        <w:t>файлы</w:t>
+      </w:r>
+      <w:r>
+        <w:t xml:space="preserve"> </w:t>
+      </w:r>
+      <w:r>
+        <w:t>(интерфейс) с информацией</w:t>
+      </w:r>
+      <w:r>
+        <w:t xml:space="preserve">, </w:t>
+      </w:r>
+      <w:r>
+        <w:t xml:space="preserve">который отдается пользователю. </w:t>
+      </w:r>
+      <w:r>
+        <w:rPr>
+          <w:lang w:val="en-US"/>
+        </w:rPr>
+        <w:t>Backend</w:t>
+      </w:r>
+      <w:r>
+        <w:t xml:space="preserve"> – это </w:t>
+      </w:r>
+      <w:r>
+        <w:rPr>
+          <w:lang w:val="en-US"/>
+        </w:rPr>
+        <w:t>API</w:t>
+      </w:r>
+      <w:r>
+        <w:t xml:space="preserve"> </w:t>
+      </w:r>
+      <w:r>
+        <w:t xml:space="preserve">функции-обработчики для манипуляции над данными из БД. Каждая функция обработчик однотипна и очень похожа по сравнению с другими. Каждая функция обработчик должна вернуть содержимое </w:t>
+      </w:r>
+      <w:r>
+        <w:rPr>
+          <w:lang w:val="en-US"/>
+        </w:rPr>
+        <w:t>html</w:t>
+      </w:r>
+      <w:r>
+        <w:t xml:space="preserve"> </w:t>
+      </w:r>
+      <w:r>
+        <w:t>файла либо иную строку, если функции обработчики имеют в аннотации</w:t>
+      </w:r>
+      <w:r>
+        <w:t>,</w:t>
+      </w:r>
+      <w:r>
+        <w:t xml:space="preserve"> маршрут которых начинающейся с </w:t>
+      </w:r>
+      <w:r>
+        <w:rPr>
+          <w:b/>
+        </w:rPr>
+        <w:t>/</w:t>
+      </w:r>
+      <w:proofErr w:type="spellStart"/>
+      <w:r>
+        <w:rPr>
+          <w:b/>
+          <w:lang w:val="en-US"/>
+        </w:rPr>
+        <w:t>api</w:t>
+      </w:r>
+      <w:proofErr w:type="spellEnd"/>
+    </w:p>
+    <w:p>
+      <w:pPr>
+        <w:pStyle w:val="a7"/>
+        <w:ind w:firstLine="708"/>
+      </w:pPr>
+      <w:r>
+        <w:t>Функции, начинающиеся с</w:t>
+      </w:r>
+      <w:r>
+        <w:t xml:space="preserve"> </w:t>
+      </w:r>
+      <w:r>
+        <w:rPr>
+          <w:b/>
+        </w:rPr>
+        <w:t>/</w:t>
+      </w:r>
+      <w:proofErr w:type="spellStart"/>
+      <w:r>
+        <w:rPr>
+          <w:b/>
+          <w:lang w:val="en-US"/>
+        </w:rPr>
+        <w:t>api</w:t>
+      </w:r>
+      <w:proofErr w:type="spellEnd"/>
+      <w:r>
+        <w:t xml:space="preserve"> </w:t>
+      </w:r>
+      <w:r>
+        <w:t>обрабатывают данные</w:t>
+      </w:r>
+    </w:p>
+    <w:p>
+      <w:pPr>
+        <w:pStyle w:val="a7"/>
+        <w:ind w:firstLine="708"/>
+      </w:pPr>
+      <w:r>
+        <w:t>Остальные функции-обработчики возвращают интерфейс</w:t>
+      </w:r>
+    </w:p>
+    <w:p>
+      <w:pPr>
+        <w:pStyle w:val="a7"/>
+        <w:jc w:val="center"/>
+      </w:pPr>
+      <w:r>
+        <w:rPr>
+          <w:rFonts w:cstheme="minorBidi"/>
+          <w:szCs w:val="22"/>
+        </w:rPr>
+        <w:drawing>
+          <wp:inline distT="0" distB="0" distL="0" distR="0" wp14:anchorId="688D4DE0" wp14:editId="39CAA3D1">
+            <wp:extent cx="4972744" cy="1571844"/>
+            <wp:effectExtent l="0" t="0" r="0" b="9525"/>
+            <wp:docPr id="13" name="Рисунок 13"/>
+            <wp:cNvGraphicFramePr>
+              <a:graphicFrameLocks xmlns:a="http://schemas.openxmlformats.org/drawingml/2006/main" noChangeAspect="1"/>
+            </wp:cNvGraphicFramePr>
+            <a:graphic xmlns:a="http://schemas.openxmlformats.org/drawingml/2006/main">
+              <a:graphicData uri="http://schemas.openxmlformats.org/drawingml/2006/picture">
+                <pic:pic xmlns:pic="http://schemas.openxmlformats.org/drawingml/2006/picture">
+                  <pic:nvPicPr>
+                    <pic:cNvPr id="1" name=""/>
+                    <pic:cNvPicPr/>
+                  </pic:nvPicPr>
+                  <pic:blipFill>
+                    <a:blip r:embed="rId11"/>
+                    <a:stretch>
+                      <a:fillRect/>
+                    </a:stretch>
+                  </pic:blipFill>
+                  <pic:spPr>
+                    <a:xfrm>
+                      <a:off x="0" y="0"/>
+                      <a:ext cx="4972744" cy="1571844"/>
+                    </a:xfrm>
+                    <a:prstGeom prst="rect">
+                      <a:avLst/>
+                    </a:prstGeom>
+                  </pic:spPr>
+                </pic:pic>
+              </a:graphicData>
+            </a:graphic>
+          </wp:inline>
+        </w:drawing>
+      </w:r>
+    </w:p>
+    <w:p>
+      <w:pPr>
+        <w:pStyle w:val="a7"/>
+        <w:jc w:val="center"/>
+      </w:pPr>
+      <w:r>
+        <w:t xml:space="preserve">Рисунок </w:t>
+      </w:r>
+      <w:r>
+        <w:rPr>
+          <w:lang w:val="en-US"/>
+        </w:rPr>
+        <w:t>X</w:t>
+      </w:r>
+      <w:r>
+        <w:t xml:space="preserve"> – </w:t>
+      </w:r>
+      <w:r>
+        <w:t>функция обработчик манипулирующая с данными из БД</w:t>
+      </w:r>
+    </w:p>
+    <w:p>
+      <w:pPr>
+        <w:pStyle w:val="a7"/>
+        <w:jc w:val="center"/>
+      </w:pPr>
+      <w:r>
+        <w:drawing>
+          <wp:inline distT="0" distB="0" distL="0" distR="0" wp14:anchorId="5EA99CCD" wp14:editId="28367F35">
+            <wp:extent cx="4534533" cy="1190791"/>
+            <wp:effectExtent l="0" t="0" r="0" b="9525"/>
+            <wp:docPr id="14" name="Рисунок 14"/>
+            <wp:cNvGraphicFramePr>
+              <a:graphicFrameLocks xmlns:a="http://schemas.openxmlformats.org/drawingml/2006/main" noChangeAspect="1"/>
+            </wp:cNvGraphicFramePr>
+            <a:graphic xmlns:a="http://schemas.openxmlformats.org/drawingml/2006/main">
+              <a:graphicData uri="http://schemas.openxmlformats.org/drawingml/2006/picture">
+                <pic:pic xmlns:pic="http://schemas.openxmlformats.org/drawingml/2006/picture">
+                  <pic:nvPicPr>
+                    <pic:cNvPr id="1" name=""/>
+                    <pic:cNvPicPr/>
+                  </pic:nvPicPr>
+                  <pic:blipFill>
+                    <a:blip r:embed="rId12"/>
+                    <a:stretch>
+                      <a:fillRect/>
+                    </a:stretch>
+                  </pic:blipFill>
+                  <pic:spPr>
+                    <a:xfrm>
+                      <a:off x="0" y="0"/>
+                      <a:ext cx="4534533" cy="1190791"/>
+                    </a:xfrm>
+                    <a:prstGeom prst="rect">
+                      <a:avLst/>
+                    </a:prstGeom>
+                  </pic:spPr>
+                </pic:pic>
+              </a:graphicData>
+            </a:graphic>
+          </wp:inline>
+        </w:drawing>
+      </w:r>
+    </w:p>
+    <w:p>
+      <w:pPr>
+        <w:pStyle w:val="a7"/>
+        <w:jc w:val="center"/>
+      </w:pPr>
+      <w:r>
+        <w:t xml:space="preserve">Рисунок </w:t>
+      </w:r>
+      <w:r>
+        <w:rPr>
+          <w:lang w:val="en-US"/>
+        </w:rPr>
+        <w:t>X</w:t>
+      </w:r>
+      <w:r>
+        <w:t xml:space="preserve"> – </w:t>
+      </w:r>
+      <w:r>
+        <w:t xml:space="preserve">функция </w:t>
+      </w:r>
+      <w:r>
+        <w:t>обработчик</w:t>
+      </w:r>
+      <w:r>
+        <w:t xml:space="preserve">, </w:t>
+      </w:r>
+      <w:r>
+        <w:t>возвращает интерфейс (страницу)</w:t>
+      </w:r>
+    </w:p>
+    <w:p>
+      <w:pPr>
+        <w:pStyle w:val="a7"/>
+        <w:jc w:val="center"/>
+      </w:pPr>
+    </w:p>
+    <w:p>
+      <w:pPr>
+        <w:pStyle w:val="a7"/>
+        <w:rPr>
+          <w:b/>
+        </w:rPr>
+      </w:pPr>
+      <w:r>
+        <w:rPr>
+          <w:b/>
+        </w:rPr>
+        <w:br w:type="page"/>
+      </w:r>
+    </w:p>
+    <w:p>
+      <w:pPr>
+        <w:pStyle w:val="a7"/>
+        <w:rPr>
+          <w:b/>
+        </w:rPr>
+      </w:pPr>
+      <w:r>
+        <w:rPr>
+          <w:b/>
+        </w:rPr>
+        <w:lastRenderedPageBreak/>
+        <w:t>Интерфейс</w:t>
+      </w:r>
+    </w:p>
+    <w:p>
+      <w:pPr>
+        <w:pStyle w:val="a7"/>
+        <w:jc w:val="center"/>
+        <w:rPr>
+          <w:b/>
+        </w:rPr>
+      </w:pPr>
+      <w:r>
+        <w:rPr>
+          <w:noProof/>
+          <w:lang w:eastAsia="ru-RU"/>
+        </w:rPr>
+        <w:drawing>
+          <wp:inline distT="0" distB="0" distL="0" distR="0" wp14:anchorId="623AB405" wp14:editId="7FE601A9">
+            <wp:extent cx="5248275" cy="1390650"/>
+            <wp:effectExtent l="19050" t="19050" r="28575" b="19050"/>
+            <wp:docPr id="8" name="Рисунок 8"/>
+            <wp:cNvGraphicFramePr>
+              <a:graphicFrameLocks xmlns:a="http://schemas.openxmlformats.org/drawingml/2006/main" noChangeAspect="1"/>
+            </wp:cNvGraphicFramePr>
+            <a:graphic xmlns:a="http://schemas.openxmlformats.org/drawingml/2006/main">
+              <a:graphicData uri="http://schemas.openxmlformats.org/drawingml/2006/picture">
+                <pic:pic xmlns:pic="http://schemas.openxmlformats.org/drawingml/2006/picture">
+                  <pic:nvPicPr>
+                    <pic:cNvPr id="1" name=""/>
+                    <pic:cNvPicPr/>
+                  </pic:nvPicPr>
+                  <pic:blipFill>
+                    <a:blip r:embed="rId13"/>
+                    <a:stretch>
+                      <a:fillRect/>
+                    </a:stretch>
+                  </pic:blipFill>
+                  <pic:spPr>
+                    <a:xfrm>
+                      <a:off x="0" y="0"/>
+                      <a:ext cx="5248275" cy="1390650"/>
+                    </a:xfrm>
+                    <a:prstGeom prst="rect">
+                      <a:avLst/>
+                    </a:prstGeom>
+                    <a:ln w="12700">
+                      <a:solidFill>
+                        <a:schemeClr val="tx1"/>
+                      </a:solidFill>
+                    </a:ln>
+                  </pic:spPr>
+                </pic:pic>
+              </a:graphicData>
+            </a:graphic>
+          </wp:inline>
+        </w:drawing>
+      </w:r>
+    </w:p>
+    <w:p>
+      <w:pPr>
+        <w:pStyle w:val="a7"/>
+        <w:jc w:val="center"/>
+      </w:pPr>
+      <w:proofErr w:type="gramStart"/>
+      <w:r>
+        <w:t xml:space="preserve">Рисунок </w:t>
+      </w:r>
+      <w:r>
+        <w:t xml:space="preserve"> </w:t>
+      </w:r>
+      <w:r>
+        <w:rPr>
+          <w:lang w:val="en-US"/>
+        </w:rPr>
+        <w:t>X</w:t>
+      </w:r>
+      <w:proofErr w:type="gramEnd"/>
+      <w:r>
+        <w:t xml:space="preserve"> – </w:t>
+      </w:r>
+      <w:r>
+        <w:t>Начальная страница (Ввод номера бронирования)</w:t>
+      </w:r>
+    </w:p>
+    <w:p>
+      <w:pPr>
+        <w:pStyle w:val="a7"/>
+        <w:jc w:val="center"/>
+      </w:pPr>
+      <w:r>
+        <w:rPr>
+          <w:noProof/>
+          <w:lang w:eastAsia="ru-RU"/>
+        </w:rPr>
+        <w:drawing>
+          <wp:inline distT="0" distB="0" distL="0" distR="0" wp14:anchorId="78916257" wp14:editId="3CF4DE5F">
+            <wp:extent cx="5940425" cy="4752340"/>
+            <wp:effectExtent l="38100" t="38100" r="41275" b="29210"/>
+            <wp:docPr id="9" name="Рисунок 9"/>
+            <wp:cNvGraphicFramePr>
+              <a:graphicFrameLocks xmlns:a="http://schemas.openxmlformats.org/drawingml/2006/main" noChangeAspect="1"/>
+            </wp:cNvGraphicFramePr>
+            <a:graphic xmlns:a="http://schemas.openxmlformats.org/drawingml/2006/main">
+              <a:graphicData uri="http://schemas.openxmlformats.org/drawingml/2006/picture">
+                <pic:pic xmlns:pic="http://schemas.openxmlformats.org/drawingml/2006/picture">
+                  <pic:nvPicPr>
+                    <pic:cNvPr id="1" name=""/>
+                    <pic:cNvPicPr/>
+                  </pic:nvPicPr>
+                  <pic:blipFill>
+                    <a:blip r:embed="rId14"/>
+                    <a:stretch>
+                      <a:fillRect/>
+                    </a:stretch>
+                  </pic:blipFill>
+                  <pic:spPr>
+                    <a:xfrm>
+                      <a:off x="0" y="0"/>
+                      <a:ext cx="5940425" cy="4752340"/>
+                    </a:xfrm>
+                    <a:prstGeom prst="rect">
+                      <a:avLst/>
+                    </a:prstGeom>
+                    <a:ln w="28575">
+                      <a:solidFill>
+                        <a:schemeClr val="tx1"/>
+                      </a:solidFill>
+                    </a:ln>
+                  </pic:spPr>
+                </pic:pic>
+              </a:graphicData>
+            </a:graphic>
+          </wp:inline>
+        </w:drawing>
+      </w:r>
+    </w:p>
+    <w:p>
+      <w:pPr>
+        <w:pStyle w:val="a7"/>
+        <w:jc w:val="center"/>
+      </w:pPr>
+      <w:r>
+        <w:t xml:space="preserve">Рисунок </w:t>
+      </w:r>
+      <w:r>
+        <w:rPr>
+          <w:lang w:val="en-US"/>
+        </w:rPr>
+        <w:t>X</w:t>
+      </w:r>
+      <w:r>
+        <w:t xml:space="preserve"> – </w:t>
+      </w:r>
+      <w:r>
+        <w:t>макет страницы</w:t>
+      </w:r>
+      <w:r>
+        <w:t xml:space="preserve"> </w:t>
+      </w:r>
+      <w:r>
+        <w:t>информации о рейсе</w:t>
+      </w:r>
+    </w:p>
+    <w:p>
+      <w:pPr>
+        <w:pStyle w:val="a7"/>
+        <w:jc w:val="center"/>
+      </w:pPr>
+      <w:r>
+        <w:rPr>
+          <w:noProof/>
+          <w:lang w:eastAsia="ru-RU"/>
+        </w:rPr>
+        <w:lastRenderedPageBreak/>
+        <w:drawing>
+          <wp:inline distT="0" distB="0" distL="0" distR="0" wp14:anchorId="0A15D073" wp14:editId="2B011B6C">
+            <wp:extent cx="5762625" cy="4591050"/>
+            <wp:effectExtent l="19050" t="19050" r="28575" b="19050"/>
+            <wp:docPr id="10" name="Рисунок 10"/>
+            <wp:cNvGraphicFramePr>
+              <a:graphicFrameLocks xmlns:a="http://schemas.openxmlformats.org/drawingml/2006/main" noChangeAspect="1"/>
+            </wp:cNvGraphicFramePr>
+            <a:graphic xmlns:a="http://schemas.openxmlformats.org/drawingml/2006/main">
+              <a:graphicData uri="http://schemas.openxmlformats.org/drawingml/2006/picture">
+                <pic:pic xmlns:pic="http://schemas.openxmlformats.org/drawingml/2006/picture">
+                  <pic:nvPicPr>
+                    <pic:cNvPr id="1" name=""/>
+                    <pic:cNvPicPr/>
+                  </pic:nvPicPr>
+                  <pic:blipFill>
+                    <a:blip r:embed="rId15"/>
+                    <a:stretch>
+                      <a:fillRect/>
+                    </a:stretch>
+                  </pic:blipFill>
+                  <pic:spPr>
+                    <a:xfrm>
+                      <a:off x="0" y="0"/>
+                      <a:ext cx="5762625" cy="4591050"/>
+                    </a:xfrm>
+                    <a:prstGeom prst="rect">
+                      <a:avLst/>
+                    </a:prstGeom>
+                    <a:ln w="12700">
+                      <a:solidFill>
+                        <a:schemeClr val="tx1"/>
+                      </a:solidFill>
+                    </a:ln>
+                  </pic:spPr>
+                </pic:pic>
+              </a:graphicData>
+            </a:graphic>
+          </wp:inline>
+        </w:drawing>
+      </w:r>
+    </w:p>
+    <w:p>
+      <w:pPr>
+        <w:pStyle w:val="a7"/>
+        <w:jc w:val="center"/>
+      </w:pPr>
+      <w:r>
+        <w:t xml:space="preserve">Рисунок </w:t>
+      </w:r>
+      <w:r>
+        <w:rPr>
+          <w:lang w:val="en-US"/>
+        </w:rPr>
+        <w:t>X</w:t>
+      </w:r>
+      <w:r>
+        <w:t xml:space="preserve"> – </w:t>
+      </w:r>
+      <w:r>
+        <w:t>макет страницы</w:t>
+      </w:r>
+      <w:r>
+        <w:t xml:space="preserve"> </w:t>
+      </w:r>
+      <w:r>
+        <w:t>ввода паспортных данных</w:t>
+      </w:r>
+    </w:p>
+    <w:p>
+      <w:pPr>
+        <w:pStyle w:val="a7"/>
+        <w:jc w:val="center"/>
+      </w:pPr>
+      <w:r>
+        <w:rPr>
+          <w:noProof/>
+          <w:lang w:eastAsia="ru-RU"/>
+        </w:rPr>
+        <w:drawing>
+          <wp:inline distT="0" distB="0" distL="0" distR="0" wp14:anchorId="32A9203A" wp14:editId="42520EC2">
+            <wp:extent cx="5773479" cy="3867089"/>
+            <wp:effectExtent l="19050" t="19050" r="17780" b="19685"/>
+            <wp:docPr id="11" name="Рисунок 11"/>
+            <wp:cNvGraphicFramePr>
+              <a:graphicFrameLocks xmlns:a="http://schemas.openxmlformats.org/drawingml/2006/main" noChangeAspect="1"/>
+            </wp:cNvGraphicFramePr>
+            <a:graphic xmlns:a="http://schemas.openxmlformats.org/drawingml/2006/main">
+              <a:graphicData uri="http://schemas.openxmlformats.org/drawingml/2006/picture">
+                <pic:pic xmlns:pic="http://schemas.openxmlformats.org/drawingml/2006/picture">
+                  <pic:nvPicPr>
+                    <pic:cNvPr id="1" name=""/>
+                    <pic:cNvPicPr/>
+                  </pic:nvPicPr>
+                  <pic:blipFill>
+                    <a:blip r:embed="rId16"/>
+                    <a:stretch>
+                      <a:fillRect/>
+                    </a:stretch>
+                  </pic:blipFill>
+                  <pic:spPr>
+                    <a:xfrm>
+                      <a:off x="0" y="0"/>
+                      <a:ext cx="5786318" cy="3875688"/>
+                    </a:xfrm>
+                    <a:prstGeom prst="rect">
+                      <a:avLst/>
+                    </a:prstGeom>
+                    <a:ln w="12700">
+                      <a:solidFill>
+                        <a:schemeClr val="tx1"/>
+                      </a:solidFill>
+                    </a:ln>
+                  </pic:spPr>
+                </pic:pic>
+              </a:graphicData>
+            </a:graphic>
+          </wp:inline>
+        </w:drawing>
+      </w:r>
+    </w:p>
+    <w:p>
+      <w:pPr>
+        <w:pStyle w:val="a7"/>
+        <w:jc w:val="center"/>
+      </w:pPr>
+      <w:r>
+        <w:t xml:space="preserve">Рисунок </w:t>
+      </w:r>
+      <w:r>
+        <w:rPr>
+          <w:lang w:val="en-US"/>
+        </w:rPr>
+        <w:t>X</w:t>
+      </w:r>
+      <w:r>
+        <w:t xml:space="preserve"> – </w:t>
+      </w:r>
+      <w:r>
+        <w:t>макет страницы выбора места</w:t>
+      </w:r>
+      <w:r>
+        <w:br w:type="page"/>
+      </w:r>
+    </w:p>
+    <w:p>
+      <w:pPr>
+        <w:pStyle w:val="a7"/>
+        <w:rPr>
+          <w:b/>
+        </w:rPr>
+      </w:pPr>
+      <w:r>
+        <w:rPr>
+          <w:b/>
+        </w:rPr>
+        <w:lastRenderedPageBreak/>
+        <w:t>Тестирование</w:t>
+      </w:r>
+    </w:p>
+    <w:p>
+      <w:pPr>
+        <w:pStyle w:val="a7"/>
+        <w:rPr>
+          <w:b/>
+        </w:rPr>
+      </w:pPr>
+    </w:p>
+    <w:p>
+      <w:pPr>
+        <w:pStyle w:val="a7"/>
+        <w:rPr>
+          <w:b/>
+        </w:rPr>
+      </w:pPr>
+      <w:r>
+        <w:rPr>
+          <w:b/>
+        </w:rPr>
+        <w:t xml:space="preserve">Функциональное </w:t>
+      </w:r>
+    </w:p>
+    <w:p>
+      <w:pPr>
+        <w:pStyle w:val="a7"/>
+        <w:rPr>
+          <w:b/>
+        </w:rPr>
+      </w:pPr>
+      <w:r>
+        <w:rPr>
+          <w:b/>
+        </w:rPr>
+        <w:t>….</w:t>
+      </w:r>
+    </w:p>
+    <w:p>
+      <w:pPr>
+        <w:pStyle w:val="a7"/>
+        <w:rPr>
+          <w:b/>
+        </w:rPr>
+      </w:pPr>
+      <w:r>
+        <w:rPr>
+          <w:b/>
+        </w:rPr>
+        <w:t>Модульное</w:t>
+      </w:r>
+    </w:p>
+    <w:p>
+      <w:pPr>
+        <w:pStyle w:val="a7"/>
+        <w:rPr>
+          <w:b/>
+        </w:rPr>
+      </w:pPr>
+      <w:r>
+        <w:rPr>
+          <w:b/>
+        </w:rPr>
+        <w:t>….</w:t>
+      </w:r>
+    </w:p>
+    <w:p>
+      <w:pPr>
+        <w:pStyle w:val="a7"/>
+        <w:rPr>
+          <w:b/>
+        </w:rPr>
+      </w:pPr>
+    </w:p>
+    <w:p>
+      <w:pPr>
+        <w:pStyle w:val="a7"/>
+        <w:rPr>
+          <w:b/>
+        </w:rPr>
+      </w:pPr>
+      <w:r>
+        <w:rPr>
+          <w:b/>
+        </w:rPr>
+        <w:t>Интерфейсное</w:t>
+      </w:r>
+    </w:p>
+    <w:p>
+      <w:pPr>
+        <w:pStyle w:val="a7"/>
+        <w:rPr>
+          <w:b/>
+        </w:rPr>
+      </w:pPr>
+      <w:r>
+        <w:rPr>
+          <w:b/>
+        </w:rPr>
+        <w:t>….</w:t>
+      </w:r>
+    </w:p>
+    <w:p>
+      <w:pPr>
+        <w:pStyle w:val="a7"/>
+        <w:rPr>
+          <w:b/>
+        </w:rPr>
+      </w:pPr>
+    </w:p>
+    <w:p>
+      <w:pPr>
+        <w:pStyle w:val="a7"/>
+        <w:rPr>
+          <w:b/>
+        </w:rPr>
+      </w:pPr>
+      <w:r>
+        <w:rPr>
+          <w:b/>
+        </w:rPr>
+        <w:br w:type="page"/>
+      </w:r>
+    </w:p>
+    <w:p>
+      <w:pPr>
+        <w:pStyle w:val="a7"/>
+        <w:rPr>
+          <w:b/>
+        </w:rPr>
+      </w:pPr>
+      <w:r>
+        <w:rPr>
+          <w:b/>
+        </w:rPr>
+        <w:lastRenderedPageBreak/>
+        <w:t>Документация</w:t>
+      </w:r>
+      <w:r>
+        <w:rPr>
+          <w:b/>
+        </w:rPr>
+        <w:t xml:space="preserve"> </w:t>
+      </w:r>
+      <w:r>
+        <w:rPr>
+          <w:b/>
+        </w:rPr>
+        <w:t>пользователя</w:t>
+      </w:r>
+    </w:p>
+    <w:p>
+      <w:pPr>
+        <w:ind w:firstLine="538"/>
+      </w:pPr>
+      <w:r>
+        <w:t>Добро пожаловать в систему онлайн-регистрации авиабилетов! С помощью этой системы вы можете зарегистрироваться на рейс и выбрать место на борту самолета.</w:t>
+      </w:r>
+    </w:p>
+    <w:p>
+      <w:pPr>
+        <w:ind w:firstLine="538"/>
+      </w:pPr>
+      <w:r>
+        <w:t xml:space="preserve">Чтобы начать процесс регистрации, вам необходимо ввести номер бронирования, который вы получили при покупке авиабилета. После того, как вы введете номер, нажмите кнопку "Найти". </w:t>
+      </w:r>
+    </w:p>
+    <w:p>
+      <w:pPr>
+        <w:ind w:left="0"/>
+      </w:pPr>
+      <w:r>
+        <w:drawing>
+          <wp:inline distT="0" distB="0" distL="0" distR="0" wp14:anchorId="58D509A5" wp14:editId="33E35E67">
+            <wp:extent cx="5940425" cy="550545"/>
+            <wp:effectExtent l="19050" t="19050" r="22225" b="20955"/>
+            <wp:docPr id="4" name="Рисунок 4"/>
+            <wp:cNvGraphicFramePr>
+              <a:graphicFrameLocks xmlns:a="http://schemas.openxmlformats.org/drawingml/2006/main" noChangeAspect="1"/>
+            </wp:cNvGraphicFramePr>
+            <a:graphic xmlns:a="http://schemas.openxmlformats.org/drawingml/2006/main">
+              <a:graphicData uri="http://schemas.openxmlformats.org/drawingml/2006/picture">
+                <pic:pic xmlns:pic="http://schemas.openxmlformats.org/drawingml/2006/picture">
+                  <pic:nvPicPr>
+                    <pic:cNvPr id="1" name=""/>
+                    <pic:cNvPicPr/>
+                  </pic:nvPicPr>
+                  <pic:blipFill>
+                    <a:blip r:embed="rId17"/>
+                    <a:stretch>
+                      <a:fillRect/>
+                    </a:stretch>
+                  </pic:blipFill>
+                  <pic:spPr>
+                    <a:xfrm>
+                      <a:off x="0" y="0"/>
+                      <a:ext cx="5940425" cy="550545"/>
+                    </a:xfrm>
+                    <a:prstGeom prst="rect">
+                      <a:avLst/>
+                    </a:prstGeom>
+                    <a:ln w="19050">
+                      <a:solidFill>
+                        <a:schemeClr val="tx1"/>
+                      </a:solidFill>
+                    </a:ln>
+                  </pic:spPr>
+                </pic:pic>
+              </a:graphicData>
+            </a:graphic>
+          </wp:inline>
+        </w:drawing>
+      </w:r>
+    </w:p>
+    <w:p>
+      <w:pPr>
+        <w:ind w:firstLine="538"/>
+      </w:pPr>
+      <w:r>
+        <w:t>На следующей странице вы увидите информацию о рейсе и вашем билете. Если информация верна, нажмите кнопку "Начать регистрацию".</w:t>
+      </w:r>
+    </w:p>
+    <w:p>
+      <w:pPr>
+        <w:ind w:left="0"/>
+      </w:pPr>
+      <w:r>
+        <w:rPr>
+          <w:noProof/>
+          <w:lang w:eastAsia="ru-RU"/>
+        </w:rPr>
+        <w:drawing>
+          <wp:inline distT="0" distB="0" distL="0" distR="0" wp14:anchorId="5ADCCD0B" wp14:editId="0FC9C493">
+            <wp:extent cx="5940425" cy="1551305"/>
+            <wp:effectExtent l="19050" t="19050" r="22225" b="10795"/>
+            <wp:docPr id="5" name="Рисунок 5"/>
+            <wp:cNvGraphicFramePr>
+              <a:graphicFrameLocks xmlns:a="http://schemas.openxmlformats.org/drawingml/2006/main" noChangeAspect="1"/>
+            </wp:cNvGraphicFramePr>
+            <a:graphic xmlns:a="http://schemas.openxmlformats.org/drawingml/2006/main">
+              <a:graphicData uri="http://schemas.openxmlformats.org/drawingml/2006/picture">
+                <pic:pic xmlns:pic="http://schemas.openxmlformats.org/drawingml/2006/picture">
+                  <pic:nvPicPr>
+                    <pic:cNvPr id="1" name=""/>
+                    <pic:cNvPicPr/>
+                  </pic:nvPicPr>
+                  <pic:blipFill>
+                    <a:blip r:embed="rId18"/>
+                    <a:stretch>
+                      <a:fillRect/>
+                    </a:stretch>
+                  </pic:blipFill>
+                  <pic:spPr>
+                    <a:xfrm>
+                      <a:off x="0" y="0"/>
+                      <a:ext cx="5940425" cy="1551305"/>
+                    </a:xfrm>
+                    <a:prstGeom prst="rect">
+                      <a:avLst/>
+                    </a:prstGeom>
+                    <a:ln w="19050">
+                      <a:solidFill>
+                        <a:schemeClr val="tx1"/>
+                      </a:solidFill>
+                    </a:ln>
+                  </pic:spPr>
+                </pic:pic>
+              </a:graphicData>
+            </a:graphic>
+          </wp:inline>
+        </w:drawing>
+      </w:r>
+    </w:p>
+    <w:p>
+      <w:pPr>
+        <w:ind w:firstLine="538"/>
+      </w:pPr>
+      <w:r>
+        <w:t>Далее вам будет предложено ввести ваши паспортные данные, такие как Имя, Фамилия, Отчество, Дата рождения, Серия и Номер. После того, как вы введете эту информацию, нажмите кнопку "Продолжить".</w:t>
+      </w:r>
+    </w:p>
+    <w:p>
+      <w:pPr>
+        <w:ind w:left="0"/>
+      </w:pPr>
+      <w:r>
+        <w:drawing>
+          <wp:inline distT="0" distB="0" distL="0" distR="0" wp14:anchorId="004263E9" wp14:editId="1EE6444D">
+            <wp:extent cx="6182995" cy="409575"/>
+            <wp:effectExtent l="19050" t="19050" r="27305" b="28575"/>
+            <wp:docPr id="6" name="Рисунок 6"/>
+            <wp:cNvGraphicFramePr>
+              <a:graphicFrameLocks xmlns:a="http://schemas.openxmlformats.org/drawingml/2006/main" noChangeAspect="1"/>
+            </wp:cNvGraphicFramePr>
+            <a:graphic xmlns:a="http://schemas.openxmlformats.org/drawingml/2006/main">
+              <a:graphicData uri="http://schemas.openxmlformats.org/drawingml/2006/picture">
+                <pic:pic xmlns:pic="http://schemas.openxmlformats.org/drawingml/2006/picture">
+                  <pic:nvPicPr>
+                    <pic:cNvPr id="1" name=""/>
+                    <pic:cNvPicPr/>
+                  </pic:nvPicPr>
+                  <pic:blipFill>
+                    <a:blip r:embed="rId19"/>
+                    <a:stretch>
+                      <a:fillRect/>
+                    </a:stretch>
+                  </pic:blipFill>
+                  <pic:spPr>
+                    <a:xfrm>
+                      <a:off x="0" y="0"/>
+                      <a:ext cx="6191465" cy="410136"/>
+                    </a:xfrm>
+                    <a:prstGeom prst="rect">
+                      <a:avLst/>
+                    </a:prstGeom>
+                    <a:ln w="12700">
+                      <a:solidFill>
+                        <a:schemeClr val="tx1"/>
+                      </a:solidFill>
+                    </a:ln>
+                  </pic:spPr>
+                </pic:pic>
+              </a:graphicData>
+            </a:graphic>
+          </wp:inline>
+        </w:drawing>
+      </w:r>
+    </w:p>
+    <w:p>
+      <w:r>
+        <w:t xml:space="preserve">На следующей странице вы увидите </w:t>
+      </w:r>
+      <w:r>
+        <w:t>места</w:t>
+      </w:r>
+      <w:r>
+        <w:t xml:space="preserve"> и сможете выбрать место, которое вам больше всего нравится. Если вам подходит место, которое автоматически было назначено системой, вы можете его оставить без изменений. Если вы хотите выбрать другое место, выберите любое </w:t>
+      </w:r>
+      <w:r>
+        <w:t xml:space="preserve">другое </w:t>
+      </w:r>
+      <w:r>
+        <w:t>свободное место. После того, как вы выберете место, нажмите кнопку "Завершить регистрацию".</w:t>
+      </w:r>
+    </w:p>
+    <w:p>
+      <w:r>
+        <w:rPr>
+          <w:noProof/>
+          <w:lang w:eastAsia="ru-RU"/>
+        </w:rPr>
+        <w:drawing>
+          <wp:inline distT="0" distB="0" distL="0" distR="0" wp14:anchorId="4E369B77" wp14:editId="0248F6A8">
+            <wp:extent cx="5940425" cy="1076960"/>
+            <wp:effectExtent l="19050" t="19050" r="22225" b="27940"/>
+            <wp:docPr id="7" name="Рисунок 7"/>
+            <wp:cNvGraphicFramePr>
+              <a:graphicFrameLocks xmlns:a="http://schemas.openxmlformats.org/drawingml/2006/main" noChangeAspect="1"/>
+            </wp:cNvGraphicFramePr>
+            <a:graphic xmlns:a="http://schemas.openxmlformats.org/drawingml/2006/main">
+              <a:graphicData uri="http://schemas.openxmlformats.org/drawingml/2006/picture">
+                <pic:pic xmlns:pic="http://schemas.openxmlformats.org/drawingml/2006/picture">
+                  <pic:nvPicPr>
+                    <pic:cNvPr id="1" name=""/>
+                    <pic:cNvPicPr/>
+                  </pic:nvPicPr>
+                  <pic:blipFill>
+                    <a:blip r:embed="rId20"/>
+                    <a:stretch>
+                      <a:fillRect/>
+                    </a:stretch>
+                  </pic:blipFill>
+                  <pic:spPr>
+                    <a:xfrm>
+                      <a:off x="0" y="0"/>
+                      <a:ext cx="5940425" cy="1076960"/>
+                    </a:xfrm>
+                    <a:prstGeom prst="rect">
+                      <a:avLst/>
+                    </a:prstGeom>
+                    <a:ln w="19050">
+                      <a:solidFill>
+                        <a:schemeClr val="tx1"/>
+                      </a:solidFill>
+                    </a:ln>
+                  </pic:spPr>
+                </pic:pic>
+              </a:graphicData>
+            </a:graphic>
+          </wp:inline>
+        </w:drawing>
+      </w:r>
+    </w:p>
+    <w:p>
+      <w:pPr>
+        <w:ind w:firstLine="538"/>
+      </w:pPr>
+      <w:r>
+        <w:t>На последней странице вы сможете скачать маршрутный лист, который вам необходимо будет предъявить на регистрации в аэропорту. Также вы получите подтверждение о том, что вы успешно зарегистрировались на рейс.</w:t>
+      </w:r>
+    </w:p>
+    <w:p>
+      <w:pPr>
+        <w:ind w:firstLine="538"/>
+      </w:pPr>
+      <w:r>
+        <w:t>Спасибо за использование нашей системы онлайн-регистрации авиабилетов! Если у вас есть какие-либо вопросы, не стесняйтесь обращаться к нашей службе поддержки.</w:t>
+      </w:r>
+    </w:p>
+    <w:p>
+      <w:pPr>
+        <w:pStyle w:val="a7"/>
+      </w:pPr>
+    </w:p>
     <w:sectPr>
-      <w:footerReference w:type="default" r:id="rId7"/>
+      <w:footerReference w:type="default" r:id="rId21"/>
       <w:pgSz w:w="11906" w:h="16838"/>
       <w:pgMar w:top="1134" w:right="850" w:bottom="1134" w:left="1701" w:header="708" w:footer="708" w:gutter="0"/>
       <w:cols w:space="708"/>
@@ -5225,7 +6978,7 @@
           <w:rPr>
             <w:noProof/>
           </w:rPr>
-          <w:t>6</w:t>
+          <w:t>12</w:t>
         </w:r>
         <w:r>
           <w:fldChar w:fldCharType="end"/>
@@ -5800,6 +7553,92 @@
       </w:rPr>
     </w:lvl>
   </w:abstractNum>
+  <w:abstractNum w:abstractNumId="5">
+    <w:nsid w:val="7C2A3875"/>
+    <w:multiLevelType w:val="hybridMultilevel"/>
+    <w:tmpl w:val="4DF631B6"/>
+    <w:lvl w:ilvl="0" w:tplc="0419000F">
+      <w:start w:val="1"/>
+      <w:numFmt w:val="decimal"/>
+      <w:lvlText w:val="%1."/>
+      <w:lvlJc w:val="left"/>
+      <w:pPr>
+        <w:ind w:left="720" w:hanging="360"/>
+      </w:pPr>
+    </w:lvl>
+    <w:lvl w:ilvl="1" w:tplc="04190019" w:tentative="1">
+      <w:start w:val="1"/>
+      <w:numFmt w:val="lowerLetter"/>
+      <w:lvlText w:val="%2."/>
+      <w:lvlJc w:val="left"/>
+      <w:pPr>
+        <w:ind w:left="1440" w:hanging="360"/>
+      </w:pPr>
+    </w:lvl>
+    <w:lvl w:ilvl="2" w:tplc="0419001B" w:tentative="1">
+      <w:start w:val="1"/>
+      <w:numFmt w:val="lowerRoman"/>
+      <w:lvlText w:val="%3."/>
+      <w:lvlJc w:val="right"/>
+      <w:pPr>
+        <w:ind w:left="2160" w:hanging="180"/>
+      </w:pPr>
+    </w:lvl>
+    <w:lvl w:ilvl="3" w:tplc="0419000F" w:tentative="1">
+      <w:start w:val="1"/>
+      <w:numFmt w:val="decimal"/>
+      <w:lvlText w:val="%4."/>
+      <w:lvlJc w:val="left"/>
+      <w:pPr>
+        <w:ind w:left="2880" w:hanging="360"/>
+      </w:pPr>
+    </w:lvl>
+    <w:lvl w:ilvl="4" w:tplc="04190019" w:tentative="1">
+      <w:start w:val="1"/>
+      <w:numFmt w:val="lowerLetter"/>
+      <w:lvlText w:val="%5."/>
+      <w:lvlJc w:val="left"/>
+      <w:pPr>
+        <w:ind w:left="3600" w:hanging="360"/>
+      </w:pPr>
+    </w:lvl>
+    <w:lvl w:ilvl="5" w:tplc="0419001B" w:tentative="1">
+      <w:start w:val="1"/>
+      <w:numFmt w:val="lowerRoman"/>
+      <w:lvlText w:val="%6."/>
+      <w:lvlJc w:val="right"/>
+      <w:pPr>
+        <w:ind w:left="4320" w:hanging="180"/>
+      </w:pPr>
+    </w:lvl>
+    <w:lvl w:ilvl="6" w:tplc="0419000F" w:tentative="1">
+      <w:start w:val="1"/>
+      <w:numFmt w:val="decimal"/>
+      <w:lvlText w:val="%7."/>
+      <w:lvlJc w:val="left"/>
+      <w:pPr>
+        <w:ind w:left="5040" w:hanging="360"/>
+      </w:pPr>
+    </w:lvl>
+    <w:lvl w:ilvl="7" w:tplc="04190019" w:tentative="1">
+      <w:start w:val="1"/>
+      <w:numFmt w:val="lowerLetter"/>
+      <w:lvlText w:val="%8."/>
+      <w:lvlJc w:val="left"/>
+      <w:pPr>
+        <w:ind w:left="5760" w:hanging="360"/>
+      </w:pPr>
+    </w:lvl>
+    <w:lvl w:ilvl="8" w:tplc="0419001B" w:tentative="1">
+      <w:start w:val="1"/>
+      <w:numFmt w:val="lowerRoman"/>
+      <w:lvlText w:val="%9."/>
+      <w:lvlJc w:val="right"/>
+      <w:pPr>
+        <w:ind w:left="6480" w:hanging="180"/>
+      </w:pPr>
+    </w:lvl>
+  </w:abstractNum>
   <w:num w:numId="1">
     <w:abstractNumId w:val="2"/>
   </w:num>
@@ -5814,6 +7653,9 @@
   </w:num>
   <w:num w:numId="5">
     <w:abstractNumId w:val="4"/>
+  </w:num>
+  <w:num w:numId="6">
+    <w:abstractNumId w:val="5"/>
   </w:num>
 </w:numbering>
 </file>
@@ -6479,6 +8321,25 @@
       <w:rFonts w:ascii="Times New Roman" w:eastAsia="Times New Roman" w:hAnsi="Times New Roman" w:cs="Times New Roman"/>
     </w:rPr>
   </w:style>
+  <w:style w:type="paragraph" w:styleId="ab">
+    <w:name w:val="Normal (Web)"/>
+    <w:basedOn w:val="a"/>
+    <w:uiPriority w:val="99"/>
+    <w:semiHidden/>
+    <w:unhideWhenUsed/>
+    <w:rsid w:val="00A16753"/>
+    <w:pPr>
+      <w:spacing w:before="100" w:beforeAutospacing="1" w:after="100" w:afterAutospacing="1"/>
+      <w:ind w:left="0" w:right="0"/>
+      <w:jc w:val="left"/>
+    </w:pPr>
+    <w:rPr>
+      <w:rFonts w:eastAsia="Times New Roman" w:cs="Times New Roman"/>
+      <w:sz w:val="24"/>
+      <w:szCs w:val="24"/>
+      <w:lang w:eastAsia="ru-RU"/>
+    </w:rPr>
+  </w:style>
 </w:styles>
 </file>
 

</xml_diff>

<commit_message>
Updated coursework. Added Tests, documentaion
</commit_message>
<xml_diff>
--- a/Coursework.docx
+++ b/Coursework.docx
@@ -1281,6 +1281,79 @@
           </w:p>
         </w:tc>
       </w:tr>
+      <w:tr>
+        <w:tc>
+          <w:tcPr>
+            <w:tcW w:w="498" w:type="dxa"/>
+            <w:vAlign w:val="center"/>
+          </w:tcPr>
+          <w:p>
+            <w:pPr>
+              <w:pStyle w:val="a7"/>
+              <w:jc w:val="center"/>
+            </w:pPr>
+            <w:r>
+              <w:t>14</w:t>
+            </w:r>
+          </w:p>
+        </w:tc>
+        <w:tc>
+          <w:tcPr>
+            <w:tcW w:w="2038" w:type="dxa"/>
+            <w:vAlign w:val="center"/>
+          </w:tcPr>
+          <w:p>
+            <w:pPr>
+              <w:pStyle w:val="a7"/>
+              <w:jc w:val="center"/>
+              <w:rPr>
+                <w:lang w:val="ru-RU"/>
+              </w:rPr>
+            </w:pPr>
+            <w:r>
+              <w:rPr>
+                <w:lang w:val="ru-RU"/>
+              </w:rPr>
+              <w:t>Место</w:t>
+            </w:r>
+          </w:p>
+        </w:tc>
+        <w:tc>
+          <w:tcPr>
+            <w:tcW w:w="6809" w:type="dxa"/>
+            <w:vAlign w:val="center"/>
+          </w:tcPr>
+          <w:p>
+            <w:pPr>
+              <w:rPr>
+                <w:szCs w:val="28"/>
+                <w:lang w:val="ru-RU"/>
+              </w:rPr>
+            </w:pPr>
+            <w:r>
+              <w:rPr>
+                <w:szCs w:val="28"/>
+                <w:lang w:val="ru-RU"/>
+              </w:rPr>
+              <w:t>Место в самолете. Каждое место пронумеровано и имеет свой номер от 0 д</w:t>
+            </w:r>
+            <w:r>
+              <w:rPr>
+                <w:szCs w:val="28"/>
+                <w:lang w:val="ru-RU"/>
+              </w:rPr>
+              <w:t>о</w:t>
+            </w:r>
+            <w:r>
+              <w:rPr>
+                <w:szCs w:val="28"/>
+                <w:lang w:val="ru-RU"/>
+              </w:rPr>
+              <w:t xml:space="preserve"> 255 включительно</w:t>
+            </w:r>
+          </w:p>
+        </w:tc>
+      </w:tr>
       <w:bookmarkEnd w:id="8"/>
     </w:tbl>
     <w:p>
@@ -1517,9 +1590,6 @@
               <w:t>Сгенерировать</w:t>
             </w:r>
             <w:r>
-              <w:rPr>
-                <w:lang w:val="en-US"/>
-              </w:rPr>
               <w:t xml:space="preserve">, </w:t>
             </w:r>
             <w:proofErr w:type="gramStart"/>
@@ -1528,9 +1598,6 @@
             </w:r>
             <w:proofErr w:type="gramEnd"/>
             <w:r>
-              <w:rPr>
-                <w:lang w:val="en-US"/>
-              </w:rPr>
               <w:t>,</w:t>
             </w:r>
             <w:r>
@@ -2137,6 +2204,62 @@
                 <w:color w:val="000000" w:themeColor="text1"/>
               </w:rPr>
               <w:t>Соответствовать</w:t>
+            </w:r>
+          </w:p>
+        </w:tc>
+      </w:tr>
+      <w:tr>
+        <w:trPr>
+          <w:trHeight w:val="589"/>
+        </w:trPr>
+        <w:tc>
+          <w:tcPr>
+            <w:tcW w:w="498" w:type="dxa"/>
+            <w:vAlign w:val="center"/>
+          </w:tcPr>
+          <w:p>
+            <w:pPr>
+              <w:pStyle w:val="a7"/>
+              <w:jc w:val="left"/>
+            </w:pPr>
+            <w:r>
+              <w:t>14</w:t>
+            </w:r>
+          </w:p>
+        </w:tc>
+        <w:tc>
+          <w:tcPr>
+            <w:tcW w:w="2048" w:type="dxa"/>
+            <w:vAlign w:val="center"/>
+          </w:tcPr>
+          <w:p>
+            <w:pPr>
+              <w:pStyle w:val="a7"/>
+              <w:jc w:val="center"/>
+            </w:pPr>
+            <w:r>
+              <w:t>Место</w:t>
+            </w:r>
+          </w:p>
+        </w:tc>
+        <w:tc>
+          <w:tcPr>
+            <w:tcW w:w="3970" w:type="dxa"/>
+            <w:vAlign w:val="center"/>
+          </w:tcPr>
+          <w:p>
+            <w:pPr>
+              <w:pStyle w:val="a7"/>
+              <w:jc w:val="center"/>
+              <w:rPr>
+                <w:color w:val="000000" w:themeColor="text1"/>
+              </w:rPr>
+            </w:pPr>
+            <w:r>
+              <w:rPr>
+                <w:color w:val="000000" w:themeColor="text1"/>
+              </w:rPr>
+              <w:t>Выбирать</w:t>
             </w:r>
           </w:p>
         </w:tc>
@@ -4083,6 +4206,115 @@
           </w:p>
         </w:tc>
       </w:tr>
+      <w:tr>
+        <w:tc>
+          <w:tcPr>
+            <w:tcW w:w="498" w:type="dxa"/>
+            <w:tcBorders>
+              <w:top w:val="single" w:sz="4" w:space="0" w:color="auto"/>
+              <w:left w:val="single" w:sz="4" w:space="0" w:color="auto"/>
+              <w:bottom w:val="single" w:sz="4" w:space="0" w:color="auto"/>
+              <w:right w:val="single" w:sz="4" w:space="0" w:color="auto"/>
+            </w:tcBorders>
+            <w:vAlign w:val="center"/>
+          </w:tcPr>
+          <w:p>
+            <w:pPr>
+              <w:pStyle w:val="a7"/>
+              <w:jc w:val="center"/>
+              <w:rPr>
+                <w:lang w:val="ru-RU"/>
+              </w:rPr>
+            </w:pPr>
+            <w:r>
+              <w:rPr>
+                <w:lang w:val="ru-RU"/>
+              </w:rPr>
+              <w:t>14</w:t>
+            </w:r>
+          </w:p>
+        </w:tc>
+        <w:tc>
+          <w:tcPr>
+            <w:tcW w:w="2048" w:type="dxa"/>
+            <w:vAlign w:val="center"/>
+          </w:tcPr>
+          <w:p>
+            <w:pPr>
+              <w:pStyle w:val="a7"/>
+              <w:jc w:val="center"/>
+              <w:rPr>
+                <w:lang w:val="ru-RU"/>
+              </w:rPr>
+            </w:pPr>
+            <w:r>
+              <w:rPr>
+                <w:lang w:val="ru-RU"/>
+              </w:rPr>
+              <w:t>Место</w:t>
+            </w:r>
+          </w:p>
+        </w:tc>
+        <w:tc>
+          <w:tcPr>
+            <w:tcW w:w="3637" w:type="dxa"/>
+            <w:tcBorders>
+              <w:top w:val="single" w:sz="4" w:space="0" w:color="auto"/>
+              <w:left w:val="single" w:sz="4" w:space="0" w:color="auto"/>
+              <w:bottom w:val="single" w:sz="4" w:space="0" w:color="auto"/>
+              <w:right w:val="single" w:sz="4" w:space="0" w:color="auto"/>
+            </w:tcBorders>
+            <w:vAlign w:val="center"/>
+          </w:tcPr>
+          <w:p>
+            <w:pPr>
+              <w:pStyle w:val="a4"/>
+              <w:ind w:left="720" w:firstLine="0"/>
+              <w:jc w:val="both"/>
+              <w:rPr>
+                <w:sz w:val="28"/>
+                <w:szCs w:val="28"/>
+                <w:lang w:val="ru-RU"/>
+              </w:rPr>
+            </w:pPr>
+            <w:r>
+              <w:rPr>
+                <w:sz w:val="28"/>
+                <w:szCs w:val="28"/>
+                <w:lang w:val="ru-RU"/>
+              </w:rPr>
+              <w:t>Номер места</w:t>
+            </w:r>
+          </w:p>
+        </w:tc>
+        <w:tc>
+          <w:tcPr>
+            <w:tcW w:w="3162" w:type="dxa"/>
+            <w:tcBorders>
+              <w:top w:val="single" w:sz="4" w:space="0" w:color="auto"/>
+              <w:left w:val="single" w:sz="4" w:space="0" w:color="auto"/>
+              <w:bottom w:val="single" w:sz="4" w:space="0" w:color="auto"/>
+              <w:right w:val="single" w:sz="4" w:space="0" w:color="auto"/>
+            </w:tcBorders>
+            <w:vAlign w:val="center"/>
+          </w:tcPr>
+          <w:p>
+            <w:pPr>
+              <w:pStyle w:val="a7"/>
+              <w:jc w:val="center"/>
+              <w:rPr>
+                <w:lang w:val="ru-RU"/>
+              </w:rPr>
+            </w:pPr>
+            <w:r>
+              <w:rPr>
+                <w:lang w:val="ru-RU"/>
+              </w:rPr>
+              <w:t>Выбирать</w:t>
+            </w:r>
+          </w:p>
+        </w:tc>
+      </w:tr>
     </w:tbl>
     <w:p>
       <w:r>
@@ -4986,7 +5218,25 @@
           <w:sz w:val="28"/>
           <w:szCs w:val="28"/>
         </w:rPr>
-        <w:t>Ввести номер бронирования;</w:t>
+        <w:t>Ввести номер бронирования</w:t>
+      </w:r>
+      <w:r>
+        <w:rPr>
+          <w:bCs/>
+          <w:color w:val="000000" w:themeColor="text1"/>
+          <w:sz w:val="28"/>
+          <w:szCs w:val="28"/>
+        </w:rPr>
+        <w:t xml:space="preserve"> и получить информацию о своем рейсе</w:t>
+      </w:r>
+      <w:r>
+        <w:rPr>
+          <w:bCs/>
+          <w:color w:val="000000" w:themeColor="text1"/>
+          <w:sz w:val="28"/>
+          <w:szCs w:val="28"/>
+        </w:rPr>
+        <w:t>;</w:t>
       </w:r>
     </w:p>
     <w:p>
@@ -5016,7 +5266,14 @@
           <w:bCs/>
           <w:sz w:val="28"/>
           <w:szCs w:val="28"/>
-          <w:lang w:val="en-US"/>
+        </w:rPr>
+        <w:t xml:space="preserve"> и пройти проверку</w:t>
+      </w:r>
+      <w:r>
+        <w:rPr>
+          <w:bCs/>
+          <w:sz w:val="28"/>
+          <w:szCs w:val="28"/>
         </w:rPr>
         <w:t>;</w:t>
       </w:r>
@@ -5043,6 +5300,14 @@
         </w:rPr>
         <w:t>Выбрать место</w:t>
       </w:r>
+      <w:r>
+        <w:rPr>
+          <w:bCs/>
+          <w:sz w:val="28"/>
+          <w:szCs w:val="28"/>
+        </w:rPr>
+        <w:t xml:space="preserve"> (Если пассажира не устроило место по умолчанию)</w:t>
+      </w:r>
     </w:p>
     <w:p>
       <w:pPr>
@@ -5155,7 +5420,6 @@
       <w:r>
         <w:rPr>
           <w:b/>
-          <w:lang w:val="en-US"/>
         </w:rPr>
         <w:t>#</w:t>
       </w:r>
@@ -5165,6 +5429,8 @@
         </w:rPr>
         <w:t>ВСТАВКА 2 ЛАБЫ</w:t>
       </w:r>
+      <w:bookmarkStart w:id="13" w:name="_GoBack"/>
+      <w:bookmarkEnd w:id="13"/>
     </w:p>
     <w:p>
       <w:pPr>
@@ -5623,6 +5889,10 @@
         <w:pStyle w:val="a7"/>
       </w:pPr>
       <w:r>
+        <w:rPr>
+          <w:noProof/>
+          <w:lang w:eastAsia="ru-RU"/>
+        </w:rPr>
         <w:drawing>
           <wp:inline distT="0" distB="0" distL="0" distR="0" wp14:anchorId="1E3B3853" wp14:editId="29B28149">
             <wp:extent cx="5940425" cy="2303780"/>
@@ -5683,10 +5953,7 @@
         <w:t xml:space="preserve"> – </w:t>
       </w:r>
       <w:r>
-        <w:t>логическая</w:t>
-      </w:r>
-      <w:r>
-        <w:t xml:space="preserve"> модель базы данных</w:t>
+        <w:t>логическая модель базы данных</w:t>
       </w:r>
     </w:p>
     <w:p>
@@ -5761,8 +6028,6 @@
       <w:r>
         <w:t>физическая модель базы данных</w:t>
       </w:r>
-      <w:bookmarkStart w:id="13" w:name="_GoBack"/>
-      <w:bookmarkEnd w:id="13"/>
     </w:p>
     <w:p>
       <w:pPr>
@@ -5997,6 +6262,72 @@
       <w:r>
         <w:t>Остальные функции-обработчики возвращают интерфейс</w:t>
       </w:r>
+      <w:r>
+        <w:t xml:space="preserve"> приложения</w:t>
+      </w:r>
+    </w:p>
+    <w:p>
+      <w:pPr>
+        <w:pStyle w:val="a7"/>
+        <w:ind w:firstLine="708"/>
+      </w:pPr>
+      <w:r>
+        <w:t>Протокол</w:t>
+      </w:r>
+      <w:r>
+        <w:rPr>
+          <w:lang w:val="en-US"/>
+        </w:rPr>
+        <w:t xml:space="preserve"> </w:t>
+      </w:r>
+      <w:r>
+        <w:t>между</w:t>
+      </w:r>
+      <w:r>
+        <w:rPr>
+          <w:lang w:val="en-US"/>
+        </w:rPr>
+        <w:t xml:space="preserve"> </w:t>
+      </w:r>
+      <w:r>
+        <w:rPr>
+          <w:lang w:val="en-US"/>
+        </w:rPr>
+        <w:t>frontend</w:t>
+      </w:r>
+      <w:r>
+        <w:rPr>
+          <w:lang w:val="en-US"/>
+        </w:rPr>
+        <w:t xml:space="preserve"> </w:t>
+      </w:r>
+      <w:r>
+        <w:t>и</w:t>
+      </w:r>
+      <w:r>
+        <w:rPr>
+          <w:lang w:val="en-US"/>
+        </w:rPr>
+        <w:t xml:space="preserve"> </w:t>
+      </w:r>
+      <w:r>
+        <w:rPr>
+          <w:lang w:val="en-US"/>
+        </w:rPr>
+        <w:t>backend</w:t>
+      </w:r>
+      <w:r>
+        <w:rPr>
+          <w:lang w:val="en-US"/>
+        </w:rPr>
+        <w:t xml:space="preserve"> – </w:t>
+      </w:r>
+      <w:r>
+        <w:rPr>
+          <w:lang w:val="en-US"/>
+        </w:rPr>
+        <w:t>HTTP</w:t>
+      </w:r>
     </w:p>
     <w:p>
       <w:pPr>
@@ -6006,7 +6337,9 @@
       <w:r>
         <w:rPr>
           <w:rFonts w:cstheme="minorBidi"/>
+          <w:noProof/>
           <w:szCs w:val="22"/>
+          <w:lang w:eastAsia="ru-RU"/>
         </w:rPr>
         <w:drawing>
           <wp:inline distT="0" distB="0" distL="0" distR="0" wp14:anchorId="688D4DE0" wp14:editId="39CAA3D1">
@@ -6072,6 +6405,10 @@
         <w:jc w:val="center"/>
       </w:pPr>
       <w:r>
+        <w:rPr>
+          <w:noProof/>
+          <w:lang w:eastAsia="ru-RU"/>
+        </w:rPr>
         <w:drawing>
           <wp:inline distT="0" distB="0" distL="0" distR="0" wp14:anchorId="5EA99CCD" wp14:editId="28367F35">
             <wp:extent cx="4534533" cy="1190791"/>
@@ -6127,10 +6464,7 @@
         <w:t xml:space="preserve"> – </w:t>
       </w:r>
       <w:r>
-        <w:t xml:space="preserve">функция </w:t>
-      </w:r>
-      <w:r>
-        <w:t>обработчик</w:t>
+        <w:t>функция обработчик</w:t>
       </w:r>
       <w:r>
         <w:t xml:space="preserve">, </w:t>
@@ -6144,20 +6478,6 @@
         <w:pStyle w:val="a7"/>
         <w:jc w:val="center"/>
       </w:pPr>
-    </w:p>
-    <w:p>
-      <w:pPr>
-        <w:pStyle w:val="a7"/>
-        <w:rPr>
-          <w:b/>
-        </w:rPr>
-      </w:pPr>
-      <w:r>
-        <w:rPr>
-          <w:b/>
-        </w:rPr>
-        <w:br w:type="page"/>
-      </w:r>
     </w:p>
     <w:p>
       <w:pPr>
@@ -6408,10 +6728,7 @@
         <w:t>макет страницы</w:t>
       </w:r>
       <w:r>
-        <w:t xml:space="preserve"> </w:t>
-      </w:r>
-      <w:r>
-        <w:t>ввода паспортных данных</w:t>
+        <w:t xml:space="preserve"> ввода паспортных данных</w:t>
       </w:r>
     </w:p>
     <w:p>
@@ -6504,6 +6821,12 @@
         <w:lastRenderedPageBreak/>
         <w:t>Тестирование</w:t>
       </w:r>
+      <w:r>
+        <w:rPr>
+          <w:b/>
+        </w:rPr>
+        <w:t xml:space="preserve"> ПО</w:t>
+      </w:r>
     </w:p>
     <w:p>
       <w:pPr>
@@ -6518,18 +6841,20 @@
         <w:pStyle w:val="a7"/>
         <w:rPr>
           <w:b/>
+          <w:lang w:val="en-US"/>
         </w:rPr>
       </w:pPr>
       <w:r>
         <w:rPr>
           <w:b/>
         </w:rPr>
-        <w:t xml:space="preserve">Функциональное </w:t>
+        <w:t>Модульное тестирование</w:t>
       </w:r>
     </w:p>
     <w:p>
       <w:pPr>
         <w:pStyle w:val="a7"/>
+        <w:jc w:val="center"/>
         <w:rPr>
           <w:b/>
         </w:rPr>
@@ -6538,148 +6863,11 @@
         <w:rPr>
           <w:b/>
         </w:rPr>
-        <w:t>….</w:t>
-      </w:r>
-    </w:p>
-    <w:p>
-      <w:pPr>
-        <w:pStyle w:val="a7"/>
-        <w:rPr>
-          <w:b/>
-        </w:rPr>
-      </w:pPr>
-      <w:r>
-        <w:rPr>
-          <w:b/>
-        </w:rPr>
-        <w:t>Модульное</w:t>
-      </w:r>
-    </w:p>
-    <w:p>
-      <w:pPr>
-        <w:pStyle w:val="a7"/>
-        <w:rPr>
-          <w:b/>
-        </w:rPr>
-      </w:pPr>
-      <w:r>
-        <w:rPr>
-          <w:b/>
-        </w:rPr>
-        <w:t>….</w:t>
-      </w:r>
-    </w:p>
-    <w:p>
-      <w:pPr>
-        <w:pStyle w:val="a7"/>
-        <w:rPr>
-          <w:b/>
-        </w:rPr>
-      </w:pPr>
-    </w:p>
-    <w:p>
-      <w:pPr>
-        <w:pStyle w:val="a7"/>
-        <w:rPr>
-          <w:b/>
-        </w:rPr>
-      </w:pPr>
-      <w:r>
-        <w:rPr>
-          <w:b/>
-        </w:rPr>
-        <w:t>Интерфейсное</w:t>
-      </w:r>
-    </w:p>
-    <w:p>
-      <w:pPr>
-        <w:pStyle w:val="a7"/>
-        <w:rPr>
-          <w:b/>
-        </w:rPr>
-      </w:pPr>
-      <w:r>
-        <w:rPr>
-          <w:b/>
-        </w:rPr>
-        <w:t>….</w:t>
-      </w:r>
-    </w:p>
-    <w:p>
-      <w:pPr>
-        <w:pStyle w:val="a7"/>
-        <w:rPr>
-          <w:b/>
-        </w:rPr>
-      </w:pPr>
-    </w:p>
-    <w:p>
-      <w:pPr>
-        <w:pStyle w:val="a7"/>
-        <w:rPr>
-          <w:b/>
-        </w:rPr>
-      </w:pPr>
-      <w:r>
-        <w:rPr>
-          <w:b/>
-        </w:rPr>
-        <w:br w:type="page"/>
-      </w:r>
-    </w:p>
-    <w:p>
-      <w:pPr>
-        <w:pStyle w:val="a7"/>
-        <w:rPr>
-          <w:b/>
-        </w:rPr>
-      </w:pPr>
-      <w:r>
-        <w:rPr>
-          <w:b/>
-        </w:rPr>
-        <w:lastRenderedPageBreak/>
-        <w:t>Документация</w:t>
-      </w:r>
-      <w:r>
-        <w:rPr>
-          <w:b/>
-        </w:rPr>
-        <w:t xml:space="preserve"> </w:t>
-      </w:r>
-      <w:r>
-        <w:rPr>
-          <w:b/>
-        </w:rPr>
-        <w:t>пользователя</w:t>
-      </w:r>
-    </w:p>
-    <w:p>
-      <w:pPr>
-        <w:ind w:firstLine="538"/>
-      </w:pPr>
-      <w:r>
-        <w:t>Добро пожаловать в систему онлайн-регистрации авиабилетов! С помощью этой системы вы можете зарегистрироваться на рейс и выбрать место на борту самолета.</w:t>
-      </w:r>
-    </w:p>
-    <w:p>
-      <w:pPr>
-        <w:ind w:firstLine="538"/>
-      </w:pPr>
-      <w:r>
-        <w:t xml:space="preserve">Чтобы начать процесс регистрации, вам необходимо ввести номер бронирования, который вы получили при покупке авиабилета. После того, как вы введете номер, нажмите кнопку "Найти". </w:t>
-      </w:r>
-    </w:p>
-    <w:p>
-      <w:pPr>
-        <w:ind w:left="0"/>
-      </w:pPr>
-      <w:r>
         <w:drawing>
-          <wp:inline distT="0" distB="0" distL="0" distR="0" wp14:anchorId="58D509A5" wp14:editId="33E35E67">
-            <wp:extent cx="5940425" cy="550545"/>
-            <wp:effectExtent l="19050" t="19050" r="22225" b="20955"/>
-            <wp:docPr id="4" name="Рисунок 4"/>
+          <wp:inline distT="0" distB="0" distL="0" distR="0" wp14:anchorId="29AED89E" wp14:editId="7582CE50">
+            <wp:extent cx="5077534" cy="2114845"/>
+            <wp:effectExtent l="0" t="0" r="8890" b="0"/>
+            <wp:docPr id="16" name="Рисунок 16"/>
             <wp:cNvGraphicFramePr>
               <a:graphicFrameLocks xmlns:a="http://schemas.openxmlformats.org/drawingml/2006/main" noChangeAspect="1"/>
             </wp:cNvGraphicFramePr>
@@ -6692,6 +6880,225 @@
                   </pic:nvPicPr>
                   <pic:blipFill>
                     <a:blip r:embed="rId17"/>
+                    <a:stretch>
+                      <a:fillRect/>
+                    </a:stretch>
+                  </pic:blipFill>
+                  <pic:spPr>
+                    <a:xfrm>
+                      <a:off x="0" y="0"/>
+                      <a:ext cx="5077534" cy="2114845"/>
+                    </a:xfrm>
+                    <a:prstGeom prst="rect">
+                      <a:avLst/>
+                    </a:prstGeom>
+                  </pic:spPr>
+                </pic:pic>
+              </a:graphicData>
+            </a:graphic>
+          </wp:inline>
+        </w:drawing>
+      </w:r>
+    </w:p>
+    <w:p>
+      <w:pPr>
+        <w:pStyle w:val="a7"/>
+        <w:jc w:val="center"/>
+      </w:pPr>
+      <w:r>
+        <w:t xml:space="preserve">Рисунок </w:t>
+      </w:r>
+      <w:r>
+        <w:rPr>
+          <w:lang w:val="en-US"/>
+        </w:rPr>
+        <w:t xml:space="preserve">X </w:t>
+      </w:r>
+      <w:r>
+        <w:t xml:space="preserve">– </w:t>
+      </w:r>
+      <w:r>
+        <w:rPr>
+          <w:lang w:val="en-US"/>
+        </w:rPr>
+        <w:t xml:space="preserve">unit </w:t>
+      </w:r>
+      <w:r>
+        <w:t>тесты</w:t>
+      </w:r>
+    </w:p>
+    <w:p>
+      <w:pPr>
+        <w:pStyle w:val="a7"/>
+        <w:rPr>
+          <w:b/>
+        </w:rPr>
+      </w:pPr>
+      <w:r>
+        <w:rPr>
+          <w:noProof/>
+          <w:lang w:eastAsia="ru-RU"/>
+        </w:rPr>
+        <w:drawing>
+          <wp:inline distT="0" distB="0" distL="0" distR="0" wp14:anchorId="1183B210" wp14:editId="6A793A21">
+            <wp:extent cx="5940425" cy="855980"/>
+            <wp:effectExtent l="0" t="0" r="3175" b="1270"/>
+            <wp:docPr id="15" name="Рисунок 15"/>
+            <wp:cNvGraphicFramePr>
+              <a:graphicFrameLocks xmlns:a="http://schemas.openxmlformats.org/drawingml/2006/main" noChangeAspect="1"/>
+            </wp:cNvGraphicFramePr>
+            <a:graphic xmlns:a="http://schemas.openxmlformats.org/drawingml/2006/main">
+              <a:graphicData uri="http://schemas.openxmlformats.org/drawingml/2006/picture">
+                <pic:pic xmlns:pic="http://schemas.openxmlformats.org/drawingml/2006/picture">
+                  <pic:nvPicPr>
+                    <pic:cNvPr id="1" name=""/>
+                    <pic:cNvPicPr/>
+                  </pic:nvPicPr>
+                  <pic:blipFill>
+                    <a:blip r:embed="rId18"/>
+                    <a:stretch>
+                      <a:fillRect/>
+                    </a:stretch>
+                  </pic:blipFill>
+                  <pic:spPr>
+                    <a:xfrm>
+                      <a:off x="0" y="0"/>
+                      <a:ext cx="5940425" cy="855980"/>
+                    </a:xfrm>
+                    <a:prstGeom prst="rect">
+                      <a:avLst/>
+                    </a:prstGeom>
+                  </pic:spPr>
+                </pic:pic>
+              </a:graphicData>
+            </a:graphic>
+          </wp:inline>
+        </w:drawing>
+      </w:r>
+    </w:p>
+    <w:p>
+      <w:pPr>
+        <w:pStyle w:val="a7"/>
+        <w:jc w:val="center"/>
+      </w:pPr>
+      <w:r>
+        <w:t xml:space="preserve">Рисунок </w:t>
+      </w:r>
+      <w:r>
+        <w:rPr>
+          <w:lang w:val="en-US"/>
+        </w:rPr>
+        <w:t>X</w:t>
+      </w:r>
+      <w:r>
+        <w:t xml:space="preserve"> – </w:t>
+      </w:r>
+      <w:r>
+        <w:t xml:space="preserve">результат </w:t>
+      </w:r>
+      <w:r>
+        <w:rPr>
+          <w:lang w:val="en-US"/>
+        </w:rPr>
+        <w:t>unit</w:t>
+      </w:r>
+      <w:r>
+        <w:t xml:space="preserve"> </w:t>
+      </w:r>
+      <w:r>
+        <w:t>тестирования</w:t>
+      </w:r>
+    </w:p>
+    <w:p>
+      <w:pPr>
+        <w:pStyle w:val="a7"/>
+        <w:rPr>
+          <w:b/>
+        </w:rPr>
+      </w:pPr>
+      <w:r>
+        <w:rPr>
+          <w:b/>
+        </w:rPr>
+        <w:t>Функциональное тестирование</w:t>
+      </w:r>
+    </w:p>
+    <w:p>
+      <w:pPr>
+        <w:ind w:left="0" w:firstLine="708"/>
+      </w:pPr>
+      <w:r>
+        <w:t xml:space="preserve">Было проведено функциональное тестирование </w:t>
+      </w:r>
+      <w:r>
+        <w:t>приложения</w:t>
+      </w:r>
+      <w:r>
+        <w:t>, осуществляющего процесс онлайн-регистрации пассажира, на основе предоставленных функциональных требований.</w:t>
+      </w:r>
+    </w:p>
+    <w:p>
+      <w:pPr>
+        <w:ind w:left="0" w:firstLine="708"/>
+      </w:pPr>
+      <w:r>
+        <w:t>Результаты тестирования показали, что все функциональные требования были реализованы и работают корректно:</w:t>
+      </w:r>
+    </w:p>
+    <w:p>
+      <w:pPr>
+        <w:pStyle w:val="a4"/>
+        <w:numPr>
+          <w:ilvl w:val="0"/>
+          <w:numId w:val="9"/>
+        </w:numPr>
+        <w:ind w:left="0" w:firstLine="708"/>
+        <w:jc w:val="both"/>
+        <w:rPr>
+          <w:sz w:val="28"/>
+          <w:szCs w:val="28"/>
+        </w:rPr>
+      </w:pPr>
+      <w:r>
+        <w:rPr>
+          <w:sz w:val="28"/>
+          <w:szCs w:val="28"/>
+        </w:rPr>
+        <w:t>При вводе номера бронирования пассажир получает информацию о своем рейсе.</w:t>
+      </w:r>
+    </w:p>
+    <w:p>
+      <w:pPr>
+        <w:pStyle w:val="a4"/>
+        <w:ind w:left="0" w:firstLine="0"/>
+        <w:jc w:val="both"/>
+        <w:rPr>
+          <w:sz w:val="28"/>
+          <w:szCs w:val="28"/>
+        </w:rPr>
+      </w:pPr>
+      <w:r>
+        <w:rPr>
+          <w:noProof/>
+          <w:lang w:eastAsia="ru-RU"/>
+        </w:rPr>
+        <w:drawing>
+          <wp:inline distT="0" distB="0" distL="0" distR="0" wp14:anchorId="625AB375" wp14:editId="4CA37A5A">
+            <wp:extent cx="5940425" cy="550545"/>
+            <wp:effectExtent l="19050" t="19050" r="22225" b="20955"/>
+            <wp:docPr id="17" name="Рисунок 17"/>
+            <wp:cNvGraphicFramePr>
+              <a:graphicFrameLocks xmlns:a="http://schemas.openxmlformats.org/drawingml/2006/main" noChangeAspect="1"/>
+            </wp:cNvGraphicFramePr>
+            <a:graphic xmlns:a="http://schemas.openxmlformats.org/drawingml/2006/main">
+              <a:graphicData uri="http://schemas.openxmlformats.org/drawingml/2006/picture">
+                <pic:pic xmlns:pic="http://schemas.openxmlformats.org/drawingml/2006/picture">
+                  <pic:nvPicPr>
+                    <pic:cNvPr id="1" name=""/>
+                    <pic:cNvPicPr/>
+                  </pic:nvPicPr>
+                  <pic:blipFill>
+                    <a:blip r:embed="rId19"/>
                     <a:stretch>
                       <a:fillRect/>
                     </a:stretch>
@@ -6719,15 +7126,53 @@
     </w:p>
     <w:p>
       <w:pPr>
-        <w:ind w:firstLine="538"/>
-      </w:pPr>
-      <w:r>
-        <w:t>На следующей странице вы увидите информацию о рейсе и вашем билете. Если информация верна, нажмите кнопку "Начать регистрацию".</w:t>
-      </w:r>
-    </w:p>
-    <w:p>
-      <w:pPr>
-        <w:ind w:left="0"/>
+        <w:pStyle w:val="a4"/>
+        <w:ind w:left="0" w:firstLine="0"/>
+        <w:jc w:val="center"/>
+        <w:rPr>
+          <w:sz w:val="28"/>
+          <w:szCs w:val="28"/>
+        </w:rPr>
+      </w:pPr>
+      <w:r>
+        <w:rPr>
+          <w:sz w:val="28"/>
+          <w:szCs w:val="28"/>
+        </w:rPr>
+        <w:t xml:space="preserve">Рисунок </w:t>
+      </w:r>
+      <w:r>
+        <w:rPr>
+          <w:sz w:val="28"/>
+          <w:szCs w:val="28"/>
+          <w:lang w:val="en-US"/>
+        </w:rPr>
+        <w:t>X</w:t>
+      </w:r>
+      <w:r>
+        <w:rPr>
+          <w:sz w:val="28"/>
+          <w:szCs w:val="28"/>
+        </w:rPr>
+        <w:t xml:space="preserve"> - </w:t>
+      </w:r>
+      <w:r>
+        <w:rPr>
+          <w:sz w:val="28"/>
+          <w:szCs w:val="28"/>
+        </w:rPr>
+        <w:t>Ввод номера бронирования и получение рейса пассажира</w:t>
+      </w:r>
+    </w:p>
+    <w:p>
+      <w:pPr>
+        <w:pStyle w:val="a4"/>
+        <w:ind w:left="0" w:firstLine="0"/>
+        <w:jc w:val="both"/>
+        <w:rPr>
+          <w:sz w:val="28"/>
+          <w:szCs w:val="28"/>
+        </w:rPr>
       </w:pPr>
       <w:r>
         <w:rPr>
@@ -6735,10 +7180,10 @@
           <w:lang w:eastAsia="ru-RU"/>
         </w:rPr>
         <w:drawing>
-          <wp:inline distT="0" distB="0" distL="0" distR="0" wp14:anchorId="5ADCCD0B" wp14:editId="0FC9C493">
+          <wp:inline distT="0" distB="0" distL="0" distR="0" wp14:anchorId="5FDE2858" wp14:editId="68BEB04D">
             <wp:extent cx="5940425" cy="1551305"/>
             <wp:effectExtent l="19050" t="19050" r="22225" b="10795"/>
-            <wp:docPr id="5" name="Рисунок 5"/>
+            <wp:docPr id="18" name="Рисунок 18"/>
             <wp:cNvGraphicFramePr>
               <a:graphicFrameLocks xmlns:a="http://schemas.openxmlformats.org/drawingml/2006/main" noChangeAspect="1"/>
             </wp:cNvGraphicFramePr>
@@ -6750,7 +7195,7 @@
                     <pic:cNvPicPr/>
                   </pic:nvPicPr>
                   <pic:blipFill>
-                    <a:blip r:embed="rId18"/>
+                    <a:blip r:embed="rId20"/>
                     <a:stretch>
                       <a:fillRect/>
                     </a:stretch>
@@ -6778,10 +7223,1003 @@
     </w:p>
     <w:p>
       <w:pPr>
+        <w:pStyle w:val="a4"/>
+        <w:ind w:left="0" w:firstLine="0"/>
+        <w:jc w:val="center"/>
+        <w:rPr>
+          <w:sz w:val="28"/>
+          <w:szCs w:val="28"/>
+        </w:rPr>
+      </w:pPr>
+      <w:r>
+        <w:rPr>
+          <w:sz w:val="28"/>
+          <w:szCs w:val="28"/>
+        </w:rPr>
+        <w:t xml:space="preserve">Рисунок </w:t>
+      </w:r>
+      <w:r>
+        <w:rPr>
+          <w:sz w:val="28"/>
+          <w:szCs w:val="28"/>
+          <w:lang w:val="en-US"/>
+        </w:rPr>
+        <w:t>X</w:t>
+      </w:r>
+      <w:r>
+        <w:rPr>
+          <w:sz w:val="28"/>
+          <w:szCs w:val="28"/>
+        </w:rPr>
+        <w:t xml:space="preserve"> </w:t>
+      </w:r>
+      <w:r>
+        <w:rPr>
+          <w:sz w:val="28"/>
+          <w:szCs w:val="28"/>
+        </w:rPr>
+        <w:t>–</w:t>
+      </w:r>
+      <w:r>
+        <w:rPr>
+          <w:sz w:val="28"/>
+          <w:szCs w:val="28"/>
+        </w:rPr>
+        <w:t xml:space="preserve"> </w:t>
+      </w:r>
+      <w:r>
+        <w:rPr>
+          <w:sz w:val="28"/>
+          <w:szCs w:val="28"/>
+        </w:rPr>
+        <w:t>Результат получения информации о рейсе по его номеру бронирования</w:t>
+      </w:r>
+    </w:p>
+    <w:p>
+      <w:pPr>
+        <w:pStyle w:val="a4"/>
+        <w:ind w:left="0" w:firstLine="0"/>
+        <w:jc w:val="both"/>
+        <w:rPr>
+          <w:sz w:val="28"/>
+          <w:szCs w:val="28"/>
+          <w:lang w:val="en-US"/>
+        </w:rPr>
+      </w:pPr>
+      <w:r>
+        <w:rPr>
+          <w:sz w:val="28"/>
+          <w:szCs w:val="28"/>
+        </w:rPr>
+        <w:br w:type="page"/>
+      </w:r>
+    </w:p>
+    <w:p>
+      <w:pPr>
+        <w:pStyle w:val="a4"/>
+        <w:numPr>
+          <w:ilvl w:val="0"/>
+          <w:numId w:val="9"/>
+        </w:numPr>
+        <w:ind w:left="0" w:firstLine="708"/>
+        <w:jc w:val="both"/>
+        <w:rPr>
+          <w:sz w:val="28"/>
+          <w:szCs w:val="28"/>
+        </w:rPr>
+      </w:pPr>
+      <w:r>
+        <w:rPr>
+          <w:sz w:val="28"/>
+          <w:szCs w:val="28"/>
+        </w:rPr>
+        <w:lastRenderedPageBreak/>
+        <w:t>При вводе паспортных данных пассажир проходит проверку.</w:t>
+      </w:r>
+    </w:p>
+    <w:p>
+      <w:pPr>
+        <w:pStyle w:val="a4"/>
+        <w:ind w:left="0" w:firstLine="0"/>
+        <w:jc w:val="both"/>
+        <w:rPr>
+          <w:sz w:val="28"/>
+          <w:szCs w:val="28"/>
+        </w:rPr>
+      </w:pPr>
+      <w:r>
+        <w:rPr>
+          <w:noProof/>
+          <w:lang w:eastAsia="ru-RU"/>
+        </w:rPr>
+        <w:drawing>
+          <wp:inline distT="0" distB="0" distL="0" distR="0" wp14:anchorId="63AA08F3" wp14:editId="0D263470">
+            <wp:extent cx="5940425" cy="393507"/>
+            <wp:effectExtent l="19050" t="19050" r="3175" b="26035"/>
+            <wp:docPr id="19" name="Рисунок 19"/>
+            <wp:cNvGraphicFramePr>
+              <a:graphicFrameLocks xmlns:a="http://schemas.openxmlformats.org/drawingml/2006/main" noChangeAspect="1"/>
+            </wp:cNvGraphicFramePr>
+            <a:graphic xmlns:a="http://schemas.openxmlformats.org/drawingml/2006/main">
+              <a:graphicData uri="http://schemas.openxmlformats.org/drawingml/2006/picture">
+                <pic:pic xmlns:pic="http://schemas.openxmlformats.org/drawingml/2006/picture">
+                  <pic:nvPicPr>
+                    <pic:cNvPr id="1" name=""/>
+                    <pic:cNvPicPr/>
+                  </pic:nvPicPr>
+                  <pic:blipFill>
+                    <a:blip r:embed="rId21"/>
+                    <a:stretch>
+                      <a:fillRect/>
+                    </a:stretch>
+                  </pic:blipFill>
+                  <pic:spPr>
+                    <a:xfrm>
+                      <a:off x="0" y="0"/>
+                      <a:ext cx="5940425" cy="393507"/>
+                    </a:xfrm>
+                    <a:prstGeom prst="rect">
+                      <a:avLst/>
+                    </a:prstGeom>
+                    <a:ln w="12700">
+                      <a:solidFill>
+                        <a:schemeClr val="tx1"/>
+                      </a:solidFill>
+                    </a:ln>
+                  </pic:spPr>
+                </pic:pic>
+              </a:graphicData>
+            </a:graphic>
+          </wp:inline>
+        </w:drawing>
+      </w:r>
+    </w:p>
+    <w:p>
+      <w:pPr>
+        <w:pStyle w:val="a4"/>
+        <w:ind w:left="0" w:firstLine="0"/>
+        <w:jc w:val="center"/>
+        <w:rPr>
+          <w:sz w:val="28"/>
+          <w:szCs w:val="28"/>
+        </w:rPr>
+      </w:pPr>
+      <w:r>
+        <w:rPr>
+          <w:sz w:val="28"/>
+          <w:szCs w:val="28"/>
+        </w:rPr>
+        <w:t xml:space="preserve">Рисунок </w:t>
+      </w:r>
+      <w:r>
+        <w:rPr>
+          <w:sz w:val="28"/>
+          <w:szCs w:val="28"/>
+          <w:lang w:val="en-US"/>
+        </w:rPr>
+        <w:t>X</w:t>
+      </w:r>
+      <w:r>
+        <w:rPr>
+          <w:sz w:val="28"/>
+          <w:szCs w:val="28"/>
+        </w:rPr>
+        <w:t xml:space="preserve"> – </w:t>
+      </w:r>
+      <w:r>
+        <w:rPr>
+          <w:sz w:val="28"/>
+          <w:szCs w:val="28"/>
+        </w:rPr>
+        <w:t>Ввод паспортных данных пассажира для прохождения проверки</w:t>
+      </w:r>
+    </w:p>
+    <w:p>
+      <w:pPr>
+        <w:pStyle w:val="a4"/>
+        <w:ind w:left="0" w:firstLine="0"/>
+        <w:jc w:val="center"/>
+        <w:rPr>
+          <w:sz w:val="28"/>
+          <w:szCs w:val="28"/>
+          <w:lang w:val="en-US"/>
+        </w:rPr>
+      </w:pPr>
+      <w:r>
+        <w:rPr>
+          <w:noProof/>
+          <w:lang w:eastAsia="ru-RU"/>
+        </w:rPr>
+        <w:drawing>
+          <wp:inline distT="0" distB="0" distL="0" distR="0" wp14:anchorId="22D564E1" wp14:editId="31F7C7D7">
+            <wp:extent cx="4343400" cy="1266825"/>
+            <wp:effectExtent l="0" t="0" r="0" b="9525"/>
+            <wp:docPr id="21" name="Рисунок 21"/>
+            <wp:cNvGraphicFramePr>
+              <a:graphicFrameLocks xmlns:a="http://schemas.openxmlformats.org/drawingml/2006/main" noChangeAspect="1"/>
+            </wp:cNvGraphicFramePr>
+            <a:graphic xmlns:a="http://schemas.openxmlformats.org/drawingml/2006/main">
+              <a:graphicData uri="http://schemas.openxmlformats.org/drawingml/2006/picture">
+                <pic:pic xmlns:pic="http://schemas.openxmlformats.org/drawingml/2006/picture">
+                  <pic:nvPicPr>
+                    <pic:cNvPr id="1" name=""/>
+                    <pic:cNvPicPr/>
+                  </pic:nvPicPr>
+                  <pic:blipFill>
+                    <a:blip r:embed="rId22"/>
+                    <a:stretch>
+                      <a:fillRect/>
+                    </a:stretch>
+                  </pic:blipFill>
+                  <pic:spPr>
+                    <a:xfrm>
+                      <a:off x="0" y="0"/>
+                      <a:ext cx="4343400" cy="1266825"/>
+                    </a:xfrm>
+                    <a:prstGeom prst="rect">
+                      <a:avLst/>
+                    </a:prstGeom>
+                  </pic:spPr>
+                </pic:pic>
+              </a:graphicData>
+            </a:graphic>
+          </wp:inline>
+        </w:drawing>
+      </w:r>
+    </w:p>
+    <w:p>
+      <w:pPr>
+        <w:pStyle w:val="a4"/>
+        <w:ind w:left="0" w:firstLine="0"/>
+        <w:jc w:val="center"/>
+        <w:rPr>
+          <w:sz w:val="28"/>
+          <w:szCs w:val="28"/>
+        </w:rPr>
+      </w:pPr>
+      <w:r>
+        <w:rPr>
+          <w:sz w:val="28"/>
+          <w:szCs w:val="28"/>
+        </w:rPr>
+        <w:t xml:space="preserve">Рисунок </w:t>
+      </w:r>
+      <w:r>
+        <w:rPr>
+          <w:sz w:val="28"/>
+          <w:szCs w:val="28"/>
+          <w:lang w:val="en-US"/>
+        </w:rPr>
+        <w:t>X</w:t>
+      </w:r>
+      <w:r>
+        <w:rPr>
+          <w:sz w:val="28"/>
+          <w:szCs w:val="28"/>
+        </w:rPr>
+        <w:t xml:space="preserve"> – </w:t>
+      </w:r>
+      <w:r>
+        <w:rPr>
+          <w:sz w:val="28"/>
+          <w:szCs w:val="28"/>
+        </w:rPr>
+        <w:t>Вывод ошибки в случае неверных паспортных данных</w:t>
+      </w:r>
+    </w:p>
+    <w:p>
+      <w:pPr>
+        <w:pStyle w:val="a4"/>
+        <w:ind w:left="0" w:firstLine="0"/>
+        <w:jc w:val="center"/>
+        <w:rPr>
+          <w:sz w:val="28"/>
+          <w:szCs w:val="28"/>
+        </w:rPr>
+      </w:pPr>
+      <w:r>
+        <w:rPr>
+          <w:noProof/>
+          <w:lang w:eastAsia="ru-RU"/>
+        </w:rPr>
+        <w:drawing>
+          <wp:inline distT="0" distB="0" distL="0" distR="0" wp14:anchorId="26719DE1" wp14:editId="7DA14238">
+            <wp:extent cx="5940425" cy="1082675"/>
+            <wp:effectExtent l="19050" t="19050" r="22225" b="22225"/>
+            <wp:docPr id="24" name="Рисунок 24"/>
+            <wp:cNvGraphicFramePr>
+              <a:graphicFrameLocks xmlns:a="http://schemas.openxmlformats.org/drawingml/2006/main" noChangeAspect="1"/>
+            </wp:cNvGraphicFramePr>
+            <a:graphic xmlns:a="http://schemas.openxmlformats.org/drawingml/2006/main">
+              <a:graphicData uri="http://schemas.openxmlformats.org/drawingml/2006/picture">
+                <pic:pic xmlns:pic="http://schemas.openxmlformats.org/drawingml/2006/picture">
+                  <pic:nvPicPr>
+                    <pic:cNvPr id="1" name=""/>
+                    <pic:cNvPicPr/>
+                  </pic:nvPicPr>
+                  <pic:blipFill>
+                    <a:blip r:embed="rId23"/>
+                    <a:stretch>
+                      <a:fillRect/>
+                    </a:stretch>
+                  </pic:blipFill>
+                  <pic:spPr>
+                    <a:xfrm>
+                      <a:off x="0" y="0"/>
+                      <a:ext cx="5940425" cy="1082675"/>
+                    </a:xfrm>
+                    <a:prstGeom prst="rect">
+                      <a:avLst/>
+                    </a:prstGeom>
+                    <a:ln w="19050">
+                      <a:solidFill>
+                        <a:schemeClr val="tx1"/>
+                      </a:solidFill>
+                    </a:ln>
+                  </pic:spPr>
+                </pic:pic>
+              </a:graphicData>
+            </a:graphic>
+          </wp:inline>
+        </w:drawing>
+      </w:r>
+      <w:r>
+        <w:rPr>
+          <w:sz w:val="28"/>
+          <w:szCs w:val="28"/>
+        </w:rPr>
+        <w:t xml:space="preserve">Рисунок </w:t>
+      </w:r>
+      <w:r>
+        <w:rPr>
+          <w:sz w:val="28"/>
+          <w:szCs w:val="28"/>
+          <w:lang w:val="en-US"/>
+        </w:rPr>
+        <w:t>X</w:t>
+      </w:r>
+      <w:r>
+        <w:rPr>
+          <w:sz w:val="28"/>
+          <w:szCs w:val="28"/>
+        </w:rPr>
+        <w:t xml:space="preserve"> – </w:t>
+      </w:r>
+      <w:r>
+        <w:rPr>
+          <w:sz w:val="28"/>
+          <w:szCs w:val="28"/>
+        </w:rPr>
+        <w:t>Перенаправление на страницу выбора места при успешной проверке</w:t>
+      </w:r>
+    </w:p>
+    <w:p>
+      <w:pPr>
+        <w:pStyle w:val="a4"/>
+        <w:ind w:left="0" w:firstLine="0"/>
+        <w:jc w:val="center"/>
+        <w:rPr>
+          <w:sz w:val="28"/>
+          <w:szCs w:val="28"/>
+        </w:rPr>
+      </w:pPr>
+      <w:r>
+        <w:rPr>
+          <w:sz w:val="28"/>
+          <w:szCs w:val="28"/>
+        </w:rPr>
+        <w:t xml:space="preserve"> </w:t>
+      </w:r>
+    </w:p>
+    <w:p>
+      <w:pPr>
+        <w:pStyle w:val="a4"/>
+        <w:numPr>
+          <w:ilvl w:val="0"/>
+          <w:numId w:val="9"/>
+        </w:numPr>
+        <w:ind w:left="0" w:firstLine="708"/>
+        <w:jc w:val="both"/>
+        <w:rPr>
+          <w:sz w:val="28"/>
+          <w:szCs w:val="28"/>
+        </w:rPr>
+      </w:pPr>
+      <w:r>
+        <w:rPr>
+          <w:sz w:val="28"/>
+          <w:szCs w:val="28"/>
+        </w:rPr>
+        <w:t>Пассажир может выбрать место, если ему не подходит место по умолчанию.</w:t>
+      </w:r>
+    </w:p>
+    <w:p>
+      <w:pPr>
+        <w:pStyle w:val="a4"/>
+        <w:ind w:left="0" w:firstLine="0"/>
+        <w:jc w:val="both"/>
+        <w:rPr>
+          <w:sz w:val="28"/>
+          <w:szCs w:val="28"/>
+        </w:rPr>
+      </w:pPr>
+      <w:r>
+        <w:rPr>
+          <w:sz w:val="28"/>
+          <w:szCs w:val="28"/>
+        </w:rPr>
+        <w:drawing>
+          <wp:inline distT="0" distB="0" distL="0" distR="0" wp14:anchorId="22593ECA" wp14:editId="4F45F183">
+            <wp:extent cx="5940425" cy="1064260"/>
+            <wp:effectExtent l="19050" t="19050" r="22225" b="21590"/>
+            <wp:docPr id="23" name="Рисунок 23"/>
+            <wp:cNvGraphicFramePr>
+              <a:graphicFrameLocks xmlns:a="http://schemas.openxmlformats.org/drawingml/2006/main" noChangeAspect="1"/>
+            </wp:cNvGraphicFramePr>
+            <a:graphic xmlns:a="http://schemas.openxmlformats.org/drawingml/2006/main">
+              <a:graphicData uri="http://schemas.openxmlformats.org/drawingml/2006/picture">
+                <pic:pic xmlns:pic="http://schemas.openxmlformats.org/drawingml/2006/picture">
+                  <pic:nvPicPr>
+                    <pic:cNvPr id="1" name=""/>
+                    <pic:cNvPicPr/>
+                  </pic:nvPicPr>
+                  <pic:blipFill>
+                    <a:blip r:embed="rId24"/>
+                    <a:stretch>
+                      <a:fillRect/>
+                    </a:stretch>
+                  </pic:blipFill>
+                  <pic:spPr>
+                    <a:xfrm>
+                      <a:off x="0" y="0"/>
+                      <a:ext cx="5940425" cy="1064260"/>
+                    </a:xfrm>
+                    <a:prstGeom prst="rect">
+                      <a:avLst/>
+                    </a:prstGeom>
+                    <a:ln w="19050">
+                      <a:solidFill>
+                        <a:schemeClr val="tx1"/>
+                      </a:solidFill>
+                    </a:ln>
+                  </pic:spPr>
+                </pic:pic>
+              </a:graphicData>
+            </a:graphic>
+          </wp:inline>
+        </w:drawing>
+      </w:r>
+    </w:p>
+    <w:p>
+      <w:pPr>
+        <w:pStyle w:val="a4"/>
+        <w:ind w:left="0" w:firstLine="0"/>
+        <w:jc w:val="center"/>
+        <w:rPr>
+          <w:sz w:val="28"/>
+          <w:szCs w:val="28"/>
+        </w:rPr>
+      </w:pPr>
+      <w:r>
+        <w:rPr>
+          <w:sz w:val="28"/>
+          <w:szCs w:val="28"/>
+        </w:rPr>
+        <w:t xml:space="preserve">Рисунок </w:t>
+      </w:r>
+      <w:r>
+        <w:rPr>
+          <w:sz w:val="28"/>
+          <w:szCs w:val="28"/>
+          <w:lang w:val="en-US"/>
+        </w:rPr>
+        <w:t>X</w:t>
+      </w:r>
+      <w:r>
+        <w:rPr>
+          <w:sz w:val="28"/>
+          <w:szCs w:val="28"/>
+        </w:rPr>
+        <w:t xml:space="preserve"> – </w:t>
+      </w:r>
+      <w:r>
+        <w:rPr>
+          <w:sz w:val="28"/>
+          <w:szCs w:val="28"/>
+        </w:rPr>
+        <w:t>Пассажир выбрал место 130</w:t>
+      </w:r>
+    </w:p>
+    <w:p>
+      <w:pPr>
+        <w:pStyle w:val="a4"/>
+        <w:numPr>
+          <w:ilvl w:val="0"/>
+          <w:numId w:val="9"/>
+        </w:numPr>
+        <w:ind w:left="0" w:firstLine="708"/>
+        <w:jc w:val="both"/>
+        <w:rPr>
+          <w:sz w:val="28"/>
+          <w:szCs w:val="28"/>
+        </w:rPr>
+      </w:pPr>
+      <w:r>
+        <w:rPr>
+          <w:sz w:val="28"/>
+          <w:szCs w:val="28"/>
+        </w:rPr>
+        <w:t>После выбора места пассажир может завершить регистрацию.</w:t>
+      </w:r>
+    </w:p>
+    <w:p>
+      <w:pPr>
+        <w:pStyle w:val="a4"/>
+        <w:ind w:left="0" w:firstLine="0"/>
+        <w:jc w:val="center"/>
+        <w:rPr>
+          <w:sz w:val="28"/>
+          <w:szCs w:val="28"/>
+          <w:lang w:val="en-US"/>
+        </w:rPr>
+      </w:pPr>
+      <w:r>
+        <w:rPr>
+          <w:noProof/>
+          <w:lang w:eastAsia="ru-RU"/>
+        </w:rPr>
+        <w:drawing>
+          <wp:inline distT="0" distB="0" distL="0" distR="0" wp14:anchorId="7EE76B15" wp14:editId="18DF5D1A">
+            <wp:extent cx="2447925" cy="714375"/>
+            <wp:effectExtent l="19050" t="19050" r="28575" b="28575"/>
+            <wp:docPr id="25" name="Рисунок 25"/>
+            <wp:cNvGraphicFramePr>
+              <a:graphicFrameLocks xmlns:a="http://schemas.openxmlformats.org/drawingml/2006/main" noChangeAspect="1"/>
+            </wp:cNvGraphicFramePr>
+            <a:graphic xmlns:a="http://schemas.openxmlformats.org/drawingml/2006/main">
+              <a:graphicData uri="http://schemas.openxmlformats.org/drawingml/2006/picture">
+                <pic:pic xmlns:pic="http://schemas.openxmlformats.org/drawingml/2006/picture">
+                  <pic:nvPicPr>
+                    <pic:cNvPr id="1" name=""/>
+                    <pic:cNvPicPr/>
+                  </pic:nvPicPr>
+                  <pic:blipFill>
+                    <a:blip r:embed="rId25"/>
+                    <a:stretch>
+                      <a:fillRect/>
+                    </a:stretch>
+                  </pic:blipFill>
+                  <pic:spPr>
+                    <a:xfrm>
+                      <a:off x="0" y="0"/>
+                      <a:ext cx="2447925" cy="714375"/>
+                    </a:xfrm>
+                    <a:prstGeom prst="rect">
+                      <a:avLst/>
+                    </a:prstGeom>
+                    <a:ln w="12700">
+                      <a:solidFill>
+                        <a:schemeClr val="tx1"/>
+                      </a:solidFill>
+                    </a:ln>
+                  </pic:spPr>
+                </pic:pic>
+              </a:graphicData>
+            </a:graphic>
+          </wp:inline>
+        </w:drawing>
+      </w:r>
+    </w:p>
+    <w:p>
+      <w:pPr>
+        <w:pStyle w:val="a4"/>
+        <w:ind w:left="786" w:firstLine="0"/>
+        <w:jc w:val="center"/>
+        <w:rPr>
+          <w:sz w:val="28"/>
+          <w:szCs w:val="28"/>
+        </w:rPr>
+      </w:pPr>
+      <w:r>
+        <w:rPr>
+          <w:sz w:val="28"/>
+          <w:szCs w:val="28"/>
+        </w:rPr>
+        <w:t xml:space="preserve">Рисунок </w:t>
+      </w:r>
+      <w:r>
+        <w:rPr>
+          <w:sz w:val="28"/>
+          <w:szCs w:val="28"/>
+          <w:lang w:val="en-US"/>
+        </w:rPr>
+        <w:t>X</w:t>
+      </w:r>
+      <w:r>
+        <w:rPr>
+          <w:sz w:val="28"/>
+          <w:szCs w:val="28"/>
+        </w:rPr>
+        <w:t xml:space="preserve"> – </w:t>
+      </w:r>
+      <w:r>
+        <w:rPr>
+          <w:sz w:val="28"/>
+          <w:szCs w:val="28"/>
+        </w:rPr>
+        <w:t>Пассажир выбрал место 130</w:t>
+      </w:r>
+      <w:r>
+        <w:rPr>
+          <w:sz w:val="28"/>
+          <w:szCs w:val="28"/>
+        </w:rPr>
+        <w:t xml:space="preserve"> и нажал завершить регистрацию</w:t>
+      </w:r>
+    </w:p>
+    <w:p>
+      <w:pPr>
+        <w:pStyle w:val="a4"/>
+        <w:numPr>
+          <w:ilvl w:val="0"/>
+          <w:numId w:val="9"/>
+        </w:numPr>
+        <w:ind w:left="0" w:firstLine="708"/>
+        <w:jc w:val="both"/>
+        <w:rPr>
+          <w:sz w:val="28"/>
+          <w:szCs w:val="28"/>
+        </w:rPr>
+      </w:pPr>
+      <w:r>
+        <w:rPr>
+          <w:sz w:val="28"/>
+          <w:szCs w:val="28"/>
+        </w:rPr>
+        <w:t>После завершения регистрации пассажиру предоставляется возможность скачать маршрутный лист.</w:t>
+      </w:r>
+    </w:p>
+    <w:p>
+      <w:pPr>
+        <w:pStyle w:val="a4"/>
+        <w:ind w:left="0" w:firstLine="0"/>
+        <w:jc w:val="center"/>
+        <w:rPr>
+          <w:sz w:val="28"/>
+          <w:szCs w:val="28"/>
+        </w:rPr>
+      </w:pPr>
+      <w:r>
+        <w:rPr>
+          <w:noProof/>
+          <w:lang w:eastAsia="ru-RU"/>
+        </w:rPr>
+        <w:lastRenderedPageBreak/>
+        <w:drawing>
+          <wp:inline distT="0" distB="0" distL="0" distR="0" wp14:anchorId="2E70C60B" wp14:editId="00B7DE92">
+            <wp:extent cx="5940425" cy="2291715"/>
+            <wp:effectExtent l="19050" t="19050" r="22225" b="13335"/>
+            <wp:docPr id="26" name="Рисунок 26"/>
+            <wp:cNvGraphicFramePr>
+              <a:graphicFrameLocks xmlns:a="http://schemas.openxmlformats.org/drawingml/2006/main" noChangeAspect="1"/>
+            </wp:cNvGraphicFramePr>
+            <a:graphic xmlns:a="http://schemas.openxmlformats.org/drawingml/2006/main">
+              <a:graphicData uri="http://schemas.openxmlformats.org/drawingml/2006/picture">
+                <pic:pic xmlns:pic="http://schemas.openxmlformats.org/drawingml/2006/picture">
+                  <pic:nvPicPr>
+                    <pic:cNvPr id="1" name=""/>
+                    <pic:cNvPicPr/>
+                  </pic:nvPicPr>
+                  <pic:blipFill>
+                    <a:blip r:embed="rId26"/>
+                    <a:stretch>
+                      <a:fillRect/>
+                    </a:stretch>
+                  </pic:blipFill>
+                  <pic:spPr>
+                    <a:xfrm>
+                      <a:off x="0" y="0"/>
+                      <a:ext cx="5940425" cy="2291715"/>
+                    </a:xfrm>
+                    <a:prstGeom prst="rect">
+                      <a:avLst/>
+                    </a:prstGeom>
+                    <a:ln w="19050">
+                      <a:solidFill>
+                        <a:schemeClr val="tx1"/>
+                      </a:solidFill>
+                    </a:ln>
+                  </pic:spPr>
+                </pic:pic>
+              </a:graphicData>
+            </a:graphic>
+          </wp:inline>
+        </w:drawing>
+      </w:r>
+    </w:p>
+    <w:p>
+      <w:pPr>
+        <w:pStyle w:val="a4"/>
+        <w:ind w:left="0" w:firstLine="0"/>
+        <w:jc w:val="center"/>
+        <w:rPr>
+          <w:sz w:val="28"/>
+          <w:szCs w:val="28"/>
+        </w:rPr>
+      </w:pPr>
+      <w:r>
+        <w:rPr>
+          <w:sz w:val="28"/>
+          <w:szCs w:val="28"/>
+        </w:rPr>
+        <w:t xml:space="preserve">Рисунок </w:t>
+      </w:r>
+      <w:r>
+        <w:rPr>
+          <w:sz w:val="28"/>
+          <w:szCs w:val="28"/>
+          <w:lang w:val="en-US"/>
+        </w:rPr>
+        <w:t xml:space="preserve">X – </w:t>
+      </w:r>
+      <w:r>
+        <w:rPr>
+          <w:sz w:val="28"/>
+          <w:szCs w:val="28"/>
+        </w:rPr>
+        <w:t>Скачивание маршрутного листа</w:t>
+      </w:r>
+    </w:p>
+    <w:p>
+      <w:pPr>
+        <w:ind w:left="0" w:firstLine="708"/>
+      </w:pPr>
+      <w:r>
+        <w:t xml:space="preserve">Тестирование показало, что все функциональные требования </w:t>
+      </w:r>
+      <w:r>
+        <w:t>приложения</w:t>
+      </w:r>
+      <w:r>
+        <w:t xml:space="preserve"> работают без сбоев и соответствуют описанию. Таким образом, </w:t>
+      </w:r>
+      <w:r>
+        <w:t>приложение</w:t>
+      </w:r>
+      <w:r>
+        <w:t xml:space="preserve"> </w:t>
+      </w:r>
+      <w:r>
+        <w:t>гото</w:t>
+      </w:r>
+      <w:r>
+        <w:t>в</w:t>
+      </w:r>
+      <w:r>
+        <w:t>о</w:t>
+      </w:r>
+      <w:r>
+        <w:t xml:space="preserve"> к использованию пользователями.</w:t>
+      </w:r>
+    </w:p>
+    <w:p>
+      <w:pPr>
+        <w:pStyle w:val="a7"/>
+        <w:rPr>
+          <w:b/>
+        </w:rPr>
+      </w:pPr>
+    </w:p>
+    <w:p>
+      <w:pPr>
+        <w:pStyle w:val="a7"/>
+        <w:rPr>
+          <w:b/>
+        </w:rPr>
+      </w:pPr>
+      <w:r>
+        <w:rPr>
+          <w:b/>
+        </w:rPr>
+        <w:t>Оценочное</w:t>
+      </w:r>
+      <w:r>
+        <w:rPr>
+          <w:b/>
+        </w:rPr>
+        <w:t xml:space="preserve"> </w:t>
+      </w:r>
+      <w:r>
+        <w:rPr>
+          <w:b/>
+        </w:rPr>
+        <w:t>тестирование интерфейса</w:t>
+      </w:r>
+    </w:p>
+    <w:p>
+      <w:pPr>
+        <w:ind w:left="0" w:firstLine="709"/>
+      </w:pPr>
+      <w:r>
+        <w:t>Было проведено оценочное тестирование интерфейса приложения, и результаты тестирования показали, что интерфейс приложения удовлетворяет требованиям и является удобным для использования.</w:t>
+      </w:r>
+    </w:p>
+    <w:p>
+      <w:pPr>
+        <w:ind w:left="0" w:firstLine="709"/>
+      </w:pPr>
+      <w:r>
+        <w:t>В процессе тестирования были оценены следующие аспекты интерфейса:</w:t>
+      </w:r>
+    </w:p>
+    <w:p>
+      <w:pPr>
+        <w:pStyle w:val="a4"/>
+        <w:numPr>
+          <w:ilvl w:val="0"/>
+          <w:numId w:val="12"/>
+        </w:numPr>
+        <w:ind w:left="0" w:firstLine="709"/>
+        <w:rPr>
+          <w:sz w:val="28"/>
+          <w:szCs w:val="28"/>
+        </w:rPr>
+      </w:pPr>
+      <w:r>
+        <w:rPr>
+          <w:sz w:val="28"/>
+          <w:szCs w:val="28"/>
+        </w:rPr>
+        <w:t>Оформление и дизайн: дизайн приложения выполнен в единообразном стиле, цветовая гамма гармонична и не вызывает дискомфорта, элементы интерфейса выглядят аккуратно и четко.</w:t>
+      </w:r>
+    </w:p>
+    <w:p>
+      <w:pPr>
+        <w:pStyle w:val="a4"/>
+        <w:numPr>
+          <w:ilvl w:val="0"/>
+          <w:numId w:val="12"/>
+        </w:numPr>
+        <w:ind w:left="0" w:firstLine="709"/>
+        <w:rPr>
+          <w:sz w:val="28"/>
+          <w:szCs w:val="28"/>
+        </w:rPr>
+      </w:pPr>
+      <w:r>
+        <w:rPr>
+          <w:sz w:val="28"/>
+          <w:szCs w:val="28"/>
+        </w:rPr>
+        <w:t>Навигация: приложение имеет простую и понятную структуру навигации, что позволяет пользователям быстро находить нужную информацию и функциональные возможности.</w:t>
+      </w:r>
+    </w:p>
+    <w:p>
+      <w:pPr>
+        <w:pStyle w:val="a4"/>
+        <w:numPr>
+          <w:ilvl w:val="0"/>
+          <w:numId w:val="12"/>
+        </w:numPr>
+        <w:ind w:left="0" w:firstLine="709"/>
+        <w:rPr>
+          <w:sz w:val="28"/>
+          <w:szCs w:val="28"/>
+        </w:rPr>
+      </w:pPr>
+      <w:r>
+        <w:rPr>
+          <w:sz w:val="28"/>
+          <w:szCs w:val="28"/>
+        </w:rPr>
+        <w:t>Функциональность: все функциональные возможности приложения работают корректно и без задержек, отклик на действия пользователя быстрый и отзывчивый.</w:t>
+      </w:r>
+    </w:p>
+    <w:p>
+      <w:pPr>
+        <w:pStyle w:val="a4"/>
+        <w:numPr>
+          <w:ilvl w:val="0"/>
+          <w:numId w:val="12"/>
+        </w:numPr>
+        <w:ind w:left="0" w:firstLine="709"/>
+        <w:rPr>
+          <w:sz w:val="28"/>
+          <w:szCs w:val="28"/>
+        </w:rPr>
+      </w:pPr>
+      <w:r>
+        <w:rPr>
+          <w:sz w:val="28"/>
+          <w:szCs w:val="28"/>
+        </w:rPr>
+        <w:t>Удобство использования: приложение легко и интуитивно понятно в использовании, даже для пользователей, не имеющих опыта работы с подобными приложениями.</w:t>
+      </w:r>
+    </w:p>
+    <w:p>
+      <w:pPr>
+        <w:pStyle w:val="a4"/>
+        <w:numPr>
+          <w:ilvl w:val="0"/>
+          <w:numId w:val="12"/>
+        </w:numPr>
+        <w:ind w:left="0" w:firstLine="709"/>
+        <w:rPr>
+          <w:sz w:val="28"/>
+          <w:szCs w:val="28"/>
+        </w:rPr>
+      </w:pPr>
+      <w:r>
+        <w:rPr>
+          <w:sz w:val="28"/>
+          <w:szCs w:val="28"/>
+        </w:rPr>
+        <w:t>Адаптивность: интерфейс приложения хорошо адаптирован под разные размеры экранов и устройства, что позволяет комфортно использовать приложение на мобильных устройствах и планшетах.</w:t>
+      </w:r>
+    </w:p>
+    <w:p>
+      <w:pPr>
+        <w:ind w:left="0" w:firstLine="709"/>
+      </w:pPr>
+      <w:r>
+        <w:t>Таким образом, результаты оценочного тестирования показали, что интерфейс приложения удовлетворяет требованиям и является удобным и функциональным для использования пользователями.</w:t>
+      </w:r>
+    </w:p>
+    <w:p>
+      <w:pPr>
+        <w:pStyle w:val="a7"/>
+        <w:rPr>
+          <w:b/>
+        </w:rPr>
+      </w:pPr>
+      <w:r>
+        <w:rPr>
+          <w:b/>
+        </w:rPr>
+        <w:br w:type="page"/>
+      </w:r>
+    </w:p>
+    <w:p>
+      <w:pPr>
+        <w:pStyle w:val="a7"/>
+        <w:rPr>
+          <w:b/>
+        </w:rPr>
+      </w:pPr>
+      <w:r>
+        <w:rPr>
+          <w:b/>
+        </w:rPr>
+        <w:lastRenderedPageBreak/>
+        <w:t>Документация</w:t>
+      </w:r>
+      <w:r>
+        <w:rPr>
+          <w:b/>
+        </w:rPr>
+        <w:t xml:space="preserve"> </w:t>
+      </w:r>
+      <w:r>
+        <w:rPr>
+          <w:b/>
+        </w:rPr>
+        <w:t>пользователя</w:t>
+      </w:r>
+    </w:p>
+    <w:p>
+      <w:pPr>
         <w:ind w:firstLine="538"/>
       </w:pPr>
       <w:r>
-        <w:t>Далее вам будет предложено ввести ваши паспортные данные, такие как Имя, Фамилия, Отчество, Дата рождения, Серия и Номер. После того, как вы введете эту информацию, нажмите кнопку "Продолжить".</w:t>
+        <w:t>Добро пожаловать в систему онлайн-регистрации авиабилетов! С помощью этой системы вы можете зарегистрироваться на рейс и выбрать место на борту самолета.</w:t>
+      </w:r>
+    </w:p>
+    <w:p>
+      <w:pPr>
+        <w:ind w:firstLine="538"/>
+      </w:pPr>
+      <w:r>
+        <w:t xml:space="preserve">Чтобы начать процесс регистрации, вам необходимо ввести номер бронирования, который вы получили при покупке авиабилета. После того, как вы введете номер, нажмите кнопку "Найти". </w:t>
       </w:r>
     </w:p>
     <w:p>
@@ -6789,11 +8227,15 @@
         <w:ind w:left="0"/>
       </w:pPr>
       <w:r>
+        <w:rPr>
+          <w:noProof/>
+          <w:lang w:eastAsia="ru-RU"/>
+        </w:rPr>
         <w:drawing>
-          <wp:inline distT="0" distB="0" distL="0" distR="0" wp14:anchorId="004263E9" wp14:editId="1EE6444D">
-            <wp:extent cx="6182995" cy="409575"/>
-            <wp:effectExtent l="19050" t="19050" r="27305" b="28575"/>
-            <wp:docPr id="6" name="Рисунок 6"/>
+          <wp:inline distT="0" distB="0" distL="0" distR="0" wp14:anchorId="58D509A5" wp14:editId="33E35E67">
+            <wp:extent cx="5940425" cy="550545"/>
+            <wp:effectExtent l="19050" t="19050" r="22225" b="20955"/>
+            <wp:docPr id="4" name="Рисунок 4"/>
             <wp:cNvGraphicFramePr>
               <a:graphicFrameLocks xmlns:a="http://schemas.openxmlformats.org/drawingml/2006/main" noChangeAspect="1"/>
             </wp:cNvGraphicFramePr>
@@ -6813,7 +8255,125 @@
                   <pic:spPr>
                     <a:xfrm>
                       <a:off x="0" y="0"/>
-                      <a:ext cx="6191465" cy="410136"/>
+                      <a:ext cx="5940425" cy="550545"/>
+                    </a:xfrm>
+                    <a:prstGeom prst="rect">
+                      <a:avLst/>
+                    </a:prstGeom>
+                    <a:ln w="19050">
+                      <a:solidFill>
+                        <a:schemeClr val="tx1"/>
+                      </a:solidFill>
+                    </a:ln>
+                  </pic:spPr>
+                </pic:pic>
+              </a:graphicData>
+            </a:graphic>
+          </wp:inline>
+        </w:drawing>
+      </w:r>
+    </w:p>
+    <w:p>
+      <w:pPr>
+        <w:ind w:firstLine="538"/>
+      </w:pPr>
+      <w:r>
+        <w:t>На следующей странице вы увидите информацию о рейсе и вашем билете. Если информация верна, нажмите кнопку "Начать регистрацию".</w:t>
+      </w:r>
+    </w:p>
+    <w:p>
+      <w:pPr>
+        <w:ind w:left="0"/>
+      </w:pPr>
+      <w:r>
+        <w:rPr>
+          <w:noProof/>
+          <w:lang w:eastAsia="ru-RU"/>
+        </w:rPr>
+        <w:drawing>
+          <wp:inline distT="0" distB="0" distL="0" distR="0" wp14:anchorId="5ADCCD0B" wp14:editId="0FC9C493">
+            <wp:extent cx="5940425" cy="1551305"/>
+            <wp:effectExtent l="19050" t="19050" r="22225" b="10795"/>
+            <wp:docPr id="5" name="Рисунок 5"/>
+            <wp:cNvGraphicFramePr>
+              <a:graphicFrameLocks xmlns:a="http://schemas.openxmlformats.org/drawingml/2006/main" noChangeAspect="1"/>
+            </wp:cNvGraphicFramePr>
+            <a:graphic xmlns:a="http://schemas.openxmlformats.org/drawingml/2006/main">
+              <a:graphicData uri="http://schemas.openxmlformats.org/drawingml/2006/picture">
+                <pic:pic xmlns:pic="http://schemas.openxmlformats.org/drawingml/2006/picture">
+                  <pic:nvPicPr>
+                    <pic:cNvPr id="1" name=""/>
+                    <pic:cNvPicPr/>
+                  </pic:nvPicPr>
+                  <pic:blipFill>
+                    <a:blip r:embed="rId20"/>
+                    <a:stretch>
+                      <a:fillRect/>
+                    </a:stretch>
+                  </pic:blipFill>
+                  <pic:spPr>
+                    <a:xfrm>
+                      <a:off x="0" y="0"/>
+                      <a:ext cx="5940425" cy="1551305"/>
+                    </a:xfrm>
+                    <a:prstGeom prst="rect">
+                      <a:avLst/>
+                    </a:prstGeom>
+                    <a:ln w="19050">
+                      <a:solidFill>
+                        <a:schemeClr val="tx1"/>
+                      </a:solidFill>
+                    </a:ln>
+                  </pic:spPr>
+                </pic:pic>
+              </a:graphicData>
+            </a:graphic>
+          </wp:inline>
+        </w:drawing>
+      </w:r>
+    </w:p>
+    <w:p>
+      <w:pPr>
+        <w:ind w:firstLine="538"/>
+      </w:pPr>
+      <w:r>
+        <w:t>Далее вам будет предложено ввести ваши паспортные данные, такие как Имя, Фамилия, Отчество, Дата рождения, Серия и Номер. После того, как вы введете эту информацию, нажмите кнопку "Продолжить".</w:t>
+      </w:r>
+    </w:p>
+    <w:p>
+      <w:pPr>
+        <w:ind w:left="0"/>
+      </w:pPr>
+      <w:r>
+        <w:rPr>
+          <w:noProof/>
+          <w:lang w:eastAsia="ru-RU"/>
+        </w:rPr>
+        <w:drawing>
+          <wp:inline distT="0" distB="0" distL="0" distR="0" wp14:anchorId="004263E9" wp14:editId="1EE6444D">
+            <wp:extent cx="6064370" cy="401717"/>
+            <wp:effectExtent l="19050" t="19050" r="12700" b="17780"/>
+            <wp:docPr id="6" name="Рисунок 6"/>
+            <wp:cNvGraphicFramePr>
+              <a:graphicFrameLocks xmlns:a="http://schemas.openxmlformats.org/drawingml/2006/main" noChangeAspect="1"/>
+            </wp:cNvGraphicFramePr>
+            <a:graphic xmlns:a="http://schemas.openxmlformats.org/drawingml/2006/main">
+              <a:graphicData uri="http://schemas.openxmlformats.org/drawingml/2006/picture">
+                <pic:pic xmlns:pic="http://schemas.openxmlformats.org/drawingml/2006/picture">
+                  <pic:nvPicPr>
+                    <pic:cNvPr id="1" name=""/>
+                    <pic:cNvPicPr/>
+                  </pic:nvPicPr>
+                  <pic:blipFill>
+                    <a:blip r:embed="rId21"/>
+                    <a:stretch>
+                      <a:fillRect/>
+                    </a:stretch>
+                  </pic:blipFill>
+                  <pic:spPr>
+                    <a:xfrm>
+                      <a:off x="0" y="0"/>
+                      <a:ext cx="6211763" cy="411481"/>
                     </a:xfrm>
                     <a:prstGeom prst="rect">
                       <a:avLst/>
@@ -6870,7 +8430,7 @@
                     <pic:cNvPicPr/>
                   </pic:nvPicPr>
                   <pic:blipFill>
-                    <a:blip r:embed="rId20"/>
+                    <a:blip r:embed="rId27"/>
                     <a:stretch>
                       <a:fillRect/>
                     </a:stretch>
@@ -6898,27 +8458,69 @@
     </w:p>
     <w:p>
       <w:pPr>
+        <w:ind w:left="0"/>
+      </w:pPr>
+      <w:r>
+        <w:lastRenderedPageBreak/>
+        <w:t xml:space="preserve">На последней странице вы сможете скачать маршрутный лист, который вам необходимо будет предъявить на регистрации в аэропорту. </w:t>
+      </w:r>
+      <w:r>
+        <w:rPr>
+          <w:noProof/>
+          <w:lang w:eastAsia="ru-RU"/>
+        </w:rPr>
+        <w:drawing>
+          <wp:inline distT="0" distB="0" distL="0" distR="0" wp14:anchorId="45F1F071" wp14:editId="6DA1FDAF">
+            <wp:extent cx="5940425" cy="2291715"/>
+            <wp:effectExtent l="19050" t="19050" r="22225" b="13335"/>
+            <wp:docPr id="27" name="Рисунок 27"/>
+            <wp:cNvGraphicFramePr>
+              <a:graphicFrameLocks xmlns:a="http://schemas.openxmlformats.org/drawingml/2006/main" noChangeAspect="1"/>
+            </wp:cNvGraphicFramePr>
+            <a:graphic xmlns:a="http://schemas.openxmlformats.org/drawingml/2006/main">
+              <a:graphicData uri="http://schemas.openxmlformats.org/drawingml/2006/picture">
+                <pic:pic xmlns:pic="http://schemas.openxmlformats.org/drawingml/2006/picture">
+                  <pic:nvPicPr>
+                    <pic:cNvPr id="1" name=""/>
+                    <pic:cNvPicPr/>
+                  </pic:nvPicPr>
+                  <pic:blipFill>
+                    <a:blip r:embed="rId26"/>
+                    <a:stretch>
+                      <a:fillRect/>
+                    </a:stretch>
+                  </pic:blipFill>
+                  <pic:spPr>
+                    <a:xfrm>
+                      <a:off x="0" y="0"/>
+                      <a:ext cx="5940425" cy="2291715"/>
+                    </a:xfrm>
+                    <a:prstGeom prst="rect">
+                      <a:avLst/>
+                    </a:prstGeom>
+                    <a:ln w="12700">
+                      <a:solidFill>
+                        <a:schemeClr val="tx1"/>
+                      </a:solidFill>
+                    </a:ln>
+                  </pic:spPr>
+                </pic:pic>
+              </a:graphicData>
+            </a:graphic>
+          </wp:inline>
+        </w:drawing>
+      </w:r>
+    </w:p>
+    <w:p>
+      <w:pPr>
         <w:ind w:firstLine="538"/>
       </w:pPr>
       <w:r>
-        <w:t>На последней странице вы сможете скачать маршрутный лист, который вам необходимо будет предъявить на регистрации в аэропорту. Также вы получите подтверждение о том, что вы успешно зарегистрировались на рейс.</w:t>
-      </w:r>
-    </w:p>
-    <w:p>
-      <w:pPr>
-        <w:ind w:firstLine="538"/>
-      </w:pPr>
-      <w:r>
         <w:t>Спасибо за использование нашей системы онлайн-регистрации авиабилетов! Если у вас есть какие-либо вопросы, не стесняйтесь обращаться к нашей службе поддержки.</w:t>
       </w:r>
     </w:p>
-    <w:p>
-      <w:pPr>
-        <w:pStyle w:val="a7"/>
-      </w:pPr>
-    </w:p>
     <w:sectPr>
-      <w:footerReference w:type="default" r:id="rId21"/>
+      <w:footerReference w:type="default" r:id="rId28"/>
       <w:pgSz w:w="11906" w:h="16838"/>
       <w:pgMar w:top="1134" w:right="850" w:bottom="1134" w:left="1701" w:header="708" w:footer="708" w:gutter="0"/>
       <w:cols w:space="708"/>
@@ -6978,7 +8580,7 @@
           <w:rPr>
             <w:noProof/>
           </w:rPr>
-          <w:t>12</w:t>
+          <w:t>6</w:t>
         </w:r>
         <w:r>
           <w:fldChar w:fldCharType="end"/>
@@ -7016,6 +8618,92 @@
 <file path=word/numbering.xml><?xml version="1.0" encoding="utf-8"?>
 <w:numbering xmlns:wpc="http://schemas.microsoft.com/office/word/2010/wordprocessingCanvas" xmlns:mc="http://schemas.openxmlformats.org/markup-compatibility/2006" xmlns:o="urn:schemas-microsoft-com:office:office" xmlns:r="http://schemas.openxmlformats.org/officeDocument/2006/relationships" xmlns:m="http://schemas.openxmlformats.org/officeDocument/2006/math" xmlns:v="urn:schemas-microsoft-com:vml" xmlns:wp14="http://schemas.microsoft.com/office/word/2010/wordprocessingDrawing" xmlns:wp="http://schemas.openxmlformats.org/drawingml/2006/wordprocessingDrawing" xmlns:w10="urn:schemas-microsoft-com:office:word" xmlns:w="http://schemas.openxmlformats.org/wordprocessingml/2006/main" xmlns:w14="http://schemas.microsoft.com/office/word/2010/wordml" xmlns:w15="http://schemas.microsoft.com/office/word/2012/wordml" xmlns:wpg="http://schemas.microsoft.com/office/word/2010/wordprocessingGroup" xmlns:wpi="http://schemas.microsoft.com/office/word/2010/wordprocessingInk" xmlns:wne="http://schemas.microsoft.com/office/word/2006/wordml" xmlns:wps="http://schemas.microsoft.com/office/word/2010/wordprocessingShape" mc:Ignorable="w14 w15 wp14">
   <w:abstractNum w:abstractNumId="0">
+    <w:nsid w:val="027A3EA7"/>
+    <w:multiLevelType w:val="hybridMultilevel"/>
+    <w:tmpl w:val="BC9070C6"/>
+    <w:lvl w:ilvl="0" w:tplc="0419000F">
+      <w:start w:val="1"/>
+      <w:numFmt w:val="decimal"/>
+      <w:lvlText w:val="%1."/>
+      <w:lvlJc w:val="left"/>
+      <w:pPr>
+        <w:ind w:left="890" w:hanging="360"/>
+      </w:pPr>
+    </w:lvl>
+    <w:lvl w:ilvl="1" w:tplc="04190019" w:tentative="1">
+      <w:start w:val="1"/>
+      <w:numFmt w:val="lowerLetter"/>
+      <w:lvlText w:val="%2."/>
+      <w:lvlJc w:val="left"/>
+      <w:pPr>
+        <w:ind w:left="1610" w:hanging="360"/>
+      </w:pPr>
+    </w:lvl>
+    <w:lvl w:ilvl="2" w:tplc="0419001B" w:tentative="1">
+      <w:start w:val="1"/>
+      <w:numFmt w:val="lowerRoman"/>
+      <w:lvlText w:val="%3."/>
+      <w:lvlJc w:val="right"/>
+      <w:pPr>
+        <w:ind w:left="2330" w:hanging="180"/>
+      </w:pPr>
+    </w:lvl>
+    <w:lvl w:ilvl="3" w:tplc="0419000F" w:tentative="1">
+      <w:start w:val="1"/>
+      <w:numFmt w:val="decimal"/>
+      <w:lvlText w:val="%4."/>
+      <w:lvlJc w:val="left"/>
+      <w:pPr>
+        <w:ind w:left="3050" w:hanging="360"/>
+      </w:pPr>
+    </w:lvl>
+    <w:lvl w:ilvl="4" w:tplc="04190019" w:tentative="1">
+      <w:start w:val="1"/>
+      <w:numFmt w:val="lowerLetter"/>
+      <w:lvlText w:val="%5."/>
+      <w:lvlJc w:val="left"/>
+      <w:pPr>
+        <w:ind w:left="3770" w:hanging="360"/>
+      </w:pPr>
+    </w:lvl>
+    <w:lvl w:ilvl="5" w:tplc="0419001B" w:tentative="1">
+      <w:start w:val="1"/>
+      <w:numFmt w:val="lowerRoman"/>
+      <w:lvlText w:val="%6."/>
+      <w:lvlJc w:val="right"/>
+      <w:pPr>
+        <w:ind w:left="4490" w:hanging="180"/>
+      </w:pPr>
+    </w:lvl>
+    <w:lvl w:ilvl="6" w:tplc="0419000F" w:tentative="1">
+      <w:start w:val="1"/>
+      <w:numFmt w:val="decimal"/>
+      <w:lvlText w:val="%7."/>
+      <w:lvlJc w:val="left"/>
+      <w:pPr>
+        <w:ind w:left="5210" w:hanging="360"/>
+      </w:pPr>
+    </w:lvl>
+    <w:lvl w:ilvl="7" w:tplc="04190019" w:tentative="1">
+      <w:start w:val="1"/>
+      <w:numFmt w:val="lowerLetter"/>
+      <w:lvlText w:val="%8."/>
+      <w:lvlJc w:val="left"/>
+      <w:pPr>
+        <w:ind w:left="5930" w:hanging="360"/>
+      </w:pPr>
+    </w:lvl>
+    <w:lvl w:ilvl="8" w:tplc="0419001B" w:tentative="1">
+      <w:start w:val="1"/>
+      <w:numFmt w:val="lowerRoman"/>
+      <w:lvlText w:val="%9."/>
+      <w:lvlJc w:val="right"/>
+      <w:pPr>
+        <w:ind w:left="6650" w:hanging="180"/>
+      </w:pPr>
+    </w:lvl>
+  </w:abstractNum>
+  <w:abstractNum w:abstractNumId="1">
     <w:nsid w:val="07FD2E18"/>
     <w:multiLevelType w:val="hybridMultilevel"/>
     <w:tmpl w:val="0D5A9A8C"/>
@@ -7101,7 +8789,93 @@
       </w:pPr>
     </w:lvl>
   </w:abstractNum>
-  <w:abstractNum w:abstractNumId="1">
+  <w:abstractNum w:abstractNumId="2">
+    <w:nsid w:val="084D20C0"/>
+    <w:multiLevelType w:val="hybridMultilevel"/>
+    <w:tmpl w:val="4EE654A6"/>
+    <w:lvl w:ilvl="0" w:tplc="0419000F">
+      <w:start w:val="1"/>
+      <w:numFmt w:val="decimal"/>
+      <w:lvlText w:val="%1."/>
+      <w:lvlJc w:val="left"/>
+      <w:pPr>
+        <w:ind w:left="786" w:hanging="360"/>
+      </w:pPr>
+    </w:lvl>
+    <w:lvl w:ilvl="1" w:tplc="04190019" w:tentative="1">
+      <w:start w:val="1"/>
+      <w:numFmt w:val="lowerLetter"/>
+      <w:lvlText w:val="%2."/>
+      <w:lvlJc w:val="left"/>
+      <w:pPr>
+        <w:ind w:left="1440" w:hanging="360"/>
+      </w:pPr>
+    </w:lvl>
+    <w:lvl w:ilvl="2" w:tplc="0419001B" w:tentative="1">
+      <w:start w:val="1"/>
+      <w:numFmt w:val="lowerRoman"/>
+      <w:lvlText w:val="%3."/>
+      <w:lvlJc w:val="right"/>
+      <w:pPr>
+        <w:ind w:left="2160" w:hanging="180"/>
+      </w:pPr>
+    </w:lvl>
+    <w:lvl w:ilvl="3" w:tplc="0419000F" w:tentative="1">
+      <w:start w:val="1"/>
+      <w:numFmt w:val="decimal"/>
+      <w:lvlText w:val="%4."/>
+      <w:lvlJc w:val="left"/>
+      <w:pPr>
+        <w:ind w:left="2880" w:hanging="360"/>
+      </w:pPr>
+    </w:lvl>
+    <w:lvl w:ilvl="4" w:tplc="04190019" w:tentative="1">
+      <w:start w:val="1"/>
+      <w:numFmt w:val="lowerLetter"/>
+      <w:lvlText w:val="%5."/>
+      <w:lvlJc w:val="left"/>
+      <w:pPr>
+        <w:ind w:left="3600" w:hanging="360"/>
+      </w:pPr>
+    </w:lvl>
+    <w:lvl w:ilvl="5" w:tplc="0419001B" w:tentative="1">
+      <w:start w:val="1"/>
+      <w:numFmt w:val="lowerRoman"/>
+      <w:lvlText w:val="%6."/>
+      <w:lvlJc w:val="right"/>
+      <w:pPr>
+        <w:ind w:left="4320" w:hanging="180"/>
+      </w:pPr>
+    </w:lvl>
+    <w:lvl w:ilvl="6" w:tplc="0419000F" w:tentative="1">
+      <w:start w:val="1"/>
+      <w:numFmt w:val="decimal"/>
+      <w:lvlText w:val="%7."/>
+      <w:lvlJc w:val="left"/>
+      <w:pPr>
+        <w:ind w:left="5040" w:hanging="360"/>
+      </w:pPr>
+    </w:lvl>
+    <w:lvl w:ilvl="7" w:tplc="04190019" w:tentative="1">
+      <w:start w:val="1"/>
+      <w:numFmt w:val="lowerLetter"/>
+      <w:lvlText w:val="%8."/>
+      <w:lvlJc w:val="left"/>
+      <w:pPr>
+        <w:ind w:left="5760" w:hanging="360"/>
+      </w:pPr>
+    </w:lvl>
+    <w:lvl w:ilvl="8" w:tplc="0419001B" w:tentative="1">
+      <w:start w:val="1"/>
+      <w:numFmt w:val="lowerRoman"/>
+      <w:lvlText w:val="%9."/>
+      <w:lvlJc w:val="right"/>
+      <w:pPr>
+        <w:ind w:left="6480" w:hanging="180"/>
+      </w:pPr>
+    </w:lvl>
+  </w:abstractNum>
+  <w:abstractNum w:abstractNumId="3">
     <w:nsid w:val="08763F19"/>
     <w:multiLevelType w:val="hybridMultilevel"/>
     <w:tmpl w:val="A6F8E4DC"/>
@@ -7214,7 +8988,7 @@
       </w:rPr>
     </w:lvl>
   </w:abstractNum>
-  <w:abstractNum w:abstractNumId="2">
+  <w:abstractNum w:abstractNumId="4">
     <w:nsid w:val="160D2E5D"/>
     <w:multiLevelType w:val="hybridMultilevel"/>
     <w:tmpl w:val="C032D584"/>
@@ -7327,7 +9101,120 @@
       </w:rPr>
     </w:lvl>
   </w:abstractNum>
-  <w:abstractNum w:abstractNumId="3">
+  <w:abstractNum w:abstractNumId="5">
+    <w:nsid w:val="326E53B1"/>
+    <w:multiLevelType w:val="multilevel"/>
+    <w:tmpl w:val="C8F84C48"/>
+    <w:lvl w:ilvl="0">
+      <w:start w:val="1"/>
+      <w:numFmt w:val="decimal"/>
+      <w:lvlText w:val="%1."/>
+      <w:lvlJc w:val="left"/>
+      <w:pPr>
+        <w:tabs>
+          <w:tab w:val="num" w:pos="720"/>
+        </w:tabs>
+        <w:ind w:left="720" w:hanging="360"/>
+      </w:pPr>
+    </w:lvl>
+    <w:lvl w:ilvl="1" w:tentative="1">
+      <w:start w:val="1"/>
+      <w:numFmt w:val="decimal"/>
+      <w:lvlText w:val="%2."/>
+      <w:lvlJc w:val="left"/>
+      <w:pPr>
+        <w:tabs>
+          <w:tab w:val="num" w:pos="1440"/>
+        </w:tabs>
+        <w:ind w:left="1440" w:hanging="360"/>
+      </w:pPr>
+    </w:lvl>
+    <w:lvl w:ilvl="2" w:tentative="1">
+      <w:start w:val="1"/>
+      <w:numFmt w:val="decimal"/>
+      <w:lvlText w:val="%3."/>
+      <w:lvlJc w:val="left"/>
+      <w:pPr>
+        <w:tabs>
+          <w:tab w:val="num" w:pos="2160"/>
+        </w:tabs>
+        <w:ind w:left="2160" w:hanging="360"/>
+      </w:pPr>
+    </w:lvl>
+    <w:lvl w:ilvl="3" w:tentative="1">
+      <w:start w:val="1"/>
+      <w:numFmt w:val="decimal"/>
+      <w:lvlText w:val="%4."/>
+      <w:lvlJc w:val="left"/>
+      <w:pPr>
+        <w:tabs>
+          <w:tab w:val="num" w:pos="2880"/>
+        </w:tabs>
+        <w:ind w:left="2880" w:hanging="360"/>
+      </w:pPr>
+    </w:lvl>
+    <w:lvl w:ilvl="4" w:tentative="1">
+      <w:start w:val="1"/>
+      <w:numFmt w:val="decimal"/>
+      <w:lvlText w:val="%5."/>
+      <w:lvlJc w:val="left"/>
+      <w:pPr>
+        <w:tabs>
+          <w:tab w:val="num" w:pos="3600"/>
+        </w:tabs>
+        <w:ind w:left="3600" w:hanging="360"/>
+      </w:pPr>
+    </w:lvl>
+    <w:lvl w:ilvl="5" w:tentative="1">
+      <w:start w:val="1"/>
+      <w:numFmt w:val="decimal"/>
+      <w:lvlText w:val="%6."/>
+      <w:lvlJc w:val="left"/>
+      <w:pPr>
+        <w:tabs>
+          <w:tab w:val="num" w:pos="4320"/>
+        </w:tabs>
+        <w:ind w:left="4320" w:hanging="360"/>
+      </w:pPr>
+    </w:lvl>
+    <w:lvl w:ilvl="6" w:tentative="1">
+      <w:start w:val="1"/>
+      <w:numFmt w:val="decimal"/>
+      <w:lvlText w:val="%7."/>
+      <w:lvlJc w:val="left"/>
+      <w:pPr>
+        <w:tabs>
+          <w:tab w:val="num" w:pos="5040"/>
+        </w:tabs>
+        <w:ind w:left="5040" w:hanging="360"/>
+      </w:pPr>
+    </w:lvl>
+    <w:lvl w:ilvl="7" w:tentative="1">
+      <w:start w:val="1"/>
+      <w:numFmt w:val="decimal"/>
+      <w:lvlText w:val="%8."/>
+      <w:lvlJc w:val="left"/>
+      <w:pPr>
+        <w:tabs>
+          <w:tab w:val="num" w:pos="5760"/>
+        </w:tabs>
+        <w:ind w:left="5760" w:hanging="360"/>
+      </w:pPr>
+    </w:lvl>
+    <w:lvl w:ilvl="8" w:tentative="1">
+      <w:start w:val="1"/>
+      <w:numFmt w:val="decimal"/>
+      <w:lvlText w:val="%9."/>
+      <w:lvlJc w:val="left"/>
+      <w:pPr>
+        <w:tabs>
+          <w:tab w:val="num" w:pos="6480"/>
+        </w:tabs>
+        <w:ind w:left="6480" w:hanging="360"/>
+      </w:pPr>
+    </w:lvl>
+  </w:abstractNum>
+  <w:abstractNum w:abstractNumId="6">
     <w:nsid w:val="4CE64EEB"/>
     <w:multiLevelType w:val="hybridMultilevel"/>
     <w:tmpl w:val="A7722EA0"/>
@@ -7440,7 +9327,93 @@
       </w:rPr>
     </w:lvl>
   </w:abstractNum>
-  <w:abstractNum w:abstractNumId="4">
+  <w:abstractNum w:abstractNumId="7">
+    <w:nsid w:val="52D17024"/>
+    <w:multiLevelType w:val="hybridMultilevel"/>
+    <w:tmpl w:val="4EE654A6"/>
+    <w:lvl w:ilvl="0" w:tplc="0419000F">
+      <w:start w:val="1"/>
+      <w:numFmt w:val="decimal"/>
+      <w:lvlText w:val="%1."/>
+      <w:lvlJc w:val="left"/>
+      <w:pPr>
+        <w:ind w:left="786" w:hanging="360"/>
+      </w:pPr>
+    </w:lvl>
+    <w:lvl w:ilvl="1" w:tplc="04190019" w:tentative="1">
+      <w:start w:val="1"/>
+      <w:numFmt w:val="lowerLetter"/>
+      <w:lvlText w:val="%2."/>
+      <w:lvlJc w:val="left"/>
+      <w:pPr>
+        <w:ind w:left="1440" w:hanging="360"/>
+      </w:pPr>
+    </w:lvl>
+    <w:lvl w:ilvl="2" w:tplc="0419001B" w:tentative="1">
+      <w:start w:val="1"/>
+      <w:numFmt w:val="lowerRoman"/>
+      <w:lvlText w:val="%3."/>
+      <w:lvlJc w:val="right"/>
+      <w:pPr>
+        <w:ind w:left="2160" w:hanging="180"/>
+      </w:pPr>
+    </w:lvl>
+    <w:lvl w:ilvl="3" w:tplc="0419000F" w:tentative="1">
+      <w:start w:val="1"/>
+      <w:numFmt w:val="decimal"/>
+      <w:lvlText w:val="%4."/>
+      <w:lvlJc w:val="left"/>
+      <w:pPr>
+        <w:ind w:left="2880" w:hanging="360"/>
+      </w:pPr>
+    </w:lvl>
+    <w:lvl w:ilvl="4" w:tplc="04190019" w:tentative="1">
+      <w:start w:val="1"/>
+      <w:numFmt w:val="lowerLetter"/>
+      <w:lvlText w:val="%5."/>
+      <w:lvlJc w:val="left"/>
+      <w:pPr>
+        <w:ind w:left="3600" w:hanging="360"/>
+      </w:pPr>
+    </w:lvl>
+    <w:lvl w:ilvl="5" w:tplc="0419001B" w:tentative="1">
+      <w:start w:val="1"/>
+      <w:numFmt w:val="lowerRoman"/>
+      <w:lvlText w:val="%6."/>
+      <w:lvlJc w:val="right"/>
+      <w:pPr>
+        <w:ind w:left="4320" w:hanging="180"/>
+      </w:pPr>
+    </w:lvl>
+    <w:lvl w:ilvl="6" w:tplc="0419000F" w:tentative="1">
+      <w:start w:val="1"/>
+      <w:numFmt w:val="decimal"/>
+      <w:lvlText w:val="%7."/>
+      <w:lvlJc w:val="left"/>
+      <w:pPr>
+        <w:ind w:left="5040" w:hanging="360"/>
+      </w:pPr>
+    </w:lvl>
+    <w:lvl w:ilvl="7" w:tplc="04190019" w:tentative="1">
+      <w:start w:val="1"/>
+      <w:numFmt w:val="lowerLetter"/>
+      <w:lvlText w:val="%8."/>
+      <w:lvlJc w:val="left"/>
+      <w:pPr>
+        <w:ind w:left="5760" w:hanging="360"/>
+      </w:pPr>
+    </w:lvl>
+    <w:lvl w:ilvl="8" w:tplc="0419001B" w:tentative="1">
+      <w:start w:val="1"/>
+      <w:numFmt w:val="lowerRoman"/>
+      <w:lvlText w:val="%9."/>
+      <w:lvlJc w:val="right"/>
+      <w:pPr>
+        <w:ind w:left="6480" w:hanging="180"/>
+      </w:pPr>
+    </w:lvl>
+  </w:abstractNum>
+  <w:abstractNum w:abstractNumId="8">
     <w:nsid w:val="59DD35C9"/>
     <w:multiLevelType w:val="hybridMultilevel"/>
     <w:tmpl w:val="F9CCC9DA"/>
@@ -7553,17 +9526,17 @@
       </w:rPr>
     </w:lvl>
   </w:abstractNum>
-  <w:abstractNum w:abstractNumId="5">
-    <w:nsid w:val="7C2A3875"/>
+  <w:abstractNum w:abstractNumId="9">
+    <w:nsid w:val="6D3D0D3D"/>
     <w:multiLevelType w:val="hybridMultilevel"/>
-    <w:tmpl w:val="4DF631B6"/>
+    <w:tmpl w:val="1C58B494"/>
     <w:lvl w:ilvl="0" w:tplc="0419000F">
       <w:start w:val="1"/>
       <w:numFmt w:val="decimal"/>
       <w:lvlText w:val="%1."/>
       <w:lvlJc w:val="left"/>
       <w:pPr>
-        <w:ind w:left="720" w:hanging="360"/>
+        <w:ind w:left="1287" w:hanging="360"/>
       </w:pPr>
     </w:lvl>
     <w:lvl w:ilvl="1" w:tplc="04190019" w:tentative="1">
@@ -7572,7 +9545,7 @@
       <w:lvlText w:val="%2."/>
       <w:lvlJc w:val="left"/>
       <w:pPr>
-        <w:ind w:left="1440" w:hanging="360"/>
+        <w:ind w:left="2007" w:hanging="360"/>
       </w:pPr>
     </w:lvl>
     <w:lvl w:ilvl="2" w:tplc="0419001B" w:tentative="1">
@@ -7581,7 +9554,7 @@
       <w:lvlText w:val="%3."/>
       <w:lvlJc w:val="right"/>
       <w:pPr>
-        <w:ind w:left="2160" w:hanging="180"/>
+        <w:ind w:left="2727" w:hanging="180"/>
       </w:pPr>
     </w:lvl>
     <w:lvl w:ilvl="3" w:tplc="0419000F" w:tentative="1">
@@ -7590,7 +9563,7 @@
       <w:lvlText w:val="%4."/>
       <w:lvlJc w:val="left"/>
       <w:pPr>
-        <w:ind w:left="2880" w:hanging="360"/>
+        <w:ind w:left="3447" w:hanging="360"/>
       </w:pPr>
     </w:lvl>
     <w:lvl w:ilvl="4" w:tplc="04190019" w:tentative="1">
@@ -7599,7 +9572,7 @@
       <w:lvlText w:val="%5."/>
       <w:lvlJc w:val="left"/>
       <w:pPr>
-        <w:ind w:left="3600" w:hanging="360"/>
+        <w:ind w:left="4167" w:hanging="360"/>
       </w:pPr>
     </w:lvl>
     <w:lvl w:ilvl="5" w:tplc="0419001B" w:tentative="1">
@@ -7608,7 +9581,7 @@
       <w:lvlText w:val="%6."/>
       <w:lvlJc w:val="right"/>
       <w:pPr>
-        <w:ind w:left="4320" w:hanging="180"/>
+        <w:ind w:left="4887" w:hanging="180"/>
       </w:pPr>
     </w:lvl>
     <w:lvl w:ilvl="6" w:tplc="0419000F" w:tentative="1">
@@ -7617,7 +9590,7 @@
       <w:lvlText w:val="%7."/>
       <w:lvlJc w:val="left"/>
       <w:pPr>
-        <w:ind w:left="5040" w:hanging="360"/>
+        <w:ind w:left="5607" w:hanging="360"/>
       </w:pPr>
     </w:lvl>
     <w:lvl w:ilvl="7" w:tplc="04190019" w:tentative="1">
@@ -7626,7 +9599,7 @@
       <w:lvlText w:val="%8."/>
       <w:lvlJc w:val="left"/>
       <w:pPr>
-        <w:ind w:left="5760" w:hanging="360"/>
+        <w:ind w:left="6327" w:hanging="360"/>
       </w:pPr>
     </w:lvl>
     <w:lvl w:ilvl="8" w:tplc="0419001B" w:tentative="1">
@@ -7635,27 +9608,244 @@
       <w:lvlText w:val="%9."/>
       <w:lvlJc w:val="right"/>
       <w:pPr>
+        <w:ind w:left="7047" w:hanging="180"/>
+      </w:pPr>
+    </w:lvl>
+  </w:abstractNum>
+  <w:abstractNum w:abstractNumId="10">
+    <w:nsid w:val="7C2A3875"/>
+    <w:multiLevelType w:val="hybridMultilevel"/>
+    <w:tmpl w:val="786E7310"/>
+    <w:lvl w:ilvl="0" w:tplc="0419000F">
+      <w:start w:val="1"/>
+      <w:numFmt w:val="decimal"/>
+      <w:lvlText w:val="%1."/>
+      <w:lvlJc w:val="left"/>
+      <w:pPr>
+        <w:ind w:left="786" w:hanging="360"/>
+      </w:pPr>
+    </w:lvl>
+    <w:lvl w:ilvl="1" w:tplc="04190019" w:tentative="1">
+      <w:start w:val="1"/>
+      <w:numFmt w:val="lowerLetter"/>
+      <w:lvlText w:val="%2."/>
+      <w:lvlJc w:val="left"/>
+      <w:pPr>
+        <w:ind w:left="1440" w:hanging="360"/>
+      </w:pPr>
+    </w:lvl>
+    <w:lvl w:ilvl="2" w:tplc="0419001B" w:tentative="1">
+      <w:start w:val="1"/>
+      <w:numFmt w:val="lowerRoman"/>
+      <w:lvlText w:val="%3."/>
+      <w:lvlJc w:val="right"/>
+      <w:pPr>
+        <w:ind w:left="2160" w:hanging="180"/>
+      </w:pPr>
+    </w:lvl>
+    <w:lvl w:ilvl="3" w:tplc="0419000F" w:tentative="1">
+      <w:start w:val="1"/>
+      <w:numFmt w:val="decimal"/>
+      <w:lvlText w:val="%4."/>
+      <w:lvlJc w:val="left"/>
+      <w:pPr>
+        <w:ind w:left="2880" w:hanging="360"/>
+      </w:pPr>
+    </w:lvl>
+    <w:lvl w:ilvl="4" w:tplc="04190019" w:tentative="1">
+      <w:start w:val="1"/>
+      <w:numFmt w:val="lowerLetter"/>
+      <w:lvlText w:val="%5."/>
+      <w:lvlJc w:val="left"/>
+      <w:pPr>
+        <w:ind w:left="3600" w:hanging="360"/>
+      </w:pPr>
+    </w:lvl>
+    <w:lvl w:ilvl="5" w:tplc="0419001B" w:tentative="1">
+      <w:start w:val="1"/>
+      <w:numFmt w:val="lowerRoman"/>
+      <w:lvlText w:val="%6."/>
+      <w:lvlJc w:val="right"/>
+      <w:pPr>
+        <w:ind w:left="4320" w:hanging="180"/>
+      </w:pPr>
+    </w:lvl>
+    <w:lvl w:ilvl="6" w:tplc="0419000F" w:tentative="1">
+      <w:start w:val="1"/>
+      <w:numFmt w:val="decimal"/>
+      <w:lvlText w:val="%7."/>
+      <w:lvlJc w:val="left"/>
+      <w:pPr>
+        <w:ind w:left="5040" w:hanging="360"/>
+      </w:pPr>
+    </w:lvl>
+    <w:lvl w:ilvl="7" w:tplc="04190019" w:tentative="1">
+      <w:start w:val="1"/>
+      <w:numFmt w:val="lowerLetter"/>
+      <w:lvlText w:val="%8."/>
+      <w:lvlJc w:val="left"/>
+      <w:pPr>
+        <w:ind w:left="5760" w:hanging="360"/>
+      </w:pPr>
+    </w:lvl>
+    <w:lvl w:ilvl="8" w:tplc="0419001B" w:tentative="1">
+      <w:start w:val="1"/>
+      <w:numFmt w:val="lowerRoman"/>
+      <w:lvlText w:val="%9."/>
+      <w:lvlJc w:val="right"/>
+      <w:pPr>
         <w:ind w:left="6480" w:hanging="180"/>
+      </w:pPr>
+    </w:lvl>
+  </w:abstractNum>
+  <w:abstractNum w:abstractNumId="11">
+    <w:nsid w:val="7D445DE6"/>
+    <w:multiLevelType w:val="multilevel"/>
+    <w:tmpl w:val="22DE1A68"/>
+    <w:lvl w:ilvl="0">
+      <w:start w:val="1"/>
+      <w:numFmt w:val="decimal"/>
+      <w:lvlText w:val="%1."/>
+      <w:lvlJc w:val="left"/>
+      <w:pPr>
+        <w:tabs>
+          <w:tab w:val="num" w:pos="720"/>
+        </w:tabs>
+        <w:ind w:left="720" w:hanging="360"/>
+      </w:pPr>
+    </w:lvl>
+    <w:lvl w:ilvl="1" w:tentative="1">
+      <w:start w:val="1"/>
+      <w:numFmt w:val="decimal"/>
+      <w:lvlText w:val="%2."/>
+      <w:lvlJc w:val="left"/>
+      <w:pPr>
+        <w:tabs>
+          <w:tab w:val="num" w:pos="1440"/>
+        </w:tabs>
+        <w:ind w:left="1440" w:hanging="360"/>
+      </w:pPr>
+    </w:lvl>
+    <w:lvl w:ilvl="2" w:tentative="1">
+      <w:start w:val="1"/>
+      <w:numFmt w:val="decimal"/>
+      <w:lvlText w:val="%3."/>
+      <w:lvlJc w:val="left"/>
+      <w:pPr>
+        <w:tabs>
+          <w:tab w:val="num" w:pos="2160"/>
+        </w:tabs>
+        <w:ind w:left="2160" w:hanging="360"/>
+      </w:pPr>
+    </w:lvl>
+    <w:lvl w:ilvl="3" w:tentative="1">
+      <w:start w:val="1"/>
+      <w:numFmt w:val="decimal"/>
+      <w:lvlText w:val="%4."/>
+      <w:lvlJc w:val="left"/>
+      <w:pPr>
+        <w:tabs>
+          <w:tab w:val="num" w:pos="2880"/>
+        </w:tabs>
+        <w:ind w:left="2880" w:hanging="360"/>
+      </w:pPr>
+    </w:lvl>
+    <w:lvl w:ilvl="4" w:tentative="1">
+      <w:start w:val="1"/>
+      <w:numFmt w:val="decimal"/>
+      <w:lvlText w:val="%5."/>
+      <w:lvlJc w:val="left"/>
+      <w:pPr>
+        <w:tabs>
+          <w:tab w:val="num" w:pos="3600"/>
+        </w:tabs>
+        <w:ind w:left="3600" w:hanging="360"/>
+      </w:pPr>
+    </w:lvl>
+    <w:lvl w:ilvl="5" w:tentative="1">
+      <w:start w:val="1"/>
+      <w:numFmt w:val="decimal"/>
+      <w:lvlText w:val="%6."/>
+      <w:lvlJc w:val="left"/>
+      <w:pPr>
+        <w:tabs>
+          <w:tab w:val="num" w:pos="4320"/>
+        </w:tabs>
+        <w:ind w:left="4320" w:hanging="360"/>
+      </w:pPr>
+    </w:lvl>
+    <w:lvl w:ilvl="6" w:tentative="1">
+      <w:start w:val="1"/>
+      <w:numFmt w:val="decimal"/>
+      <w:lvlText w:val="%7."/>
+      <w:lvlJc w:val="left"/>
+      <w:pPr>
+        <w:tabs>
+          <w:tab w:val="num" w:pos="5040"/>
+        </w:tabs>
+        <w:ind w:left="5040" w:hanging="360"/>
+      </w:pPr>
+    </w:lvl>
+    <w:lvl w:ilvl="7" w:tentative="1">
+      <w:start w:val="1"/>
+      <w:numFmt w:val="decimal"/>
+      <w:lvlText w:val="%8."/>
+      <w:lvlJc w:val="left"/>
+      <w:pPr>
+        <w:tabs>
+          <w:tab w:val="num" w:pos="5760"/>
+        </w:tabs>
+        <w:ind w:left="5760" w:hanging="360"/>
+      </w:pPr>
+    </w:lvl>
+    <w:lvl w:ilvl="8" w:tentative="1">
+      <w:start w:val="1"/>
+      <w:numFmt w:val="decimal"/>
+      <w:lvlText w:val="%9."/>
+      <w:lvlJc w:val="left"/>
+      <w:pPr>
+        <w:tabs>
+          <w:tab w:val="num" w:pos="6480"/>
+        </w:tabs>
+        <w:ind w:left="6480" w:hanging="360"/>
       </w:pPr>
     </w:lvl>
   </w:abstractNum>
   <w:num w:numId="1">
+    <w:abstractNumId w:val="4"/>
+  </w:num>
+  <w:num w:numId="2">
+    <w:abstractNumId w:val="1"/>
+  </w:num>
+  <w:num w:numId="3">
+    <w:abstractNumId w:val="6"/>
+  </w:num>
+  <w:num w:numId="4">
+    <w:abstractNumId w:val="3"/>
+  </w:num>
+  <w:num w:numId="5">
+    <w:abstractNumId w:val="8"/>
+  </w:num>
+  <w:num w:numId="6">
+    <w:abstractNumId w:val="10"/>
+  </w:num>
+  <w:num w:numId="7">
+    <w:abstractNumId w:val="9"/>
+  </w:num>
+  <w:num w:numId="8">
+    <w:abstractNumId w:val="11"/>
+  </w:num>
+  <w:num w:numId="9">
     <w:abstractNumId w:val="2"/>
   </w:num>
-  <w:num w:numId="2">
+  <w:num w:numId="10">
+    <w:abstractNumId w:val="5"/>
+  </w:num>
+  <w:num w:numId="11">
+    <w:abstractNumId w:val="7"/>
+  </w:num>
+  <w:num w:numId="12">
     <w:abstractNumId w:val="0"/>
-  </w:num>
-  <w:num w:numId="3">
-    <w:abstractNumId w:val="3"/>
-  </w:num>
-  <w:num w:numId="4">
-    <w:abstractNumId w:val="1"/>
-  </w:num>
-  <w:num w:numId="5">
-    <w:abstractNumId w:val="4"/>
-  </w:num>
-  <w:num w:numId="6">
-    <w:abstractNumId w:val="5"/>
   </w:num>
 </w:numbering>
 </file>

</xml_diff>